<commit_message>
Adicionar matriz de correlação e atualizações na documentação
</commit_message>
<xml_diff>
--- a/documentacao/Documentação do Projeto_ Algoritmo de Machine Learning - Regressão Logística para Diagnóstico de Diabetes.docx
+++ b/documentacao/Documentação do Projeto_ Algoritmo de Machine Learning - Regressão Logística para Diagnóstico de Diabetes.docx
@@ -711,12 +711,12 @@
             <wp:extent cx="1479550" cy="932171"/>
             <wp:effectExtent b="0" l="0" r="0" t="0"/>
             <wp:wrapSquare wrapText="bothSides" distB="114300" distT="114300" distL="114300" distR="114300"/>
-            <wp:docPr id="12" name="image14.png"/>
+            <wp:docPr id="13" name="image19.png"/>
             <a:graphic>
               <a:graphicData uri="http://schemas.openxmlformats.org/drawingml/2006/picture">
                 <pic:pic>
                   <pic:nvPicPr>
-                    <pic:cNvPr id="0" name="image14.png"/>
+                    <pic:cNvPr id="0" name="image19.png"/>
                     <pic:cNvPicPr preferRelativeResize="0"/>
                   </pic:nvPicPr>
                   <pic:blipFill>
@@ -1118,7 +1118,7 @@
           <wp:inline distB="114300" distT="114300" distL="114300" distR="114300">
             <wp:extent cx="2814638" cy="1350419"/>
             <wp:effectExtent b="0" l="0" r="0" t="0"/>
-            <wp:docPr id="8" name="image7.png"/>
+            <wp:docPr id="9" name="image7.png"/>
             <a:graphic>
               <a:graphicData uri="http://schemas.openxmlformats.org/drawingml/2006/picture">
                 <pic:pic>
@@ -1259,12 +1259,12 @@
           <wp:inline distB="114300" distT="114300" distL="114300" distR="114300">
             <wp:extent cx="4357688" cy="977222"/>
             <wp:effectExtent b="0" l="0" r="0" t="0"/>
-            <wp:docPr id="6" name="image17.png"/>
+            <wp:docPr id="7" name="image11.png"/>
             <a:graphic>
               <a:graphicData uri="http://schemas.openxmlformats.org/drawingml/2006/picture">
                 <pic:pic>
                   <pic:nvPicPr>
-                    <pic:cNvPr id="0" name="image17.png"/>
+                    <pic:cNvPr id="0" name="image11.png"/>
                     <pic:cNvPicPr preferRelativeResize="0"/>
                   </pic:nvPicPr>
                   <pic:blipFill>
@@ -1812,12 +1812,12 @@
           <wp:inline distB="114300" distT="114300" distL="114300" distR="114300">
             <wp:extent cx="3424238" cy="904408"/>
             <wp:effectExtent b="0" l="0" r="0" t="0"/>
-            <wp:docPr id="1" name="image18.png"/>
+            <wp:docPr id="1" name="image8.png"/>
             <a:graphic>
               <a:graphicData uri="http://schemas.openxmlformats.org/drawingml/2006/picture">
                 <pic:pic>
                   <pic:nvPicPr>
-                    <pic:cNvPr id="0" name="image18.png"/>
+                    <pic:cNvPr id="0" name="image8.png"/>
                     <pic:cNvPicPr preferRelativeResize="0"/>
                   </pic:nvPicPr>
                   <pic:blipFill>
@@ -1915,12 +1915,12 @@
           <wp:inline distB="114300" distT="114300" distL="114300" distR="114300">
             <wp:extent cx="5731200" cy="3441700"/>
             <wp:effectExtent b="0" l="0" r="0" t="0"/>
-            <wp:docPr id="4" name="image2.png"/>
+            <wp:docPr id="4" name="image5.png"/>
             <a:graphic>
               <a:graphicData uri="http://schemas.openxmlformats.org/drawingml/2006/picture">
                 <pic:pic>
                   <pic:nvPicPr>
-                    <pic:cNvPr id="0" name="image2.png"/>
+                    <pic:cNvPr id="0" name="image5.png"/>
                     <pic:cNvPicPr preferRelativeResize="0"/>
                   </pic:nvPicPr>
                   <pic:blipFill>
@@ -2028,12 +2028,12 @@
           <wp:inline distB="114300" distT="114300" distL="114300" distR="114300">
             <wp:extent cx="5731200" cy="4584700"/>
             <wp:effectExtent b="0" l="0" r="0" t="0"/>
-            <wp:docPr id="13" name="image5.png"/>
+            <wp:docPr id="14" name="image12.png"/>
             <a:graphic>
               <a:graphicData uri="http://schemas.openxmlformats.org/drawingml/2006/picture">
                 <pic:pic>
                   <pic:nvPicPr>
-                    <pic:cNvPr id="0" name="image5.png"/>
+                    <pic:cNvPr id="0" name="image12.png"/>
                     <pic:cNvPicPr preferRelativeResize="0"/>
                   </pic:nvPicPr>
                   <pic:blipFill>
@@ -2094,7 +2094,7 @@
           <w:color w:val="1b1c1d"/>
           <w:rtl w:val="0"/>
         </w:rPr>
-        <w:t xml:space="preserve"> Verificou-se um desbalanceamento na variável alvo, com a classe 'Não-Diabético' sendo significativamente mais representada do que a classe 'Diabético'.</w:t>
+        <w:t xml:space="preserve"> </w:t>
       </w:r>
     </w:p>
     <w:p>
@@ -2114,26 +2114,1577 @@
       </w:pPr>
       <w:r>
         <w:rPr>
-          <w:i w:val="1"/>
-          <w:color w:val="1b1c1d"/>
-          <w:rtl w:val="0"/>
-        </w:rPr>
-        <w:t xml:space="preserve">Visualização:</w:t>
-      </w:r>
-      <w:r>
-        <w:rPr>
-          <w:color w:val="1b1c1d"/>
-          <w:rtl w:val="0"/>
-        </w:rPr>
-        <w:t xml:space="preserve"> Gráfico de setores ou contagem das classes.</w:t>
+          <w:rtl w:val="0"/>
+        </w:rPr>
+        <w:t xml:space="preserve">A análise das estatísticas descritivas revela que as diferentes características do dataset estão em escalas variadas e exibem diferentes níveis de dispersão.</w:t>
       </w:r>
     </w:p>
     <w:p>
       <w:pPr>
         <w:numPr>
           <w:ilvl w:val="0"/>
-          <w:numId w:val="2"/>
+          <w:numId w:val="9"/>
         </w:numPr>
+        <w:ind w:left="1440" w:hanging="360"/>
+      </w:pPr>
+      <w:r>
+        <w:rPr>
+          <w:rtl w:val="0"/>
+        </w:rPr>
+        <w:t xml:space="preserve">O Glucose e o Insulin têm valores em torno de 100, enquanto DiabetesPedigreeFunction varia entre 0 e 1.</w:t>
+      </w:r>
+    </w:p>
+    <w:p>
+      <w:pPr>
+        <w:numPr>
+          <w:ilvl w:val="0"/>
+          <w:numId w:val="9"/>
+        </w:numPr>
+        <w:ind w:left="1440" w:hanging="360"/>
+      </w:pPr>
+      <w:r>
+        <w:rPr>
+          <w:rtl w:val="0"/>
+        </w:rPr>
+        <w:t xml:space="preserve">As colunas SkinThickness e Insulin no subconjunto de dados fornecido têm uma mediana (50%) e quartis (25% e 75%) idênticos (por exemplo, SkinThickness tem Q1=Q2=Q3=29.0 e Insulin tem Q1=Q2=Q3=125.0). Isso é incomum e sugere que uma grande parte dos dados foi imputada com um valor constante (como ZEROs substituídos pela mediana ou média) ou que este subconjunto é altamente concentrado.</w:t>
+      </w:r>
+    </w:p>
+    <w:p>
+      <w:pPr>
+        <w:rPr/>
+      </w:pPr>
+      <w:r>
+        <w:rPr>
+          <w:rtl w:val="0"/>
+        </w:rPr>
+        <w:tab/>
+        <w:t xml:space="preserve"># Exibir estatísticas descritivas</w:t>
+      </w:r>
+    </w:p>
+    <w:p>
+      <w:pPr>
+        <w:ind w:left="720" w:firstLine="0"/>
+        <w:rPr>
+          <w:rFonts w:ascii="Courier New" w:cs="Courier New" w:eastAsia="Courier New" w:hAnsi="Courier New"/>
+        </w:rPr>
+      </w:pPr>
+      <w:r>
+        <w:rPr>
+          <w:rtl w:val="0"/>
+        </w:rPr>
+      </w:r>
+    </w:p>
+    <w:tbl>
+      <w:tblPr>
+        <w:tblStyle w:val="Table4"/>
+        <w:tblW w:w="8309.0" w:type="dxa"/>
+        <w:jc w:val="left"/>
+        <w:tblInd w:w="720.0" w:type="dxa"/>
+        <w:tblBorders>
+          <w:top w:color="000000" w:space="0" w:sz="8" w:val="single"/>
+          <w:left w:color="000000" w:space="0" w:sz="8" w:val="single"/>
+          <w:bottom w:color="000000" w:space="0" w:sz="8" w:val="single"/>
+          <w:right w:color="000000" w:space="0" w:sz="8" w:val="single"/>
+          <w:insideH w:color="000000" w:space="0" w:sz="8" w:val="single"/>
+          <w:insideV w:color="000000" w:space="0" w:sz="8" w:val="single"/>
+        </w:tblBorders>
+        <w:tblLayout w:type="fixed"/>
+        <w:tblLook w:val="0600"/>
+      </w:tblPr>
+      <w:tblGrid>
+        <w:gridCol w:w="8309"/>
+        <w:tblGridChange w:id="0">
+          <w:tblGrid>
+            <w:gridCol w:w="8309"/>
+          </w:tblGrid>
+        </w:tblGridChange>
+      </w:tblGrid>
+      <w:tr>
+        <w:trPr>
+          <w:cantSplit w:val="0"/>
+          <w:tblHeader w:val="0"/>
+        </w:trPr>
+        <w:tc>
+          <w:tcPr>
+            <w:shd w:fill="auto" w:val="clear"/>
+            <w:tcMar>
+              <w:top w:w="100.0" w:type="dxa"/>
+              <w:left w:w="100.0" w:type="dxa"/>
+              <w:bottom w:w="100.0" w:type="dxa"/>
+              <w:right w:w="100.0" w:type="dxa"/>
+            </w:tcMar>
+            <w:vAlign w:val="top"/>
+          </w:tcPr>
+          <w:p>
+            <w:pPr>
+              <w:ind w:left="0" w:firstLine="0"/>
+              <w:rPr>
+                <w:rFonts w:ascii="Courier New" w:cs="Courier New" w:eastAsia="Courier New" w:hAnsi="Courier New"/>
+              </w:rPr>
+            </w:pPr>
+            <w:r>
+              <w:rPr>
+                <w:rFonts w:ascii="Courier New" w:cs="Courier New" w:eastAsia="Courier New" w:hAnsi="Courier New"/>
+                <w:rtl w:val="0"/>
+              </w:rPr>
+              <w:t xml:space="preserve">print(df[</w:t>
+            </w:r>
+            <w:r>
+              <w:rPr>
+                <w:rFonts w:ascii="Courier New" w:cs="Courier New" w:eastAsia="Courier New" w:hAnsi="Courier New"/>
+                <w:color w:val="00ff00"/>
+                <w:rtl w:val="0"/>
+              </w:rPr>
+              <w:t xml:space="preserve">coluna</w:t>
+            </w:r>
+            <w:r>
+              <w:rPr>
+                <w:rFonts w:ascii="Courier New" w:cs="Courier New" w:eastAsia="Courier New" w:hAnsi="Courier New"/>
+                <w:rtl w:val="0"/>
+              </w:rPr>
+              <w:t xml:space="preserve">].describe())</w:t>
+            </w:r>
+          </w:p>
+        </w:tc>
+      </w:tr>
+    </w:tbl>
+    <w:p>
+      <w:pPr>
+        <w:ind w:left="720" w:firstLine="0"/>
+        <w:rPr/>
+      </w:pPr>
+      <w:r>
+        <w:rPr>
+          <w:rFonts w:ascii="Courier New" w:cs="Courier New" w:eastAsia="Courier New" w:hAnsi="Courier New"/>
+          <w:rtl w:val="0"/>
+        </w:rPr>
+        <w:br w:type="textWrapping"/>
+      </w:r>
+      <w:r>
+        <w:rPr>
+          <w:rtl w:val="0"/>
+        </w:rPr>
+        <w:t xml:space="preserve">Os resultados impressos que demonstram os desbalanceamentos verificados:</w:t>
+      </w:r>
+    </w:p>
+    <w:p>
+      <w:pPr>
+        <w:ind w:left="720" w:firstLine="0"/>
+        <w:rPr>
+          <w:color w:val="00ff00"/>
+          <w:sz w:val="20"/>
+          <w:szCs w:val="20"/>
+        </w:rPr>
+      </w:pPr>
+      <w:r>
+        <w:rPr>
+          <w:rtl w:val="0"/>
+        </w:rPr>
+        <w:br w:type="textWrapping"/>
+      </w:r>
+      <w:r>
+        <w:rPr>
+          <w:sz w:val="20"/>
+          <w:szCs w:val="20"/>
+          <w:rtl w:val="0"/>
+        </w:rPr>
+        <w:t xml:space="preserve">Coluna: </w:t>
+      </w:r>
+      <w:r>
+        <w:rPr>
+          <w:color w:val="00ff00"/>
+          <w:sz w:val="20"/>
+          <w:szCs w:val="20"/>
+          <w:rtl w:val="0"/>
+        </w:rPr>
+        <w:t xml:space="preserve">Pregnancies</w:t>
+      </w:r>
+    </w:p>
+    <w:p>
+      <w:pPr>
+        <w:ind w:left="720" w:firstLine="0"/>
+        <w:rPr>
+          <w:sz w:val="20"/>
+          <w:szCs w:val="20"/>
+        </w:rPr>
+      </w:pPr>
+      <w:r>
+        <w:rPr>
+          <w:sz w:val="20"/>
+          <w:szCs w:val="20"/>
+          <w:rtl w:val="0"/>
+        </w:rPr>
+        <w:t xml:space="preserve">count    375.000000</w:t>
+      </w:r>
+    </w:p>
+    <w:p>
+      <w:pPr>
+        <w:ind w:left="720" w:firstLine="0"/>
+        <w:rPr>
+          <w:color w:val="9900ff"/>
+          <w:sz w:val="20"/>
+          <w:szCs w:val="20"/>
+        </w:rPr>
+      </w:pPr>
+      <w:r>
+        <w:rPr>
+          <w:color w:val="9900ff"/>
+          <w:sz w:val="20"/>
+          <w:szCs w:val="20"/>
+          <w:rtl w:val="0"/>
+        </w:rPr>
+        <w:t xml:space="preserve">mean       4.333333</w:t>
+      </w:r>
+    </w:p>
+    <w:p>
+      <w:pPr>
+        <w:ind w:left="720" w:firstLine="0"/>
+        <w:rPr>
+          <w:sz w:val="20"/>
+          <w:szCs w:val="20"/>
+        </w:rPr>
+      </w:pPr>
+      <w:r>
+        <w:rPr>
+          <w:sz w:val="20"/>
+          <w:szCs w:val="20"/>
+          <w:rtl w:val="0"/>
+        </w:rPr>
+        <w:t xml:space="preserve">std        3.331639</w:t>
+      </w:r>
+    </w:p>
+    <w:p>
+      <w:pPr>
+        <w:ind w:left="720" w:firstLine="0"/>
+        <w:rPr>
+          <w:color w:val="ff00ff"/>
+          <w:sz w:val="20"/>
+          <w:szCs w:val="20"/>
+        </w:rPr>
+      </w:pPr>
+      <w:r>
+        <w:rPr>
+          <w:color w:val="ff00ff"/>
+          <w:sz w:val="20"/>
+          <w:szCs w:val="20"/>
+          <w:rtl w:val="0"/>
+        </w:rPr>
+        <w:t xml:space="preserve">min        0.000000</w:t>
+      </w:r>
+    </w:p>
+    <w:p>
+      <w:pPr>
+        <w:ind w:left="720" w:firstLine="0"/>
+        <w:rPr>
+          <w:sz w:val="20"/>
+          <w:szCs w:val="20"/>
+        </w:rPr>
+      </w:pPr>
+      <w:r>
+        <w:rPr>
+          <w:sz w:val="20"/>
+          <w:szCs w:val="20"/>
+          <w:rtl w:val="0"/>
+        </w:rPr>
+        <w:t xml:space="preserve">25%        2.000000</w:t>
+      </w:r>
+    </w:p>
+    <w:p>
+      <w:pPr>
+        <w:ind w:left="720" w:firstLine="0"/>
+        <w:rPr>
+          <w:sz w:val="20"/>
+          <w:szCs w:val="20"/>
+        </w:rPr>
+      </w:pPr>
+      <w:r>
+        <w:rPr>
+          <w:sz w:val="20"/>
+          <w:szCs w:val="20"/>
+          <w:rtl w:val="0"/>
+        </w:rPr>
+        <w:t xml:space="preserve">50%        4.000000</w:t>
+      </w:r>
+    </w:p>
+    <w:p>
+      <w:pPr>
+        <w:ind w:left="720" w:firstLine="0"/>
+        <w:rPr>
+          <w:sz w:val="20"/>
+          <w:szCs w:val="20"/>
+        </w:rPr>
+      </w:pPr>
+      <w:r>
+        <w:rPr>
+          <w:sz w:val="20"/>
+          <w:szCs w:val="20"/>
+          <w:rtl w:val="0"/>
+        </w:rPr>
+        <w:t xml:space="preserve">75%        7.000000</w:t>
+      </w:r>
+    </w:p>
+    <w:p>
+      <w:pPr>
+        <w:ind w:left="720" w:firstLine="0"/>
+        <w:rPr>
+          <w:color w:val="ff00ff"/>
+          <w:sz w:val="20"/>
+          <w:szCs w:val="20"/>
+        </w:rPr>
+      </w:pPr>
+      <w:r>
+        <w:rPr>
+          <w:color w:val="ff00ff"/>
+          <w:sz w:val="20"/>
+          <w:szCs w:val="20"/>
+          <w:rtl w:val="0"/>
+        </w:rPr>
+        <w:t xml:space="preserve">max       13.000000</w:t>
+      </w:r>
+    </w:p>
+    <w:p>
+      <w:pPr>
+        <w:ind w:left="720" w:firstLine="0"/>
+        <w:rPr>
+          <w:color w:val="00ff00"/>
+          <w:sz w:val="20"/>
+          <w:szCs w:val="20"/>
+        </w:rPr>
+      </w:pPr>
+      <w:r>
+        <w:rPr>
+          <w:sz w:val="20"/>
+          <w:szCs w:val="20"/>
+          <w:rtl w:val="0"/>
+        </w:rPr>
+        <w:br w:type="textWrapping"/>
+        <w:t xml:space="preserve">Coluna: </w:t>
+      </w:r>
+      <w:r>
+        <w:rPr>
+          <w:color w:val="00ff00"/>
+          <w:sz w:val="20"/>
+          <w:szCs w:val="20"/>
+          <w:rtl w:val="0"/>
+        </w:rPr>
+        <w:t xml:space="preserve">Glucose</w:t>
+      </w:r>
+    </w:p>
+    <w:p>
+      <w:pPr>
+        <w:ind w:left="720" w:firstLine="0"/>
+        <w:rPr>
+          <w:sz w:val="20"/>
+          <w:szCs w:val="20"/>
+        </w:rPr>
+      </w:pPr>
+      <w:r>
+        <w:rPr>
+          <w:sz w:val="20"/>
+          <w:szCs w:val="20"/>
+          <w:rtl w:val="0"/>
+        </w:rPr>
+        <w:t xml:space="preserve">count    375.000000</w:t>
+      </w:r>
+    </w:p>
+    <w:p>
+      <w:pPr>
+        <w:ind w:left="720" w:firstLine="0"/>
+        <w:rPr>
+          <w:color w:val="ff00ff"/>
+          <w:sz w:val="20"/>
+          <w:szCs w:val="20"/>
+        </w:rPr>
+      </w:pPr>
+      <w:r>
+        <w:rPr>
+          <w:color w:val="ff00ff"/>
+          <w:sz w:val="20"/>
+          <w:szCs w:val="20"/>
+          <w:rtl w:val="0"/>
+        </w:rPr>
+        <w:t xml:space="preserve">mean     120.125333</w:t>
+      </w:r>
+    </w:p>
+    <w:p>
+      <w:pPr>
+        <w:ind w:left="720" w:firstLine="0"/>
+        <w:rPr>
+          <w:sz w:val="20"/>
+          <w:szCs w:val="20"/>
+        </w:rPr>
+      </w:pPr>
+      <w:r>
+        <w:rPr>
+          <w:sz w:val="20"/>
+          <w:szCs w:val="20"/>
+          <w:rtl w:val="0"/>
+        </w:rPr>
+        <w:t xml:space="preserve">std       28.786375</w:t>
+      </w:r>
+    </w:p>
+    <w:p>
+      <w:pPr>
+        <w:ind w:left="720" w:firstLine="0"/>
+        <w:rPr>
+          <w:color w:val="ff00ff"/>
+          <w:sz w:val="20"/>
+          <w:szCs w:val="20"/>
+        </w:rPr>
+      </w:pPr>
+      <w:r>
+        <w:rPr>
+          <w:color w:val="ff00ff"/>
+          <w:sz w:val="20"/>
+          <w:szCs w:val="20"/>
+          <w:rtl w:val="0"/>
+        </w:rPr>
+        <w:t xml:space="preserve">min       44.000000</w:t>
+      </w:r>
+    </w:p>
+    <w:p>
+      <w:pPr>
+        <w:ind w:left="720" w:firstLine="0"/>
+        <w:rPr>
+          <w:sz w:val="20"/>
+          <w:szCs w:val="20"/>
+        </w:rPr>
+      </w:pPr>
+      <w:r>
+        <w:rPr>
+          <w:sz w:val="20"/>
+          <w:szCs w:val="20"/>
+          <w:rtl w:val="0"/>
+        </w:rPr>
+        <w:t xml:space="preserve">25%      101.000000</w:t>
+      </w:r>
+    </w:p>
+    <w:p>
+      <w:pPr>
+        <w:ind w:left="720" w:firstLine="0"/>
+        <w:rPr>
+          <w:sz w:val="20"/>
+          <w:szCs w:val="20"/>
+        </w:rPr>
+      </w:pPr>
+      <w:r>
+        <w:rPr>
+          <w:sz w:val="20"/>
+          <w:szCs w:val="20"/>
+          <w:rtl w:val="0"/>
+        </w:rPr>
+        <w:t xml:space="preserve">50%      115.000000</w:t>
+      </w:r>
+    </w:p>
+    <w:p>
+      <w:pPr>
+        <w:ind w:left="720" w:firstLine="0"/>
+        <w:rPr>
+          <w:sz w:val="20"/>
+          <w:szCs w:val="20"/>
+        </w:rPr>
+      </w:pPr>
+      <w:r>
+        <w:rPr>
+          <w:sz w:val="20"/>
+          <w:szCs w:val="20"/>
+          <w:rtl w:val="0"/>
+        </w:rPr>
+        <w:t xml:space="preserve">75%      137.000000</w:t>
+      </w:r>
+    </w:p>
+    <w:p>
+      <w:pPr>
+        <w:ind w:left="720" w:firstLine="0"/>
+        <w:rPr>
+          <w:color w:val="ff00ff"/>
+          <w:sz w:val="20"/>
+          <w:szCs w:val="20"/>
+        </w:rPr>
+      </w:pPr>
+      <w:r>
+        <w:rPr>
+          <w:color w:val="ff00ff"/>
+          <w:sz w:val="20"/>
+          <w:szCs w:val="20"/>
+          <w:rtl w:val="0"/>
+        </w:rPr>
+        <w:t xml:space="preserve">max      197.000000</w:t>
+      </w:r>
+    </w:p>
+    <w:p>
+      <w:pPr>
+        <w:ind w:left="720" w:firstLine="0"/>
+        <w:rPr>
+          <w:color w:val="00ff00"/>
+          <w:sz w:val="20"/>
+          <w:szCs w:val="20"/>
+        </w:rPr>
+      </w:pPr>
+      <w:r>
+        <w:rPr>
+          <w:sz w:val="20"/>
+          <w:szCs w:val="20"/>
+          <w:rtl w:val="0"/>
+        </w:rPr>
+        <w:br w:type="textWrapping"/>
+        <w:t xml:space="preserve">Coluna: </w:t>
+      </w:r>
+      <w:r>
+        <w:rPr>
+          <w:color w:val="00ff00"/>
+          <w:sz w:val="20"/>
+          <w:szCs w:val="20"/>
+          <w:rtl w:val="0"/>
+        </w:rPr>
+        <w:t xml:space="preserve">BloodPressure</w:t>
+      </w:r>
+    </w:p>
+    <w:p>
+      <w:pPr>
+        <w:ind w:left="720" w:firstLine="0"/>
+        <w:rPr>
+          <w:sz w:val="20"/>
+          <w:szCs w:val="20"/>
+        </w:rPr>
+      </w:pPr>
+      <w:r>
+        <w:rPr>
+          <w:sz w:val="20"/>
+          <w:szCs w:val="20"/>
+          <w:rtl w:val="0"/>
+        </w:rPr>
+        <w:t xml:space="preserve">count    375.000000</w:t>
+      </w:r>
+    </w:p>
+    <w:p>
+      <w:pPr>
+        <w:ind w:left="720" w:firstLine="0"/>
+        <w:rPr>
+          <w:color w:val="ff00ff"/>
+          <w:sz w:val="20"/>
+          <w:szCs w:val="20"/>
+        </w:rPr>
+      </w:pPr>
+      <w:r>
+        <w:rPr>
+          <w:color w:val="ff00ff"/>
+          <w:sz w:val="20"/>
+          <w:szCs w:val="20"/>
+          <w:rtl w:val="0"/>
+        </w:rPr>
+        <w:t xml:space="preserve">mean      73.066667</w:t>
+      </w:r>
+    </w:p>
+    <w:p>
+      <w:pPr>
+        <w:ind w:left="720" w:firstLine="0"/>
+        <w:rPr>
+          <w:sz w:val="20"/>
+          <w:szCs w:val="20"/>
+        </w:rPr>
+      </w:pPr>
+      <w:r>
+        <w:rPr>
+          <w:sz w:val="20"/>
+          <w:szCs w:val="20"/>
+          <w:rtl w:val="0"/>
+        </w:rPr>
+        <w:t xml:space="preserve">std       10.268759</w:t>
+      </w:r>
+    </w:p>
+    <w:p>
+      <w:pPr>
+        <w:ind w:left="720" w:firstLine="0"/>
+        <w:rPr>
+          <w:color w:val="ff00ff"/>
+          <w:sz w:val="20"/>
+          <w:szCs w:val="20"/>
+        </w:rPr>
+      </w:pPr>
+      <w:r>
+        <w:rPr>
+          <w:color w:val="ff00ff"/>
+          <w:sz w:val="20"/>
+          <w:szCs w:val="20"/>
+          <w:rtl w:val="0"/>
+        </w:rPr>
+        <w:t xml:space="preserve">min       44.000000</w:t>
+      </w:r>
+    </w:p>
+    <w:p>
+      <w:pPr>
+        <w:ind w:left="720" w:firstLine="0"/>
+        <w:rPr>
+          <w:sz w:val="20"/>
+          <w:szCs w:val="20"/>
+        </w:rPr>
+      </w:pPr>
+      <w:r>
+        <w:rPr>
+          <w:sz w:val="20"/>
+          <w:szCs w:val="20"/>
+          <w:rtl w:val="0"/>
+        </w:rPr>
+        <w:t xml:space="preserve">25%       66.000000</w:t>
+      </w:r>
+    </w:p>
+    <w:p>
+      <w:pPr>
+        <w:ind w:left="720" w:firstLine="0"/>
+        <w:rPr>
+          <w:sz w:val="20"/>
+          <w:szCs w:val="20"/>
+        </w:rPr>
+      </w:pPr>
+      <w:r>
+        <w:rPr>
+          <w:sz w:val="20"/>
+          <w:szCs w:val="20"/>
+          <w:rtl w:val="0"/>
+        </w:rPr>
+        <w:t xml:space="preserve">50%       72.000000</w:t>
+      </w:r>
+    </w:p>
+    <w:p>
+      <w:pPr>
+        <w:ind w:left="720" w:firstLine="0"/>
+        <w:rPr>
+          <w:sz w:val="20"/>
+          <w:szCs w:val="20"/>
+        </w:rPr>
+      </w:pPr>
+      <w:r>
+        <w:rPr>
+          <w:sz w:val="20"/>
+          <w:szCs w:val="20"/>
+          <w:rtl w:val="0"/>
+        </w:rPr>
+        <w:t xml:space="preserve">75%       80.000000</w:t>
+      </w:r>
+    </w:p>
+    <w:p>
+      <w:pPr>
+        <w:ind w:left="720" w:firstLine="0"/>
+        <w:rPr>
+          <w:color w:val="ff00ff"/>
+          <w:sz w:val="20"/>
+          <w:szCs w:val="20"/>
+        </w:rPr>
+      </w:pPr>
+      <w:r>
+        <w:rPr>
+          <w:color w:val="ff00ff"/>
+          <w:sz w:val="20"/>
+          <w:szCs w:val="20"/>
+          <w:rtl w:val="0"/>
+        </w:rPr>
+        <w:t xml:space="preserve">max      104.000000</w:t>
+      </w:r>
+    </w:p>
+    <w:p>
+      <w:pPr>
+        <w:ind w:left="720" w:firstLine="0"/>
+        <w:rPr>
+          <w:color w:val="00ff00"/>
+          <w:sz w:val="20"/>
+          <w:szCs w:val="20"/>
+        </w:rPr>
+      </w:pPr>
+      <w:r>
+        <w:rPr>
+          <w:sz w:val="20"/>
+          <w:szCs w:val="20"/>
+          <w:rtl w:val="0"/>
+        </w:rPr>
+        <w:t xml:space="preserve">Coluna: </w:t>
+      </w:r>
+      <w:r>
+        <w:rPr>
+          <w:color w:val="00ff00"/>
+          <w:sz w:val="20"/>
+          <w:szCs w:val="20"/>
+          <w:rtl w:val="0"/>
+        </w:rPr>
+        <w:t xml:space="preserve">SkinThickness</w:t>
+      </w:r>
+    </w:p>
+    <w:p>
+      <w:pPr>
+        <w:ind w:left="720" w:firstLine="0"/>
+        <w:rPr>
+          <w:sz w:val="20"/>
+          <w:szCs w:val="20"/>
+        </w:rPr>
+      </w:pPr>
+      <w:r>
+        <w:rPr>
+          <w:sz w:val="20"/>
+          <w:szCs w:val="20"/>
+          <w:rtl w:val="0"/>
+        </w:rPr>
+        <w:t xml:space="preserve">count    375.000000</w:t>
+      </w:r>
+    </w:p>
+    <w:p>
+      <w:pPr>
+        <w:ind w:left="720" w:firstLine="0"/>
+        <w:rPr>
+          <w:color w:val="ff00ff"/>
+          <w:sz w:val="20"/>
+          <w:szCs w:val="20"/>
+        </w:rPr>
+      </w:pPr>
+      <w:r>
+        <w:rPr>
+          <w:color w:val="ff00ff"/>
+          <w:sz w:val="20"/>
+          <w:szCs w:val="20"/>
+          <w:rtl w:val="0"/>
+        </w:rPr>
+        <w:t xml:space="preserve">mean      28.976000</w:t>
+      </w:r>
+    </w:p>
+    <w:p>
+      <w:pPr>
+        <w:ind w:left="720" w:firstLine="0"/>
+        <w:rPr>
+          <w:sz w:val="20"/>
+          <w:szCs w:val="20"/>
+        </w:rPr>
+      </w:pPr>
+      <w:r>
+        <w:rPr>
+          <w:sz w:val="20"/>
+          <w:szCs w:val="20"/>
+          <w:rtl w:val="0"/>
+        </w:rPr>
+        <w:t xml:space="preserve">std        4.618257</w:t>
+      </w:r>
+    </w:p>
+    <w:p>
+      <w:pPr>
+        <w:ind w:left="720" w:firstLine="0"/>
+        <w:rPr>
+          <w:color w:val="ff00ff"/>
+          <w:sz w:val="20"/>
+          <w:szCs w:val="20"/>
+        </w:rPr>
+      </w:pPr>
+      <w:r>
+        <w:rPr>
+          <w:color w:val="ff00ff"/>
+          <w:sz w:val="20"/>
+          <w:szCs w:val="20"/>
+          <w:rtl w:val="0"/>
+        </w:rPr>
+        <w:t xml:space="preserve">min       15.000000</w:t>
+      </w:r>
+    </w:p>
+    <w:p>
+      <w:pPr>
+        <w:ind w:left="720" w:firstLine="0"/>
+        <w:rPr>
+          <w:sz w:val="20"/>
+          <w:szCs w:val="20"/>
+        </w:rPr>
+      </w:pPr>
+      <w:r>
+        <w:rPr>
+          <w:sz w:val="20"/>
+          <w:szCs w:val="20"/>
+          <w:rtl w:val="0"/>
+        </w:rPr>
+        <w:t xml:space="preserve">25%       29.000000</w:t>
+      </w:r>
+    </w:p>
+    <w:p>
+      <w:pPr>
+        <w:ind w:left="720" w:firstLine="0"/>
+        <w:rPr>
+          <w:sz w:val="20"/>
+          <w:szCs w:val="20"/>
+        </w:rPr>
+      </w:pPr>
+      <w:r>
+        <w:rPr>
+          <w:sz w:val="20"/>
+          <w:szCs w:val="20"/>
+          <w:rtl w:val="0"/>
+        </w:rPr>
+        <w:t xml:space="preserve">50%       29.000000</w:t>
+      </w:r>
+    </w:p>
+    <w:p>
+      <w:pPr>
+        <w:ind w:left="720" w:firstLine="0"/>
+        <w:rPr>
+          <w:sz w:val="20"/>
+          <w:szCs w:val="20"/>
+        </w:rPr>
+      </w:pPr>
+      <w:r>
+        <w:rPr>
+          <w:sz w:val="20"/>
+          <w:szCs w:val="20"/>
+          <w:rtl w:val="0"/>
+        </w:rPr>
+        <w:t xml:space="preserve">75%       29.000000</w:t>
+      </w:r>
+    </w:p>
+    <w:p>
+      <w:pPr>
+        <w:ind w:left="720" w:firstLine="0"/>
+        <w:rPr>
+          <w:color w:val="9900ff"/>
+          <w:sz w:val="20"/>
+          <w:szCs w:val="20"/>
+        </w:rPr>
+      </w:pPr>
+      <w:r>
+        <w:rPr>
+          <w:color w:val="9900ff"/>
+          <w:sz w:val="20"/>
+          <w:szCs w:val="20"/>
+          <w:rtl w:val="0"/>
+        </w:rPr>
+        <w:t xml:space="preserve">max       42.000000</w:t>
+      </w:r>
+    </w:p>
+    <w:p>
+      <w:pPr>
+        <w:ind w:left="720" w:firstLine="0"/>
+        <w:rPr>
+          <w:sz w:val="20"/>
+          <w:szCs w:val="20"/>
+        </w:rPr>
+      </w:pPr>
+      <w:r>
+        <w:rPr>
+          <w:rtl w:val="0"/>
+        </w:rPr>
+      </w:r>
+    </w:p>
+    <w:p>
+      <w:pPr>
+        <w:ind w:left="720" w:firstLine="0"/>
+        <w:rPr>
+          <w:color w:val="00ff00"/>
+          <w:sz w:val="20"/>
+          <w:szCs w:val="20"/>
+        </w:rPr>
+      </w:pPr>
+      <w:r>
+        <w:rPr>
+          <w:sz w:val="20"/>
+          <w:szCs w:val="20"/>
+          <w:rtl w:val="0"/>
+        </w:rPr>
+        <w:t xml:space="preserve">Coluna: </w:t>
+      </w:r>
+      <w:r>
+        <w:rPr>
+          <w:color w:val="00ff00"/>
+          <w:sz w:val="20"/>
+          <w:szCs w:val="20"/>
+          <w:rtl w:val="0"/>
+        </w:rPr>
+        <w:t xml:space="preserve">Insulin</w:t>
+      </w:r>
+    </w:p>
+    <w:p>
+      <w:pPr>
+        <w:ind w:left="720" w:firstLine="0"/>
+        <w:rPr>
+          <w:sz w:val="20"/>
+          <w:szCs w:val="20"/>
+        </w:rPr>
+      </w:pPr>
+      <w:r>
+        <w:rPr>
+          <w:sz w:val="20"/>
+          <w:szCs w:val="20"/>
+          <w:rtl w:val="0"/>
+        </w:rPr>
+        <w:t xml:space="preserve">count    375.000000</w:t>
+      </w:r>
+    </w:p>
+    <w:p>
+      <w:pPr>
+        <w:ind w:left="720" w:firstLine="0"/>
+        <w:rPr>
+          <w:color w:val="9900ff"/>
+          <w:sz w:val="20"/>
+          <w:szCs w:val="20"/>
+        </w:rPr>
+      </w:pPr>
+      <w:r>
+        <w:rPr>
+          <w:color w:val="9900ff"/>
+          <w:sz w:val="20"/>
+          <w:szCs w:val="20"/>
+          <w:rtl w:val="0"/>
+        </w:rPr>
+        <w:t xml:space="preserve">mean     124.984000</w:t>
+      </w:r>
+    </w:p>
+    <w:p>
+      <w:pPr>
+        <w:ind w:left="720" w:firstLine="0"/>
+        <w:rPr>
+          <w:sz w:val="20"/>
+          <w:szCs w:val="20"/>
+        </w:rPr>
+      </w:pPr>
+      <w:r>
+        <w:rPr>
+          <w:sz w:val="20"/>
+          <w:szCs w:val="20"/>
+          <w:rtl w:val="0"/>
+        </w:rPr>
+        <w:t xml:space="preserve">std        2.213174</w:t>
+      </w:r>
+    </w:p>
+    <w:p>
+      <w:pPr>
+        <w:ind w:left="720" w:firstLine="0"/>
+        <w:rPr>
+          <w:color w:val="9900ff"/>
+          <w:sz w:val="20"/>
+          <w:szCs w:val="20"/>
+        </w:rPr>
+      </w:pPr>
+      <w:r>
+        <w:rPr>
+          <w:color w:val="9900ff"/>
+          <w:sz w:val="20"/>
+          <w:szCs w:val="20"/>
+          <w:rtl w:val="0"/>
+        </w:rPr>
+        <w:t xml:space="preserve">min      114.000000</w:t>
+      </w:r>
+    </w:p>
+    <w:p>
+      <w:pPr>
+        <w:ind w:left="720" w:firstLine="0"/>
+        <w:rPr>
+          <w:sz w:val="20"/>
+          <w:szCs w:val="20"/>
+        </w:rPr>
+      </w:pPr>
+      <w:r>
+        <w:rPr>
+          <w:sz w:val="20"/>
+          <w:szCs w:val="20"/>
+          <w:rtl w:val="0"/>
+        </w:rPr>
+        <w:t xml:space="preserve">25%      125.000000</w:t>
+      </w:r>
+    </w:p>
+    <w:p>
+      <w:pPr>
+        <w:ind w:left="720" w:firstLine="0"/>
+        <w:rPr>
+          <w:sz w:val="20"/>
+          <w:szCs w:val="20"/>
+        </w:rPr>
+      </w:pPr>
+      <w:r>
+        <w:rPr>
+          <w:sz w:val="20"/>
+          <w:szCs w:val="20"/>
+          <w:rtl w:val="0"/>
+        </w:rPr>
+        <w:t xml:space="preserve">50%      125.000000</w:t>
+      </w:r>
+    </w:p>
+    <w:p>
+      <w:pPr>
+        <w:ind w:left="720" w:firstLine="0"/>
+        <w:rPr>
+          <w:sz w:val="20"/>
+          <w:szCs w:val="20"/>
+        </w:rPr>
+      </w:pPr>
+      <w:r>
+        <w:rPr>
+          <w:sz w:val="20"/>
+          <w:szCs w:val="20"/>
+          <w:rtl w:val="0"/>
+        </w:rPr>
+        <w:t xml:space="preserve">75%      125.000000</w:t>
+      </w:r>
+    </w:p>
+    <w:p>
+      <w:pPr>
+        <w:ind w:left="720" w:firstLine="0"/>
+        <w:rPr>
+          <w:color w:val="9900ff"/>
+          <w:sz w:val="20"/>
+          <w:szCs w:val="20"/>
+        </w:rPr>
+      </w:pPr>
+      <w:r>
+        <w:rPr>
+          <w:color w:val="9900ff"/>
+          <w:sz w:val="20"/>
+          <w:szCs w:val="20"/>
+          <w:rtl w:val="0"/>
+        </w:rPr>
+        <w:t xml:space="preserve">max      135.000000</w:t>
+      </w:r>
+    </w:p>
+    <w:p>
+      <w:pPr>
+        <w:ind w:left="720" w:firstLine="0"/>
+        <w:rPr>
+          <w:sz w:val="20"/>
+          <w:szCs w:val="20"/>
+        </w:rPr>
+      </w:pPr>
+      <w:r>
+        <w:rPr>
+          <w:rtl w:val="0"/>
+        </w:rPr>
+      </w:r>
+    </w:p>
+    <w:p>
+      <w:pPr>
+        <w:ind w:left="720" w:firstLine="0"/>
+        <w:rPr>
+          <w:color w:val="00ff00"/>
+          <w:sz w:val="20"/>
+          <w:szCs w:val="20"/>
+        </w:rPr>
+      </w:pPr>
+      <w:r>
+        <w:rPr>
+          <w:sz w:val="20"/>
+          <w:szCs w:val="20"/>
+          <w:rtl w:val="0"/>
+        </w:rPr>
+        <w:t xml:space="preserve">Coluna: </w:t>
+      </w:r>
+      <w:r>
+        <w:rPr>
+          <w:color w:val="00ff00"/>
+          <w:sz w:val="20"/>
+          <w:szCs w:val="20"/>
+          <w:rtl w:val="0"/>
+        </w:rPr>
+        <w:t xml:space="preserve">BMI</w:t>
+      </w:r>
+    </w:p>
+    <w:p>
+      <w:pPr>
+        <w:ind w:left="720" w:firstLine="0"/>
+        <w:rPr>
+          <w:sz w:val="20"/>
+          <w:szCs w:val="20"/>
+        </w:rPr>
+      </w:pPr>
+      <w:r>
+        <w:rPr>
+          <w:sz w:val="20"/>
+          <w:szCs w:val="20"/>
+          <w:rtl w:val="0"/>
+        </w:rPr>
+        <w:t xml:space="preserve">count    375.00000</w:t>
+      </w:r>
+    </w:p>
+    <w:p>
+      <w:pPr>
+        <w:ind w:left="720" w:firstLine="0"/>
+        <w:rPr>
+          <w:color w:val="9900ff"/>
+          <w:sz w:val="20"/>
+          <w:szCs w:val="20"/>
+        </w:rPr>
+      </w:pPr>
+      <w:r>
+        <w:rPr>
+          <w:color w:val="9900ff"/>
+          <w:sz w:val="20"/>
+          <w:szCs w:val="20"/>
+          <w:rtl w:val="0"/>
+        </w:rPr>
+        <w:t xml:space="preserve">mean      31.68240</w:t>
+      </w:r>
+    </w:p>
+    <w:p>
+      <w:pPr>
+        <w:ind w:left="720" w:firstLine="0"/>
+        <w:rPr>
+          <w:sz w:val="20"/>
+          <w:szCs w:val="20"/>
+        </w:rPr>
+      </w:pPr>
+      <w:r>
+        <w:rPr>
+          <w:sz w:val="20"/>
+          <w:szCs w:val="20"/>
+          <w:rtl w:val="0"/>
+        </w:rPr>
+        <w:t xml:space="preserve">std        6.22331</w:t>
+      </w:r>
+    </w:p>
+    <w:p>
+      <w:pPr>
+        <w:ind w:left="720" w:firstLine="0"/>
+        <w:rPr>
+          <w:color w:val="9900ff"/>
+          <w:sz w:val="20"/>
+          <w:szCs w:val="20"/>
+        </w:rPr>
+      </w:pPr>
+      <w:r>
+        <w:rPr>
+          <w:color w:val="9900ff"/>
+          <w:sz w:val="20"/>
+          <w:szCs w:val="20"/>
+          <w:rtl w:val="0"/>
+        </w:rPr>
+        <w:t xml:space="preserve">min       18.20000</w:t>
+      </w:r>
+    </w:p>
+    <w:p>
+      <w:pPr>
+        <w:ind w:left="720" w:firstLine="0"/>
+        <w:rPr>
+          <w:sz w:val="20"/>
+          <w:szCs w:val="20"/>
+        </w:rPr>
+      </w:pPr>
+      <w:r>
+        <w:rPr>
+          <w:sz w:val="20"/>
+          <w:szCs w:val="20"/>
+          <w:rtl w:val="0"/>
+        </w:rPr>
+        <w:t xml:space="preserve">25%       27.30000</w:t>
+      </w:r>
+    </w:p>
+    <w:p>
+      <w:pPr>
+        <w:ind w:left="720" w:firstLine="0"/>
+        <w:rPr>
+          <w:sz w:val="20"/>
+          <w:szCs w:val="20"/>
+        </w:rPr>
+      </w:pPr>
+      <w:r>
+        <w:rPr>
+          <w:sz w:val="20"/>
+          <w:szCs w:val="20"/>
+          <w:rtl w:val="0"/>
+        </w:rPr>
+        <w:t xml:space="preserve">50%       31.60000</w:t>
+      </w:r>
+    </w:p>
+    <w:p>
+      <w:pPr>
+        <w:ind w:left="720" w:firstLine="0"/>
+        <w:rPr>
+          <w:sz w:val="20"/>
+          <w:szCs w:val="20"/>
+        </w:rPr>
+      </w:pPr>
+      <w:r>
+        <w:rPr>
+          <w:sz w:val="20"/>
+          <w:szCs w:val="20"/>
+          <w:rtl w:val="0"/>
+        </w:rPr>
+        <w:t xml:space="preserve">75%       35.35000</w:t>
+      </w:r>
+    </w:p>
+    <w:p>
+      <w:pPr>
+        <w:ind w:left="720" w:firstLine="0"/>
+        <w:rPr>
+          <w:color w:val="9900ff"/>
+          <w:sz w:val="20"/>
+          <w:szCs w:val="20"/>
+        </w:rPr>
+      </w:pPr>
+      <w:r>
+        <w:rPr>
+          <w:color w:val="9900ff"/>
+          <w:sz w:val="20"/>
+          <w:szCs w:val="20"/>
+          <w:rtl w:val="0"/>
+        </w:rPr>
+        <w:t xml:space="preserve">max       49.60000</w:t>
+      </w:r>
+    </w:p>
+    <w:p>
+      <w:pPr>
+        <w:ind w:left="720" w:firstLine="0"/>
+        <w:rPr>
+          <w:sz w:val="20"/>
+          <w:szCs w:val="20"/>
+        </w:rPr>
+      </w:pPr>
+      <w:r>
+        <w:rPr>
+          <w:rtl w:val="0"/>
+        </w:rPr>
+      </w:r>
+    </w:p>
+    <w:p>
+      <w:pPr>
+        <w:ind w:left="720" w:firstLine="0"/>
+        <w:rPr>
+          <w:color w:val="00ff00"/>
+          <w:sz w:val="20"/>
+          <w:szCs w:val="20"/>
+        </w:rPr>
+      </w:pPr>
+      <w:r>
+        <w:rPr>
+          <w:sz w:val="20"/>
+          <w:szCs w:val="20"/>
+          <w:rtl w:val="0"/>
+        </w:rPr>
+        <w:t xml:space="preserve">Coluna: </w:t>
+      </w:r>
+      <w:r>
+        <w:rPr>
+          <w:color w:val="00ff00"/>
+          <w:sz w:val="20"/>
+          <w:szCs w:val="20"/>
+          <w:rtl w:val="0"/>
+        </w:rPr>
+        <w:t xml:space="preserve">DiabetesPedigreeFunction</w:t>
+      </w:r>
+    </w:p>
+    <w:p>
+      <w:pPr>
+        <w:ind w:left="720" w:firstLine="0"/>
+        <w:rPr>
+          <w:sz w:val="20"/>
+          <w:szCs w:val="20"/>
+        </w:rPr>
+      </w:pPr>
+      <w:r>
+        <w:rPr>
+          <w:sz w:val="20"/>
+          <w:szCs w:val="20"/>
+          <w:rtl w:val="0"/>
+        </w:rPr>
+        <w:t xml:space="preserve">count    375.000000</w:t>
+      </w:r>
+    </w:p>
+    <w:p>
+      <w:pPr>
+        <w:ind w:left="720" w:firstLine="0"/>
+        <w:rPr>
+          <w:color w:val="ff00ff"/>
+          <w:sz w:val="20"/>
+          <w:szCs w:val="20"/>
+        </w:rPr>
+      </w:pPr>
+      <w:r>
+        <w:rPr>
+          <w:color w:val="ff00ff"/>
+          <w:sz w:val="20"/>
+          <w:szCs w:val="20"/>
+          <w:rtl w:val="0"/>
+        </w:rPr>
+        <w:t xml:space="preserve">mean       0.387872</w:t>
+      </w:r>
+    </w:p>
+    <w:p>
+      <w:pPr>
+        <w:ind w:left="720" w:firstLine="0"/>
+        <w:rPr>
+          <w:sz w:val="20"/>
+          <w:szCs w:val="20"/>
+        </w:rPr>
+      </w:pPr>
+      <w:r>
+        <w:rPr>
+          <w:sz w:val="20"/>
+          <w:szCs w:val="20"/>
+          <w:rtl w:val="0"/>
+        </w:rPr>
+        <w:t xml:space="preserve">std        0.240621</w:t>
+      </w:r>
+    </w:p>
+    <w:p>
+      <w:pPr>
+        <w:ind w:left="720" w:firstLine="0"/>
+        <w:rPr>
+          <w:color w:val="ff00ff"/>
+          <w:sz w:val="20"/>
+          <w:szCs w:val="20"/>
+        </w:rPr>
+      </w:pPr>
+      <w:r>
+        <w:rPr>
+          <w:color w:val="ff00ff"/>
+          <w:sz w:val="20"/>
+          <w:szCs w:val="20"/>
+          <w:rtl w:val="0"/>
+        </w:rPr>
+        <w:t xml:space="preserve">min        0.078000</w:t>
+      </w:r>
+    </w:p>
+    <w:p>
+      <w:pPr>
+        <w:ind w:left="720" w:firstLine="0"/>
+        <w:rPr>
+          <w:sz w:val="20"/>
+          <w:szCs w:val="20"/>
+        </w:rPr>
+      </w:pPr>
+      <w:r>
+        <w:rPr>
+          <w:sz w:val="20"/>
+          <w:szCs w:val="20"/>
+          <w:rtl w:val="0"/>
+        </w:rPr>
+        <w:t xml:space="preserve">25%        0.208000</w:t>
+      </w:r>
+    </w:p>
+    <w:p>
+      <w:pPr>
+        <w:ind w:left="720" w:firstLine="0"/>
+        <w:rPr>
+          <w:sz w:val="20"/>
+          <w:szCs w:val="20"/>
+        </w:rPr>
+      </w:pPr>
+      <w:r>
+        <w:rPr>
+          <w:sz w:val="20"/>
+          <w:szCs w:val="20"/>
+          <w:rtl w:val="0"/>
+        </w:rPr>
+        <w:t xml:space="preserve">50%        0.300000</w:t>
+      </w:r>
+    </w:p>
+    <w:p>
+      <w:pPr>
+        <w:ind w:left="720" w:firstLine="0"/>
+        <w:rPr>
+          <w:sz w:val="20"/>
+          <w:szCs w:val="20"/>
+        </w:rPr>
+      </w:pPr>
+      <w:r>
+        <w:rPr>
+          <w:sz w:val="20"/>
+          <w:szCs w:val="20"/>
+          <w:rtl w:val="0"/>
+        </w:rPr>
+        <w:t xml:space="preserve">75%        0.530500</w:t>
+      </w:r>
+    </w:p>
+    <w:p>
+      <w:pPr>
+        <w:ind w:left="720" w:firstLine="0"/>
+        <w:rPr>
+          <w:color w:val="ff00ff"/>
+          <w:sz w:val="20"/>
+          <w:szCs w:val="20"/>
+        </w:rPr>
+      </w:pPr>
+      <w:r>
+        <w:rPr>
+          <w:color w:val="ff00ff"/>
+          <w:sz w:val="20"/>
+          <w:szCs w:val="20"/>
+          <w:rtl w:val="0"/>
+        </w:rPr>
+        <w:t xml:space="preserve">max        1.191000</w:t>
+      </w:r>
+    </w:p>
+    <w:p>
+      <w:pPr>
+        <w:ind w:left="720" w:firstLine="0"/>
+        <w:rPr>
+          <w:sz w:val="20"/>
+          <w:szCs w:val="20"/>
+        </w:rPr>
+      </w:pPr>
+      <w:r>
+        <w:rPr>
+          <w:rtl w:val="0"/>
+        </w:rPr>
+      </w:r>
+    </w:p>
+    <w:p>
+      <w:pPr>
+        <w:ind w:left="720" w:firstLine="0"/>
+        <w:rPr>
+          <w:color w:val="00ff00"/>
+          <w:sz w:val="20"/>
+          <w:szCs w:val="20"/>
+        </w:rPr>
+      </w:pPr>
+      <w:r>
+        <w:rPr>
+          <w:sz w:val="20"/>
+          <w:szCs w:val="20"/>
+          <w:rtl w:val="0"/>
+        </w:rPr>
+        <w:t xml:space="preserve">Coluna: </w:t>
+      </w:r>
+      <w:r>
+        <w:rPr>
+          <w:color w:val="00ff00"/>
+          <w:sz w:val="20"/>
+          <w:szCs w:val="20"/>
+          <w:rtl w:val="0"/>
+        </w:rPr>
+        <w:t xml:space="preserve">Age</w:t>
+      </w:r>
+    </w:p>
+    <w:p>
+      <w:pPr>
+        <w:ind w:left="720" w:firstLine="0"/>
+        <w:rPr>
+          <w:sz w:val="20"/>
+          <w:szCs w:val="20"/>
+        </w:rPr>
+      </w:pPr>
+      <w:r>
+        <w:rPr>
+          <w:sz w:val="20"/>
+          <w:szCs w:val="20"/>
+          <w:rtl w:val="0"/>
+        </w:rPr>
+        <w:t xml:space="preserve">count    375.000000</w:t>
+      </w:r>
+    </w:p>
+    <w:p>
+      <w:pPr>
+        <w:ind w:left="720" w:firstLine="0"/>
+        <w:rPr>
+          <w:color w:val="ff00ff"/>
+          <w:sz w:val="20"/>
+          <w:szCs w:val="20"/>
+        </w:rPr>
+      </w:pPr>
+      <w:r>
+        <w:rPr>
+          <w:color w:val="ff00ff"/>
+          <w:sz w:val="20"/>
+          <w:szCs w:val="20"/>
+          <w:rtl w:val="0"/>
+        </w:rPr>
+        <w:t xml:space="preserve">mean      34.530667</w:t>
+      </w:r>
+    </w:p>
+    <w:p>
+      <w:pPr>
+        <w:ind w:left="720" w:firstLine="0"/>
+        <w:rPr>
+          <w:sz w:val="20"/>
+          <w:szCs w:val="20"/>
+        </w:rPr>
+      </w:pPr>
+      <w:r>
+        <w:rPr>
+          <w:sz w:val="20"/>
+          <w:szCs w:val="20"/>
+          <w:rtl w:val="0"/>
+        </w:rPr>
+        <w:t xml:space="preserve">std       11.622332</w:t>
+      </w:r>
+    </w:p>
+    <w:p>
+      <w:pPr>
+        <w:ind w:left="720" w:firstLine="0"/>
+        <w:rPr>
+          <w:color w:val="ff00ff"/>
+          <w:sz w:val="20"/>
+          <w:szCs w:val="20"/>
+        </w:rPr>
+      </w:pPr>
+      <w:r>
+        <w:rPr>
+          <w:color w:val="ff00ff"/>
+          <w:sz w:val="20"/>
+          <w:szCs w:val="20"/>
+          <w:rtl w:val="0"/>
+        </w:rPr>
+        <w:t xml:space="preserve">min       21.000000</w:t>
+      </w:r>
+    </w:p>
+    <w:p>
+      <w:pPr>
+        <w:ind w:left="720" w:firstLine="0"/>
+        <w:rPr>
+          <w:sz w:val="20"/>
+          <w:szCs w:val="20"/>
+        </w:rPr>
+      </w:pPr>
+      <w:r>
+        <w:rPr>
+          <w:sz w:val="20"/>
+          <w:szCs w:val="20"/>
+          <w:rtl w:val="0"/>
+        </w:rPr>
+        <w:t xml:space="preserve">25%       25.000000</w:t>
+      </w:r>
+    </w:p>
+    <w:p>
+      <w:pPr>
+        <w:ind w:left="720" w:firstLine="0"/>
+        <w:rPr>
+          <w:sz w:val="20"/>
+          <w:szCs w:val="20"/>
+        </w:rPr>
+      </w:pPr>
+      <w:r>
+        <w:rPr>
+          <w:sz w:val="20"/>
+          <w:szCs w:val="20"/>
+          <w:rtl w:val="0"/>
+        </w:rPr>
+        <w:t xml:space="preserve">50%       31.000000</w:t>
+      </w:r>
+    </w:p>
+    <w:p>
+      <w:pPr>
+        <w:ind w:left="720" w:firstLine="0"/>
+        <w:rPr>
+          <w:sz w:val="20"/>
+          <w:szCs w:val="20"/>
+        </w:rPr>
+      </w:pPr>
+      <w:r>
+        <w:rPr>
+          <w:sz w:val="20"/>
+          <w:szCs w:val="20"/>
+          <w:rtl w:val="0"/>
+        </w:rPr>
+        <w:t xml:space="preserve">75%       42.000000</w:t>
+      </w:r>
+    </w:p>
+    <w:p>
+      <w:pPr>
+        <w:ind w:left="720" w:firstLine="0"/>
+        <w:rPr>
+          <w:color w:val="ff00ff"/>
+          <w:sz w:val="20"/>
+          <w:szCs w:val="20"/>
+        </w:rPr>
+      </w:pPr>
+      <w:r>
+        <w:rPr>
+          <w:color w:val="ff00ff"/>
+          <w:sz w:val="20"/>
+          <w:szCs w:val="20"/>
+          <w:rtl w:val="0"/>
+        </w:rPr>
+        <w:t xml:space="preserve">max       66.000000</w:t>
+      </w:r>
+    </w:p>
+    <w:p>
+      <w:pPr>
         <w:pBdr>
           <w:top w:color="auto" w:space="0" w:sz="0" w:val="none"/>
           <w:bottom w:color="auto" w:space="0" w:sz="0" w:val="none"/>
@@ -2141,52 +3692,15 @@
           <w:between w:color="auto" w:space="0" w:sz="0" w:val="none"/>
         </w:pBdr>
         <w:spacing w:after="360" w:lineRule="auto"/>
-        <w:ind w:left="720" w:hanging="360"/>
-      </w:pPr>
-      <w:r>
-        <w:rPr>
-          <w:b w:val="1"/>
-          <w:color w:val="1b1c1d"/>
-          <w:rtl w:val="0"/>
-        </w:rPr>
-        <w:t xml:space="preserve">Problema 4 - Outliers:</w:t>
-      </w:r>
-      <w:r>
-        <w:rPr>
-          <w:color w:val="1b1c1d"/>
-          <w:rtl w:val="0"/>
-        </w:rPr>
-        <w:t xml:space="preserve"> A presença de </w:t>
-      </w:r>
-      <w:r>
-        <w:rPr>
-          <w:i w:val="1"/>
-          <w:color w:val="1b1c1d"/>
-          <w:rtl w:val="0"/>
-        </w:rPr>
-        <w:t xml:space="preserve">outliers</w:t>
-      </w:r>
-      <w:r>
-        <w:rPr>
-          <w:color w:val="1b1c1d"/>
-          <w:rtl w:val="0"/>
-        </w:rPr>
-        <w:t xml:space="preserve"> em algumas variáveis (ex: Insulina e Pedigree Function) foi identificada por meio de </w:t>
-      </w:r>
-      <w:r>
-        <w:rPr>
-          <w:i w:val="1"/>
-          <w:color w:val="1b1c1d"/>
-          <w:rtl w:val="0"/>
-        </w:rPr>
-        <w:t xml:space="preserve">boxplots</w:t>
-      </w:r>
-      <w:r>
-        <w:rPr>
-          <w:color w:val="1b1c1d"/>
-          <w:rtl w:val="0"/>
-        </w:rPr>
-        <w:t xml:space="preserve">, o que poderia afetar a robustez do modelo.</w:t>
+        <w:ind w:left="0" w:firstLine="0"/>
+        <w:rPr>
+          <w:color w:val="1b1c1d"/>
+        </w:rPr>
+      </w:pPr>
+      <w:r>
+        <w:rPr>
+          <w:rtl w:val="0"/>
+        </w:rPr>
       </w:r>
     </w:p>
     <w:p>
@@ -2209,8 +3723,39 @@
           <w:szCs w:val="34"/>
         </w:rPr>
       </w:pPr>
-      <w:bookmarkStart w:colFirst="0" w:colLast="0" w:name="_96m1rs8vcyvo" w:id="8"/>
+      <w:bookmarkStart w:colFirst="0" w:colLast="0" w:name="_sj0407okptyh" w:id="8"/>
       <w:bookmarkEnd w:id="8"/>
+      <w:r>
+        <w:br w:type="page"/>
+      </w:r>
+      <w:r>
+        <w:rPr>
+          <w:rtl w:val="0"/>
+        </w:rPr>
+      </w:r>
+    </w:p>
+    <w:p>
+      <w:pPr>
+        <w:pStyle w:val="Heading2"/>
+        <w:keepNext w:val="0"/>
+        <w:keepLines w:val="0"/>
+        <w:pBdr>
+          <w:top w:color="auto" w:space="0" w:sz="0" w:val="none"/>
+          <w:left w:color="auto" w:space="0" w:sz="0" w:val="none"/>
+          <w:bottom w:color="auto" w:space="0" w:sz="0" w:val="none"/>
+          <w:right w:color="auto" w:space="0" w:sz="0" w:val="none"/>
+          <w:between w:color="auto" w:space="0" w:sz="0" w:val="none"/>
+        </w:pBdr>
+        <w:spacing w:before="0" w:lineRule="auto"/>
+        <w:rPr>
+          <w:b w:val="1"/>
+          <w:color w:val="1b1c1d"/>
+          <w:sz w:val="34"/>
+          <w:szCs w:val="34"/>
+        </w:rPr>
+      </w:pPr>
+      <w:bookmarkStart w:colFirst="0" w:colLast="0" w:name="_96m1rs8vcyvo" w:id="9"/>
+      <w:bookmarkEnd w:id="9"/>
       <w:r>
         <w:rPr>
           <w:b w:val="1"/>
@@ -2265,7 +3810,7 @@
           <w:color w:val="1b1c1d"/>
           <w:rtl w:val="0"/>
         </w:rPr>
-        <w:t xml:space="preserve">Tratamento de Valores Ausentes:</w:t>
+        <w:t xml:space="preserve">Problema 1 - Tratamento de Valores Ausentes:</w:t>
       </w:r>
       <w:r>
         <w:rPr>
@@ -2397,12 +3942,12 @@
           <wp:inline distB="114300" distT="114300" distL="114300" distR="114300">
             <wp:extent cx="3149600" cy="1661398"/>
             <wp:effectExtent b="0" l="0" r="0" t="0"/>
-            <wp:docPr id="10" name="image4.png"/>
+            <wp:docPr id="11" name="image9.png"/>
             <a:graphic>
               <a:graphicData uri="http://schemas.openxmlformats.org/drawingml/2006/picture">
                 <pic:pic>
                   <pic:nvPicPr>
-                    <pic:cNvPr id="0" name="image4.png"/>
+                    <pic:cNvPr id="0" name="image9.png"/>
                     <pic:cNvPicPr preferRelativeResize="0"/>
                   </pic:nvPicPr>
                   <pic:blipFill>
@@ -2453,7 +3998,7 @@
           <w:color w:val="1b1c1d"/>
           <w:rtl w:val="0"/>
         </w:rPr>
-        <w:t xml:space="preserve">Tratamento dos outliers:</w:t>
+        <w:t xml:space="preserve">Problema 2 - Tratamento dos outliers:</w:t>
       </w:r>
     </w:p>
     <w:p>
@@ -2616,7 +4161,7 @@
     </w:p>
     <w:tbl>
       <w:tblPr>
-        <w:tblStyle w:val="Table4"/>
+        <w:tblStyle w:val="Table5"/>
         <w:tblW w:w="9025.511811023624" w:type="dxa"/>
         <w:jc w:val="left"/>
         <w:tblBorders>
@@ -3175,7 +4720,7 @@
         <w:rPr>
           <w:rtl w:val="0"/>
         </w:rPr>
-        <w:t xml:space="preserve">Evidencias gráficas da redução ou eliminação de</w:t>
+        <w:t xml:space="preserve">Evidências gráficas da redução ou eliminação de</w:t>
       </w:r>
       <w:r>
         <w:rPr>
@@ -3196,7 +4741,7 @@
     </w:p>
     <w:tbl>
       <w:tblPr>
-        <w:tblStyle w:val="Table5"/>
+        <w:tblStyle w:val="Table6"/>
         <w:tblW w:w="9029.0" w:type="dxa"/>
         <w:jc w:val="left"/>
         <w:tblBorders>
@@ -3343,12 +4888,12 @@
                 <wp:inline distB="114300" distT="114300" distL="114300" distR="114300">
                   <wp:extent cx="2724150" cy="2171700"/>
                   <wp:effectExtent b="0" l="0" r="0" t="0"/>
-                  <wp:docPr id="18" name="image15.png"/>
+                  <wp:docPr id="19" name="image18.png"/>
                   <a:graphic>
                     <a:graphicData uri="http://schemas.openxmlformats.org/drawingml/2006/picture">
                       <pic:pic>
                         <pic:nvPicPr>
-                          <pic:cNvPr id="0" name="image15.png"/>
+                          <pic:cNvPr id="0" name="image18.png"/>
                           <pic:cNvPicPr preferRelativeResize="0"/>
                         </pic:nvPicPr>
                         <pic:blipFill>
@@ -3415,12 +4960,12 @@
                 <wp:inline distB="114300" distT="114300" distL="114300" distR="114300">
                   <wp:extent cx="2724150" cy="2146300"/>
                   <wp:effectExtent b="0" l="0" r="0" t="0"/>
-                  <wp:docPr id="9" name="image1.png"/>
+                  <wp:docPr id="10" name="image15.png"/>
                   <a:graphic>
                     <a:graphicData uri="http://schemas.openxmlformats.org/drawingml/2006/picture">
                       <pic:pic>
                         <pic:nvPicPr>
-                          <pic:cNvPr id="0" name="image1.png"/>
+                          <pic:cNvPr id="0" name="image15.png"/>
                           <pic:cNvPicPr preferRelativeResize="0"/>
                         </pic:nvPicPr>
                         <pic:blipFill>
@@ -3493,12 +5038,12 @@
                 <wp:inline distB="114300" distT="114300" distL="114300" distR="114300">
                   <wp:extent cx="2724150" cy="2159000"/>
                   <wp:effectExtent b="0" l="0" r="0" t="0"/>
-                  <wp:docPr id="15" name="image9.png"/>
+                  <wp:docPr id="16" name="image13.png"/>
                   <a:graphic>
                     <a:graphicData uri="http://schemas.openxmlformats.org/drawingml/2006/picture">
                       <pic:pic>
                         <pic:nvPicPr>
-                          <pic:cNvPr id="0" name="image9.png"/>
+                          <pic:cNvPr id="0" name="image13.png"/>
                           <pic:cNvPicPr preferRelativeResize="0"/>
                         </pic:nvPicPr>
                         <pic:blipFill>
@@ -3565,12 +5110,12 @@
                 <wp:inline distB="114300" distT="114300" distL="114300" distR="114300">
                   <wp:extent cx="2724150" cy="2159000"/>
                   <wp:effectExtent b="0" l="0" r="0" t="0"/>
-                  <wp:docPr id="7" name="image12.png"/>
+                  <wp:docPr id="8" name="image14.png"/>
                   <a:graphic>
                     <a:graphicData uri="http://schemas.openxmlformats.org/drawingml/2006/picture">
                       <pic:pic>
                         <pic:nvPicPr>
-                          <pic:cNvPr id="0" name="image12.png"/>
+                          <pic:cNvPr id="0" name="image14.png"/>
                           <pic:cNvPicPr preferRelativeResize="0"/>
                         </pic:nvPicPr>
                         <pic:blipFill>
@@ -3643,7 +5188,7 @@
                 <wp:inline distB="114300" distT="114300" distL="114300" distR="114300">
                   <wp:extent cx="2724150" cy="2578100"/>
                   <wp:effectExtent b="0" l="0" r="0" t="0"/>
-                  <wp:docPr id="16" name="image3.png"/>
+                  <wp:docPr id="17" name="image3.png"/>
                   <a:graphic>
                     <a:graphicData uri="http://schemas.openxmlformats.org/drawingml/2006/picture">
                       <pic:pic>
@@ -3715,12 +5260,12 @@
                 <wp:inline distB="114300" distT="114300" distL="114300" distR="114300">
                   <wp:extent cx="2724150" cy="2501900"/>
                   <wp:effectExtent b="0" l="0" r="0" t="0"/>
-                  <wp:docPr id="17" name="image8.png"/>
+                  <wp:docPr id="18" name="image2.png"/>
                   <a:graphic>
                     <a:graphicData uri="http://schemas.openxmlformats.org/drawingml/2006/picture">
                       <pic:pic>
                         <pic:nvPicPr>
-                          <pic:cNvPr id="0" name="image8.png"/>
+                          <pic:cNvPr id="0" name="image2.png"/>
                           <pic:cNvPicPr preferRelativeResize="0"/>
                         </pic:nvPicPr>
                         <pic:blipFill>
@@ -3793,12 +5338,12 @@
                 <wp:inline distB="114300" distT="114300" distL="114300" distR="114300">
                   <wp:extent cx="2724150" cy="2501900"/>
                   <wp:effectExtent b="0" l="0" r="0" t="0"/>
-                  <wp:docPr id="14" name="image11.png"/>
+                  <wp:docPr id="15" name="image6.png"/>
                   <a:graphic>
                     <a:graphicData uri="http://schemas.openxmlformats.org/drawingml/2006/picture">
                       <pic:pic>
                         <pic:nvPicPr>
-                          <pic:cNvPr id="0" name="image11.png"/>
+                          <pic:cNvPr id="0" name="image6.png"/>
                           <pic:cNvPicPr preferRelativeResize="0"/>
                         </pic:nvPicPr>
                         <pic:blipFill>
@@ -3865,12 +5410,12 @@
                 <wp:inline distB="114300" distT="114300" distL="114300" distR="114300">
                   <wp:extent cx="2724150" cy="2501900"/>
                   <wp:effectExtent b="0" l="0" r="0" t="0"/>
-                  <wp:docPr id="2" name="image16.png"/>
+                  <wp:docPr id="2" name="image4.png"/>
                   <a:graphic>
                     <a:graphicData uri="http://schemas.openxmlformats.org/drawingml/2006/picture">
                       <pic:pic>
                         <pic:nvPicPr>
-                          <pic:cNvPr id="0" name="image16.png"/>
+                          <pic:cNvPr id="0" name="image4.png"/>
                           <pic:cNvPicPr preferRelativeResize="0"/>
                         </pic:nvPicPr>
                         <pic:blipFill>
@@ -3943,12 +5488,12 @@
                 <wp:inline distB="114300" distT="114300" distL="114300" distR="114300">
                   <wp:extent cx="2724150" cy="1841500"/>
                   <wp:effectExtent b="0" l="0" r="0" t="0"/>
-                  <wp:docPr id="5" name="image6.png"/>
+                  <wp:docPr id="6" name="image16.png"/>
                   <a:graphic>
                     <a:graphicData uri="http://schemas.openxmlformats.org/drawingml/2006/picture">
                       <pic:pic>
                         <pic:nvPicPr>
-                          <pic:cNvPr id="0" name="image6.png"/>
+                          <pic:cNvPr id="0" name="image16.png"/>
                           <pic:cNvPicPr preferRelativeResize="0"/>
                         </pic:nvPicPr>
                         <pic:blipFill>
@@ -4015,12 +5560,12 @@
                 <wp:inline distB="114300" distT="114300" distL="114300" distR="114300">
                   <wp:extent cx="2724150" cy="1841500"/>
                   <wp:effectExtent b="0" l="0" r="0" t="0"/>
-                  <wp:docPr id="11" name="image13.png"/>
+                  <wp:docPr id="12" name="image17.png"/>
                   <a:graphic>
                     <a:graphicData uri="http://schemas.openxmlformats.org/drawingml/2006/picture">
                       <pic:pic>
                         <pic:nvPicPr>
-                          <pic:cNvPr id="0" name="image13.png"/>
+                          <pic:cNvPr id="0" name="image17.png"/>
                           <pic:cNvPicPr preferRelativeResize="0"/>
                         </pic:nvPicPr>
                         <pic:blipFill>
@@ -4110,32 +5655,6 @@
     </w:p>
     <w:p>
       <w:pPr>
-        <w:pBdr>
-          <w:top w:color="auto" w:space="0" w:sz="0" w:val="none"/>
-          <w:bottom w:color="auto" w:space="0" w:sz="0" w:val="none"/>
-          <w:right w:color="auto" w:space="0" w:sz="0" w:val="none"/>
-          <w:between w:color="auto" w:space="0" w:sz="0" w:val="none"/>
-        </w:pBdr>
-        <w:spacing w:after="360" w:lineRule="auto"/>
-        <w:rPr/>
-      </w:pPr>
-      <w:r>
-        <w:rPr>
-          <w:b w:val="1"/>
-          <w:color w:val="1b1c1d"/>
-          <w:highlight w:val="green"/>
-          <w:rtl w:val="0"/>
-        </w:rPr>
-        <w:t xml:space="preserve">&gt;&gt;&gt;&gt; continuar aqui</w:t>
-      </w:r>
-      <w:r>
-        <w:rPr>
-          <w:rtl w:val="0"/>
-        </w:rPr>
-      </w:r>
-    </w:p>
-    <w:p>
-      <w:pPr>
         <w:numPr>
           <w:ilvl w:val="0"/>
           <w:numId w:val="3"/>
@@ -4155,14 +5674,52 @@
           <w:color w:val="1b1c1d"/>
           <w:rtl w:val="0"/>
         </w:rPr>
-        <w:t xml:space="preserve">Normalização/Padronização:</w:t>
-      </w:r>
-      <w:r>
-        <w:rPr>
-          <w:color w:val="1b1c1d"/>
-          <w:rtl w:val="0"/>
-        </w:rPr>
-        <w:t xml:space="preserve"> As variáveis numéricas foram </w:t>
+        <w:t xml:space="preserve">Problema 3 - Normalização/Padronização:</w:t>
+      </w:r>
+      <w:r>
+        <w:rPr>
+          <w:color w:val="1b1c1d"/>
+          <w:rtl w:val="0"/>
+        </w:rPr>
+        <w:t xml:space="preserve"> </w:t>
+      </w:r>
+    </w:p>
+    <w:p>
+      <w:pPr>
+        <w:numPr>
+          <w:ilvl w:val="1"/>
+          <w:numId w:val="3"/>
+        </w:numPr>
+        <w:pBdr>
+          <w:top w:color="auto" w:space="0" w:sz="0" w:val="none"/>
+          <w:bottom w:color="auto" w:space="0" w:sz="0" w:val="none"/>
+          <w:right w:color="auto" w:space="0" w:sz="0" w:val="none"/>
+          <w:between w:color="auto" w:space="0" w:sz="0" w:val="none"/>
+        </w:pBdr>
+        <w:spacing w:after="0" w:afterAutospacing="0" w:lineRule="auto"/>
+        <w:ind w:left="1440" w:hanging="360"/>
+      </w:pPr>
+      <w:r>
+        <w:rPr>
+          <w:color w:val="1b1c1d"/>
+          <w:rtl w:val="0"/>
+        </w:rPr>
+        <w:t xml:space="preserve">Quando os dados contêm </w:t>
+      </w:r>
+      <w:r>
+        <w:rPr>
+          <w:i w:val="1"/>
+          <w:color w:val="1b1c1d"/>
+          <w:rtl w:val="0"/>
+        </w:rPr>
+        <w:t xml:space="preserve">outliers</w:t>
+      </w:r>
+      <w:r>
+        <w:rPr>
+          <w:color w:val="1b1c1d"/>
+          <w:rtl w:val="0"/>
+        </w:rPr>
+        <w:t xml:space="preserve">, o método de </w:t>
       </w:r>
       <w:r>
         <w:rPr>
@@ -4170,20 +5727,127 @@
           <w:color w:val="1b1c1d"/>
           <w:rtl w:val="0"/>
         </w:rPr>
-        <w:t xml:space="preserve">[Padronizadas (StandardScaler) ou Normalizadas (MinMaxScaler)]</w:t>
-      </w:r>
-      <w:r>
-        <w:rPr>
-          <w:color w:val="1b1c1d"/>
-          <w:rtl w:val="0"/>
-        </w:rPr>
-        <w:t xml:space="preserve"> para garantir que todas as características contribuam igualmente para o treinamento do modelo.</w:t>
+        <w:t xml:space="preserve">Padronização (Z-Score Scaling)</w:t>
+      </w:r>
+      <w:r>
+        <w:rPr>
+          <w:color w:val="1b1c1d"/>
+          <w:rtl w:val="0"/>
+        </w:rPr>
+        <w:t xml:space="preserve"> é geralmente mais adequado do que a Normalização (Min-Max Scaling).</w:t>
       </w:r>
     </w:p>
     <w:p>
       <w:pPr>
         <w:numPr>
-          <w:ilvl w:val="0"/>
+          <w:ilvl w:val="1"/>
+          <w:numId w:val="3"/>
+        </w:numPr>
+        <w:pBdr>
+          <w:top w:color="auto" w:space="0" w:sz="0" w:val="none"/>
+          <w:bottom w:color="auto" w:space="0" w:sz="0" w:val="none"/>
+          <w:right w:color="auto" w:space="0" w:sz="0" w:val="none"/>
+          <w:between w:color="auto" w:space="0" w:sz="0" w:val="none"/>
+        </w:pBdr>
+        <w:spacing w:after="0" w:afterAutospacing="0" w:lineRule="auto"/>
+        <w:ind w:left="1440" w:hanging="360"/>
+        <w:rPr>
+          <w:color w:val="1b1c1d"/>
+          <w:u w:val="none"/>
+        </w:rPr>
+      </w:pPr>
+      <w:r>
+        <w:rPr>
+          <w:b w:val="1"/>
+          <w:color w:val="1b1c1d"/>
+          <w:rtl w:val="0"/>
+        </w:rPr>
+        <w:t xml:space="preserve">Padronização (Z-Score):</w:t>
+      </w:r>
+      <w:r>
+        <w:rPr>
+          <w:color w:val="1b1c1d"/>
+          <w:rtl w:val="0"/>
+        </w:rPr>
+        <w:t xml:space="preserve"> Transforma os dados para que tenham média = 0 e desvio padrão = 1. É menos sensível a </w:t>
+      </w:r>
+      <w:r>
+        <w:rPr>
+          <w:i w:val="1"/>
+          <w:color w:val="1b1c1d"/>
+          <w:rtl w:val="0"/>
+        </w:rPr>
+        <w:t xml:space="preserve">outliers</w:t>
+      </w:r>
+      <w:r>
+        <w:rPr>
+          <w:color w:val="1b1c1d"/>
+          <w:rtl w:val="0"/>
+        </w:rPr>
+        <w:t xml:space="preserve"> extremos, pois os </w:t>
+      </w:r>
+      <w:r>
+        <w:rPr>
+          <w:i w:val="1"/>
+          <w:color w:val="1b1c1d"/>
+          <w:rtl w:val="0"/>
+        </w:rPr>
+        <w:t xml:space="preserve">outliers</w:t>
+      </w:r>
+      <w:r>
+        <w:rPr>
+          <w:color w:val="1b1c1d"/>
+          <w:rtl w:val="0"/>
+        </w:rPr>
+        <w:t xml:space="preserve"> simplesmente se tornam valores Z maiores (ou menores), mas não distorcem drasticamente a escala do restante dos dados, como faria o Min-Max.</w:t>
+      </w:r>
+    </w:p>
+    <w:p>
+      <w:pPr>
+        <w:numPr>
+          <w:ilvl w:val="1"/>
+          <w:numId w:val="3"/>
+        </w:numPr>
+        <w:pBdr>
+          <w:top w:color="auto" w:space="0" w:sz="0" w:val="none"/>
+          <w:bottom w:color="auto" w:space="0" w:sz="0" w:val="none"/>
+          <w:right w:color="auto" w:space="0" w:sz="0" w:val="none"/>
+          <w:between w:color="auto" w:space="0" w:sz="0" w:val="none"/>
+        </w:pBdr>
+        <w:spacing w:after="0" w:afterAutospacing="0" w:lineRule="auto"/>
+        <w:ind w:left="1440" w:hanging="360"/>
+        <w:rPr>
+          <w:color w:val="1b1c1d"/>
+          <w:u w:val="none"/>
+        </w:rPr>
+      </w:pPr>
+      <w:r>
+        <w:rPr>
+          <w:color w:val="1b1c1d"/>
+          <w:rtl w:val="0"/>
+        </w:rPr>
+        <w:t xml:space="preserve">Isso vai garantir que as características sejam igualmente ponderadas sem que os </w:t>
+      </w:r>
+      <w:r>
+        <w:rPr>
+          <w:i w:val="1"/>
+          <w:color w:val="1b1c1d"/>
+          <w:rtl w:val="0"/>
+        </w:rPr>
+        <w:t xml:space="preserve">outliers</w:t>
+      </w:r>
+      <w:r>
+        <w:rPr>
+          <w:color w:val="1b1c1d"/>
+          <w:rtl w:val="0"/>
+        </w:rPr>
+        <w:t xml:space="preserve"> exerçam uma influência indevida.</w:t>
+      </w:r>
+    </w:p>
+    <w:p>
+      <w:pPr>
+        <w:numPr>
+          <w:ilvl w:val="1"/>
           <w:numId w:val="3"/>
         </w:numPr>
         <w:pBdr>
@@ -4193,37 +5857,18 @@
           <w:between w:color="auto" w:space="0" w:sz="0" w:val="none"/>
         </w:pBdr>
         <w:spacing w:after="360" w:lineRule="auto"/>
-        <w:ind w:left="720" w:hanging="360"/>
-      </w:pPr>
-      <w:r>
-        <w:rPr>
-          <w:b w:val="1"/>
-          <w:color w:val="1b1c1d"/>
-          <w:rtl w:val="0"/>
-        </w:rPr>
-        <w:t xml:space="preserve">Tratamento de Desbalanceamento (Opcional):</w:t>
-      </w:r>
-      <w:r>
-        <w:rPr>
-          <w:color w:val="1b1c1d"/>
-          <w:rtl w:val="0"/>
-        </w:rPr>
-        <w:t xml:space="preserve"> Se realizado, mencionar a técnica (ex: SMOTE, </w:t>
-      </w:r>
-      <w:r>
-        <w:rPr>
-          <w:i w:val="1"/>
-          <w:color w:val="1b1c1d"/>
-          <w:rtl w:val="0"/>
-        </w:rPr>
-        <w:t xml:space="preserve">Under-sampling</w:t>
-      </w:r>
-      <w:r>
-        <w:rPr>
-          <w:color w:val="1b1c1d"/>
-          <w:rtl w:val="0"/>
-        </w:rPr>
-        <w:t xml:space="preserve"> ou uso de pesos de classe).</w:t>
+        <w:ind w:left="1440" w:hanging="360"/>
+        <w:rPr>
+          <w:color w:val="1b1c1d"/>
+          <w:u w:val="none"/>
+        </w:rPr>
+      </w:pPr>
+      <w:r>
+        <w:rPr>
+          <w:color w:val="1b1c1d"/>
+          <w:rtl w:val="0"/>
+        </w:rPr>
+        <w:t xml:space="preserve">O resultado esperado após a padronização é que a média de cada coluna seja muito próxima de 0 e o desvio padrão seja muito próximo de 1. A modificação insere uma etapa que converte o array padronizado de volta para um DataFrame e exibe suas estatísticas descritivas (média, desvio padrão, mínimo e máximo) para confirmação.</w:t>
       </w:r>
     </w:p>
     <w:p>
@@ -4246,8 +5891,8 @@
           <w:szCs w:val="34"/>
         </w:rPr>
       </w:pPr>
-      <w:bookmarkStart w:colFirst="0" w:colLast="0" w:name="_l9eh7gcbwcvo" w:id="9"/>
-      <w:bookmarkEnd w:id="9"/>
+      <w:bookmarkStart w:colFirst="0" w:colLast="0" w:name="_l9eh7gcbwcvo" w:id="10"/>
+      <w:bookmarkEnd w:id="10"/>
       <w:r>
         <w:rPr>
           <w:b w:val="1"/>
@@ -4292,10 +5937,10 @@
       <w:r>
         <w:rPr>
           <w:b w:val="1"/>
-          <w:color w:val="1b1c1d"/>
-          <w:rtl w:val="0"/>
-        </w:rPr>
-        <w:t xml:space="preserve">[Nome do Algoritmo - Ex: Random Forest Classifier]</w:t>
+          <w:color w:val="00ff00"/>
+          <w:rtl w:val="0"/>
+        </w:rPr>
+        <w:t xml:space="preserve">Regressão Logística</w:t>
       </w:r>
       <w:r>
         <w:rPr>
@@ -4317,55 +5962,199 @@
           <w:right w:color="auto" w:space="0" w:sz="0" w:val="none"/>
           <w:between w:color="auto" w:space="0" w:sz="0" w:val="none"/>
         </w:pBdr>
+        <w:spacing w:after="0" w:afterAutospacing="0" w:lineRule="auto"/>
+        <w:ind w:left="720" w:hanging="360"/>
+      </w:pPr>
+      <w:r>
+        <w:rPr>
+          <w:b w:val="1"/>
+          <w:color w:val="1b1c1d"/>
+          <w:rtl w:val="0"/>
+        </w:rPr>
+        <w:t xml:space="preserve">Motivação:</w:t>
+      </w:r>
+      <w:r>
+        <w:rPr>
+          <w:color w:val="1b1c1d"/>
+          <w:rtl w:val="0"/>
+        </w:rPr>
+        <w:t xml:space="preserve"> A importância dessa escolha se baseia em dois pontos cruciais: a </w:t>
+      </w:r>
+      <w:r>
+        <w:rPr>
+          <w:b w:val="1"/>
+          <w:color w:val="1b1c1d"/>
+          <w:rtl w:val="0"/>
+        </w:rPr>
+        <w:t xml:space="preserve">natureza do problema</w:t>
+      </w:r>
+      <w:r>
+        <w:rPr>
+          <w:color w:val="1b1c1d"/>
+          <w:rtl w:val="0"/>
+        </w:rPr>
+        <w:t xml:space="preserve"> e as </w:t>
+      </w:r>
+      <w:r>
+        <w:rPr>
+          <w:b w:val="1"/>
+          <w:color w:val="1b1c1d"/>
+          <w:rtl w:val="0"/>
+        </w:rPr>
+        <w:t xml:space="preserve">vantagens inerentes</w:t>
+      </w:r>
+      <w:r>
+        <w:rPr>
+          <w:color w:val="1b1c1d"/>
+          <w:rtl w:val="0"/>
+        </w:rPr>
+        <w:t xml:space="preserve"> do algoritmo, especialmente a </w:t>
+      </w:r>
+      <w:r>
+        <w:rPr>
+          <w:b w:val="1"/>
+          <w:color w:val="1b1c1d"/>
+          <w:rtl w:val="0"/>
+        </w:rPr>
+        <w:t xml:space="preserve">interpretabilidade</w:t>
+      </w:r>
+      <w:r>
+        <w:rPr>
+          <w:color w:val="1b1c1d"/>
+          <w:rtl w:val="0"/>
+        </w:rPr>
+        <w:t xml:space="preserve">, que é fundamental em contextos de saúde.</w:t>
+      </w:r>
+    </w:p>
+    <w:p>
+      <w:pPr>
+        <w:numPr>
+          <w:ilvl w:val="0"/>
+          <w:numId w:val="5"/>
+        </w:numPr>
+        <w:pBdr>
+          <w:top w:color="auto" w:space="0" w:sz="0" w:val="none"/>
+          <w:bottom w:color="auto" w:space="0" w:sz="0" w:val="none"/>
+          <w:right w:color="auto" w:space="0" w:sz="0" w:val="none"/>
+          <w:between w:color="auto" w:space="0" w:sz="0" w:val="none"/>
+        </w:pBdr>
+        <w:spacing w:after="0" w:afterAutospacing="0" w:lineRule="auto"/>
+        <w:ind w:left="720" w:hanging="360"/>
+      </w:pPr>
+      <w:r>
+        <w:rPr>
+          <w:color w:val="1b1c1d"/>
+          <w:rtl w:val="0"/>
+        </w:rPr>
+        <w:t xml:space="preserve">O fator mais importante é que a predição de diabetes, neste dataset, é</w:t>
+      </w:r>
+      <w:r>
+        <w:rPr>
+          <w:rtl w:val="0"/>
+        </w:rPr>
+        <w:t xml:space="preserve"> um problema de Classificação Binária.</w:t>
+      </w:r>
+    </w:p>
+    <w:p>
+      <w:pPr>
+        <w:numPr>
+          <w:ilvl w:val="0"/>
+          <w:numId w:val="10"/>
+        </w:numPr>
+        <w:ind w:left="720" w:hanging="360"/>
+      </w:pPr>
+      <w:r>
+        <w:rPr>
+          <w:rtl w:val="0"/>
+        </w:rPr>
+        <w:t xml:space="preserve">Variável Alvo (Target): A coluna Outcome no seu dataset é a variável que está sendo prevista.</w:t>
+      </w:r>
+    </w:p>
+    <w:p>
+      <w:pPr>
+        <w:numPr>
+          <w:ilvl w:val="0"/>
+          <w:numId w:val="10"/>
+        </w:numPr>
+        <w:ind w:left="720" w:hanging="360"/>
+      </w:pPr>
+      <w:r>
+        <w:rPr>
+          <w:rtl w:val="0"/>
+        </w:rPr>
+        <w:t xml:space="preserve">Resultados Possíveis: Essa coluna possui apenas dois valores:</w:t>
+      </w:r>
+    </w:p>
+    <w:p>
+      <w:pPr>
+        <w:numPr>
+          <w:ilvl w:val="1"/>
+          <w:numId w:val="10"/>
+        </w:numPr>
+        <w:ind w:left="1440" w:hanging="360"/>
+      </w:pPr>
+      <w:r>
+        <w:rPr>
+          <w:rtl w:val="0"/>
+        </w:rPr>
+        <w:t xml:space="preserve">1: Indica que o paciente tem diabetes (o evento ocorreu).</w:t>
+      </w:r>
+    </w:p>
+    <w:p>
+      <w:pPr>
+        <w:numPr>
+          <w:ilvl w:val="1"/>
+          <w:numId w:val="10"/>
+        </w:numPr>
+        <w:ind w:left="1440" w:hanging="360"/>
+      </w:pPr>
+      <w:r>
+        <w:rPr>
+          <w:rtl w:val="0"/>
+        </w:rPr>
+        <w:t xml:space="preserve">0: Indica que o paciente não tem diabetes (o evento não ocorreu).</w:t>
+      </w:r>
+    </w:p>
+    <w:p>
+      <w:pPr>
+        <w:numPr>
+          <w:ilvl w:val="0"/>
+          <w:numId w:val="10"/>
+        </w:numPr>
+        <w:ind w:left="720" w:hanging="360"/>
+      </w:pPr>
+      <w:r>
+        <w:rPr>
+          <w:rtl w:val="0"/>
+        </w:rPr>
+        <w:t xml:space="preserve">A Regressão Logística é o modelo de escolha (baseline) para problemas de classificação binária. Ela modela a probabilidade de um paciente pertencer à classe "1" (ter diabetes), ajustando a relação entre as variáveis preditoras (Glicose, IMC, Idade, etc.) e o logaritmo das chances (log-odds) do resultado.</w:t>
+        <w:br w:type="textWrapping"/>
+      </w:r>
+    </w:p>
+    <w:p>
+      <w:pPr>
+        <w:pBdr>
+          <w:top w:color="auto" w:space="0" w:sz="0" w:val="none"/>
+          <w:bottom w:color="auto" w:space="0" w:sz="0" w:val="none"/>
+          <w:right w:color="auto" w:space="0" w:sz="0" w:val="none"/>
+          <w:between w:color="auto" w:space="0" w:sz="0" w:val="none"/>
+        </w:pBdr>
         <w:spacing w:after="360" w:lineRule="auto"/>
-        <w:ind w:left="720" w:hanging="360"/>
+        <w:rPr/>
       </w:pPr>
       <w:r>
         <w:rPr>
           <w:b w:val="1"/>
           <w:color w:val="1b1c1d"/>
-          <w:rtl w:val="0"/>
-        </w:rPr>
-        <w:t xml:space="preserve">Motivação:</w:t>
-      </w:r>
-      <w:r>
-        <w:rPr>
-          <w:color w:val="1b1c1d"/>
-          <w:rtl w:val="0"/>
-        </w:rPr>
-        <w:t xml:space="preserve"> A escolha deste algoritmo deve-se à sua </w:t>
-      </w:r>
-      <w:r>
-        <w:rPr>
-          <w:b w:val="1"/>
-          <w:color w:val="1b1c1d"/>
-          <w:rtl w:val="0"/>
-        </w:rPr>
-        <w:t xml:space="preserve">[Indicar a Razão - Ex: alta robustez contra </w:t>
-      </w:r>
-      <w:r>
-        <w:rPr>
-          <w:b w:val="1"/>
-          <w:i w:val="1"/>
-          <w:color w:val="1b1c1d"/>
-          <w:rtl w:val="0"/>
-        </w:rPr>
-        <w:t xml:space="preserve">overfitting</w:t>
-      </w:r>
-      <w:r>
-        <w:rPr>
-          <w:b w:val="1"/>
-          <w:color w:val="1b1c1d"/>
-          <w:rtl w:val="0"/>
-        </w:rPr>
-        <w:t xml:space="preserve">, capacidade de lidar com a não-linearidade dos dados e facilidade de interpretar a importância das features]</w:t>
-      </w:r>
-      <w:r>
-        <w:rPr>
-          <w:color w:val="1b1c1d"/>
-          <w:rtl w:val="0"/>
-        </w:rPr>
-        <w:t xml:space="preserve">. Para a tarefa de classificação binária, o modelo oferece um balanço eficaz entre complexidade e desempenho preditivo.</w:t>
+          <w:highlight w:val="green"/>
+          <w:rtl w:val="0"/>
+        </w:rPr>
+        <w:t xml:space="preserve">&gt;&gt;&gt;&gt; continuar aqui</w:t>
+      </w:r>
+      <w:r>
+        <w:rPr>
+          <w:rtl w:val="0"/>
+        </w:rPr>
       </w:r>
     </w:p>
     <w:p>
@@ -4388,8 +6177,8 @@
           <w:szCs w:val="34"/>
         </w:rPr>
       </w:pPr>
-      <w:bookmarkStart w:colFirst="0" w:colLast="0" w:name="_kuudmmiuo974" w:id="10"/>
-      <w:bookmarkEnd w:id="10"/>
+      <w:bookmarkStart w:colFirst="0" w:colLast="0" w:name="_kuudmmiuo974" w:id="11"/>
+      <w:bookmarkEnd w:id="11"/>
       <w:r>
         <w:rPr>
           <w:b w:val="1"/>
@@ -4535,8 +6324,8 @@
           <w:szCs w:val="34"/>
         </w:rPr>
       </w:pPr>
-      <w:bookmarkStart w:colFirst="0" w:colLast="0" w:name="_km3vkffzv4a4" w:id="11"/>
-      <w:bookmarkEnd w:id="11"/>
+      <w:bookmarkStart w:colFirst="0" w:colLast="0" w:name="_km3vkffzv4a4" w:id="12"/>
+      <w:bookmarkEnd w:id="12"/>
       <w:r>
         <w:rPr>
           <w:b w:val="1"/>
@@ -4572,7 +6361,7 @@
     </w:p>
     <w:tbl>
       <w:tblPr>
-        <w:tblStyle w:val="Table6"/>
+        <w:tblStyle w:val="Table7"/>
         <w:tblW w:w="8790.0" w:type="dxa"/>
         <w:jc w:val="left"/>
         <w:tblBorders>
@@ -5175,6 +6964,26 @@
       </w:pPr>
       <w:r>
         <w:rPr>
+          <w:rtl w:val="0"/>
+        </w:rPr>
+      </w:r>
+    </w:p>
+    <w:p>
+      <w:pPr>
+        <w:pBdr>
+          <w:top w:color="auto" w:space="0" w:sz="0" w:val="none"/>
+          <w:left w:color="auto" w:space="0" w:sz="0" w:val="none"/>
+          <w:bottom w:color="auto" w:space="0" w:sz="0" w:val="none"/>
+          <w:right w:color="auto" w:space="0" w:sz="0" w:val="none"/>
+          <w:between w:color="auto" w:space="0" w:sz="0" w:val="none"/>
+        </w:pBdr>
+        <w:spacing w:after="240" w:lineRule="auto"/>
+        <w:rPr>
+          <w:color w:val="1b1c1d"/>
+        </w:rPr>
+      </w:pPr>
+      <w:r>
+        <w:rPr>
           <w:color w:val="1b1c1d"/>
           <w:rtl w:val="0"/>
         </w:rPr>
@@ -5216,8 +7025,8 @@
           <w:szCs w:val="34"/>
         </w:rPr>
       </w:pPr>
-      <w:bookmarkStart w:colFirst="0" w:colLast="0" w:name="_xqsqzajmuazx" w:id="12"/>
-      <w:bookmarkEnd w:id="12"/>
+      <w:bookmarkStart w:colFirst="0" w:colLast="0" w:name="_xqsqzajmuazx" w:id="13"/>
+      <w:bookmarkEnd w:id="13"/>
       <w:r>
         <w:rPr>
           <w:b w:val="1"/>
@@ -5298,11 +7107,10 @@
       </w:r>
       <w:r>
         <w:rPr>
-          <w:b w:val="1"/>
-          <w:color w:val="1b1c1d"/>
-          <w:rtl w:val="0"/>
-        </w:rPr>
-        <w:t xml:space="preserve">[Nome da Feature - Ex: Concentração de Glicose ou IMC]</w:t>
+          <w:color w:val="00ff00"/>
+          <w:rtl w:val="0"/>
+        </w:rPr>
+        <w:t xml:space="preserve">Glucose</w:t>
       </w:r>
       <w:r>
         <w:rPr>
@@ -5310,6 +7118,7 @@
           <w:rtl w:val="0"/>
         </w:rPr>
         <w:t xml:space="preserve"> foi consistentemente identificada como a mais importante para a predição pelo modelo, reforçando sua relevância clínica.</w:t>
+        <w:br w:type="textWrapping"/>
       </w:r>
     </w:p>
     <w:p>
@@ -5324,7 +7133,1640 @@
           <w:right w:color="auto" w:space="0" w:sz="0" w:val="none"/>
           <w:between w:color="auto" w:space="0" w:sz="0" w:val="none"/>
         </w:pBdr>
+        <w:spacing w:after="0" w:afterAutospacing="0" w:lineRule="auto"/>
+        <w:ind w:left="720" w:hanging="360"/>
+      </w:pPr>
+      <w:r>
+        <w:rPr>
+          <w:b w:val="1"/>
+          <w:color w:val="1b1c1d"/>
+          <w:rtl w:val="0"/>
+        </w:rPr>
+        <w:t xml:space="preserve">Impacto da Features (Destaque para os 3 maiores):</w:t>
+      </w:r>
+    </w:p>
+    <w:p>
+      <w:pPr>
+        <w:numPr>
+          <w:ilvl w:val="1"/>
+          <w:numId w:val="6"/>
+        </w:numPr>
+        <w:pBdr>
+          <w:top w:color="auto" w:space="0" w:sz="0" w:val="none"/>
+          <w:bottom w:color="auto" w:space="0" w:sz="0" w:val="none"/>
+          <w:right w:color="auto" w:space="0" w:sz="0" w:val="none"/>
+          <w:between w:color="auto" w:space="0" w:sz="0" w:val="none"/>
+        </w:pBdr>
+        <w:spacing w:after="0" w:afterAutospacing="0" w:lineRule="auto"/>
+        <w:ind w:left="1440" w:hanging="360"/>
+        <w:rPr>
+          <w:color w:val="1b1c1d"/>
+          <w:sz w:val="16"/>
+          <w:szCs w:val="16"/>
+        </w:rPr>
+      </w:pPr>
+      <w:r>
+        <w:rPr>
+          <w:color w:val="1b1c1d"/>
+          <w:sz w:val="16"/>
+          <w:szCs w:val="16"/>
+          <w:rtl w:val="0"/>
+        </w:rPr>
+        <w:t xml:space="preserve">Os coeficientes mostram a influência de cada </w:t>
+      </w:r>
+      <w:r>
+        <w:rPr>
+          <w:i w:val="1"/>
+          <w:color w:val="1b1c1d"/>
+          <w:sz w:val="16"/>
+          <w:szCs w:val="16"/>
+          <w:rtl w:val="0"/>
+        </w:rPr>
+        <w:t xml:space="preserve">feature</w:t>
+      </w:r>
+      <w:r>
+        <w:rPr>
+          <w:color w:val="1b1c1d"/>
+          <w:sz w:val="16"/>
+          <w:szCs w:val="16"/>
+          <w:rtl w:val="0"/>
+        </w:rPr>
+        <w:t xml:space="preserve"> padronizada na probabilidade de ter o </w:t>
+      </w:r>
+      <w:r>
+        <w:rPr>
+          <w:b w:val="1"/>
+          <w:color w:val="1b1c1d"/>
+          <w:sz w:val="16"/>
+          <w:szCs w:val="16"/>
+          <w:rtl w:val="0"/>
+        </w:rPr>
+        <w:t xml:space="preserve">Outcome</w:t>
+      </w:r>
+      <w:r>
+        <w:rPr>
+          <w:color w:val="1b1c1d"/>
+          <w:sz w:val="16"/>
+          <w:szCs w:val="16"/>
+          <w:rtl w:val="0"/>
+        </w:rPr>
+        <w:t xml:space="preserve"> 1 (Diabetes):</w:t>
+      </w:r>
+    </w:p>
+    <w:p>
+      <w:pPr>
+        <w:numPr>
+          <w:ilvl w:val="1"/>
+          <w:numId w:val="6"/>
+        </w:numPr>
+        <w:pBdr>
+          <w:top w:color="auto" w:space="0" w:sz="0" w:val="none"/>
+          <w:bottom w:color="auto" w:space="0" w:sz="0" w:val="none"/>
+          <w:right w:color="auto" w:space="0" w:sz="0" w:val="none"/>
+          <w:between w:color="auto" w:space="0" w:sz="0" w:val="none"/>
+        </w:pBdr>
+        <w:spacing w:after="0" w:afterAutospacing="0" w:lineRule="auto"/>
+        <w:ind w:left="1440" w:hanging="360"/>
+        <w:rPr>
+          <w:color w:val="00ff00"/>
+          <w:sz w:val="16"/>
+          <w:szCs w:val="16"/>
+        </w:rPr>
+      </w:pPr>
+      <w:r>
+        <w:rPr>
+          <w:color w:val="00ff00"/>
+          <w:sz w:val="16"/>
+          <w:szCs w:val="16"/>
+          <w:rtl w:val="0"/>
+        </w:rPr>
+        <w:t xml:space="preserve">Glucose</w:t>
+      </w:r>
+    </w:p>
+    <w:p>
+      <w:pPr>
+        <w:numPr>
+          <w:ilvl w:val="2"/>
+          <w:numId w:val="6"/>
+        </w:numPr>
+        <w:pBdr>
+          <w:top w:color="auto" w:space="0" w:sz="0" w:val="none"/>
+          <w:bottom w:color="auto" w:space="0" w:sz="0" w:val="none"/>
+          <w:right w:color="auto" w:space="0" w:sz="0" w:val="none"/>
+          <w:between w:color="auto" w:space="0" w:sz="0" w:val="none"/>
+        </w:pBdr>
+        <w:spacing w:after="0" w:afterAutospacing="0" w:lineRule="auto"/>
+        <w:ind w:left="2160" w:hanging="360"/>
+        <w:rPr>
+          <w:color w:val="1b1c1d"/>
+          <w:sz w:val="16"/>
+          <w:szCs w:val="16"/>
+        </w:rPr>
+      </w:pPr>
+      <w:r>
+        <w:rPr>
+          <w:color w:val="1b1c1d"/>
+          <w:sz w:val="16"/>
+          <w:szCs w:val="16"/>
+          <w:rtl w:val="0"/>
+        </w:rPr>
+        <w:t xml:space="preserve">Coeficiente: </w:t>
+      </w:r>
+      <w:r>
+        <w:rPr>
+          <w:color w:val="00ff00"/>
+          <w:sz w:val="16"/>
+          <w:szCs w:val="16"/>
+          <w:rtl w:val="0"/>
+        </w:rPr>
+        <w:t xml:space="preserve">1.128768</w:t>
+      </w:r>
+      <w:r>
+        <w:rPr>
+          <w:color w:val="1b1c1d"/>
+          <w:sz w:val="16"/>
+          <w:szCs w:val="16"/>
+          <w:rtl w:val="0"/>
+        </w:rPr>
+        <w:br w:type="textWrapping"/>
+      </w:r>
+    </w:p>
+    <w:p>
+      <w:pPr>
+        <w:numPr>
+          <w:ilvl w:val="1"/>
+          <w:numId w:val="6"/>
+        </w:numPr>
+        <w:pBdr>
+          <w:top w:color="auto" w:space="0" w:sz="0" w:val="none"/>
+          <w:bottom w:color="auto" w:space="0" w:sz="0" w:val="none"/>
+          <w:right w:color="auto" w:space="0" w:sz="0" w:val="none"/>
+          <w:between w:color="auto" w:space="0" w:sz="0" w:val="none"/>
+        </w:pBdr>
+        <w:spacing w:after="0" w:afterAutospacing="0" w:lineRule="auto"/>
+        <w:ind w:left="1440" w:hanging="360"/>
+        <w:rPr>
+          <w:color w:val="00ff00"/>
+          <w:sz w:val="16"/>
+          <w:szCs w:val="16"/>
+        </w:rPr>
+      </w:pPr>
+      <w:r>
+        <w:rPr>
+          <w:color w:val="00ff00"/>
+          <w:sz w:val="16"/>
+          <w:szCs w:val="16"/>
+          <w:rtl w:val="0"/>
+        </w:rPr>
+        <w:t xml:space="preserve">BMI</w:t>
+      </w:r>
+    </w:p>
+    <w:p>
+      <w:pPr>
+        <w:numPr>
+          <w:ilvl w:val="2"/>
+          <w:numId w:val="6"/>
+        </w:numPr>
+        <w:pBdr>
+          <w:top w:color="auto" w:space="0" w:sz="0" w:val="none"/>
+          <w:bottom w:color="auto" w:space="0" w:sz="0" w:val="none"/>
+          <w:right w:color="auto" w:space="0" w:sz="0" w:val="none"/>
+          <w:between w:color="auto" w:space="0" w:sz="0" w:val="none"/>
+        </w:pBdr>
+        <w:spacing w:after="0" w:afterAutospacing="0" w:lineRule="auto"/>
+        <w:ind w:left="2160" w:hanging="360"/>
+        <w:rPr>
+          <w:color w:val="1b1c1d"/>
+          <w:sz w:val="16"/>
+          <w:szCs w:val="16"/>
+        </w:rPr>
+      </w:pPr>
+      <w:r>
+        <w:rPr>
+          <w:color w:val="1b1c1d"/>
+          <w:sz w:val="16"/>
+          <w:szCs w:val="16"/>
+          <w:rtl w:val="0"/>
+        </w:rPr>
+        <w:t xml:space="preserve">Coeficiente: </w:t>
+      </w:r>
+      <w:r>
+        <w:rPr>
+          <w:color w:val="00ff00"/>
+          <w:sz w:val="16"/>
+          <w:szCs w:val="16"/>
+          <w:rtl w:val="0"/>
+        </w:rPr>
+        <w:t xml:space="preserve">0.588595</w:t>
+      </w:r>
+      <w:r>
+        <w:rPr>
+          <w:color w:val="1b1c1d"/>
+          <w:sz w:val="16"/>
+          <w:szCs w:val="16"/>
+          <w:rtl w:val="0"/>
+        </w:rPr>
+        <w:br w:type="textWrapping"/>
+      </w:r>
+    </w:p>
+    <w:p>
+      <w:pPr>
+        <w:numPr>
+          <w:ilvl w:val="1"/>
+          <w:numId w:val="6"/>
+        </w:numPr>
+        <w:pBdr>
+          <w:top w:color="auto" w:space="0" w:sz="0" w:val="none"/>
+          <w:bottom w:color="auto" w:space="0" w:sz="0" w:val="none"/>
+          <w:right w:color="auto" w:space="0" w:sz="0" w:val="none"/>
+          <w:between w:color="auto" w:space="0" w:sz="0" w:val="none"/>
+        </w:pBdr>
+        <w:spacing w:after="0" w:afterAutospacing="0" w:lineRule="auto"/>
+        <w:ind w:left="1440" w:hanging="360"/>
+        <w:rPr>
+          <w:color w:val="00ff00"/>
+          <w:sz w:val="16"/>
+          <w:szCs w:val="16"/>
+        </w:rPr>
+      </w:pPr>
+      <w:r>
+        <w:rPr>
+          <w:color w:val="00ff00"/>
+          <w:sz w:val="16"/>
+          <w:szCs w:val="16"/>
+          <w:rtl w:val="0"/>
+        </w:rPr>
+        <w:t xml:space="preserve">Pregnancies</w:t>
+      </w:r>
+    </w:p>
+    <w:p>
+      <w:pPr>
+        <w:numPr>
+          <w:ilvl w:val="2"/>
+          <w:numId w:val="6"/>
+        </w:numPr>
+        <w:pBdr>
+          <w:top w:color="auto" w:space="0" w:sz="0" w:val="none"/>
+          <w:bottom w:color="auto" w:space="0" w:sz="0" w:val="none"/>
+          <w:right w:color="auto" w:space="0" w:sz="0" w:val="none"/>
+          <w:between w:color="auto" w:space="0" w:sz="0" w:val="none"/>
+        </w:pBdr>
+        <w:spacing w:after="0" w:afterAutospacing="0" w:lineRule="auto"/>
+        <w:ind w:left="2160" w:hanging="360"/>
+        <w:rPr>
+          <w:color w:val="1b1c1d"/>
+          <w:sz w:val="16"/>
+          <w:szCs w:val="16"/>
+        </w:rPr>
+      </w:pPr>
+      <w:r>
+        <w:rPr>
+          <w:color w:val="1b1c1d"/>
+          <w:sz w:val="16"/>
+          <w:szCs w:val="16"/>
+          <w:rtl w:val="0"/>
+        </w:rPr>
+        <w:t xml:space="preserve">Coeficiente: </w:t>
+      </w:r>
+      <w:r>
+        <w:rPr>
+          <w:color w:val="00ff00"/>
+          <w:sz w:val="16"/>
+          <w:szCs w:val="16"/>
+          <w:rtl w:val="0"/>
+        </w:rPr>
+        <w:t xml:space="preserve">0.389231</w:t>
+      </w:r>
+      <w:r>
+        <w:rPr>
+          <w:color w:val="1b1c1d"/>
+          <w:sz w:val="16"/>
+          <w:szCs w:val="16"/>
+          <w:rtl w:val="0"/>
+        </w:rPr>
+        <w:br w:type="textWrapping"/>
+      </w:r>
+    </w:p>
+    <w:p>
+      <w:pPr>
+        <w:numPr>
+          <w:ilvl w:val="1"/>
+          <w:numId w:val="6"/>
+        </w:numPr>
+        <w:pBdr>
+          <w:top w:color="auto" w:space="0" w:sz="0" w:val="none"/>
+          <w:bottom w:color="auto" w:space="0" w:sz="0" w:val="none"/>
+          <w:right w:color="auto" w:space="0" w:sz="0" w:val="none"/>
+          <w:between w:color="auto" w:space="0" w:sz="0" w:val="none"/>
+        </w:pBdr>
+        <w:spacing w:after="0" w:afterAutospacing="0" w:lineRule="auto"/>
+        <w:ind w:left="1440" w:hanging="360"/>
+        <w:rPr>
+          <w:color w:val="1b1c1d"/>
+          <w:sz w:val="16"/>
+          <w:szCs w:val="16"/>
+        </w:rPr>
+      </w:pPr>
+      <w:r>
+        <w:rPr>
+          <w:color w:val="1b1c1d"/>
+          <w:sz w:val="16"/>
+          <w:szCs w:val="16"/>
+          <w:rtl w:val="0"/>
+        </w:rPr>
+        <w:t xml:space="preserve">DiabetesPedigreeFunction</w:t>
+      </w:r>
+    </w:p>
+    <w:p>
+      <w:pPr>
+        <w:numPr>
+          <w:ilvl w:val="2"/>
+          <w:numId w:val="6"/>
+        </w:numPr>
+        <w:pBdr>
+          <w:top w:color="auto" w:space="0" w:sz="0" w:val="none"/>
+          <w:bottom w:color="auto" w:space="0" w:sz="0" w:val="none"/>
+          <w:right w:color="auto" w:space="0" w:sz="0" w:val="none"/>
+          <w:between w:color="auto" w:space="0" w:sz="0" w:val="none"/>
+        </w:pBdr>
+        <w:spacing w:after="0" w:afterAutospacing="0" w:lineRule="auto"/>
+        <w:ind w:left="2160" w:hanging="360"/>
+        <w:rPr>
+          <w:color w:val="1b1c1d"/>
+          <w:sz w:val="16"/>
+          <w:szCs w:val="16"/>
+        </w:rPr>
+      </w:pPr>
+      <w:r>
+        <w:rPr>
+          <w:color w:val="1b1c1d"/>
+          <w:sz w:val="16"/>
+          <w:szCs w:val="16"/>
+          <w:rtl w:val="0"/>
+        </w:rPr>
+        <w:t xml:space="preserve">Coeficiente: 0.293440</w:t>
+        <w:br w:type="textWrapping"/>
+      </w:r>
+    </w:p>
+    <w:p>
+      <w:pPr>
+        <w:numPr>
+          <w:ilvl w:val="1"/>
+          <w:numId w:val="6"/>
+        </w:numPr>
+        <w:pBdr>
+          <w:top w:color="auto" w:space="0" w:sz="0" w:val="none"/>
+          <w:bottom w:color="auto" w:space="0" w:sz="0" w:val="none"/>
+          <w:right w:color="auto" w:space="0" w:sz="0" w:val="none"/>
+          <w:between w:color="auto" w:space="0" w:sz="0" w:val="none"/>
+        </w:pBdr>
+        <w:spacing w:after="0" w:afterAutospacing="0" w:lineRule="auto"/>
+        <w:ind w:left="1440" w:hanging="360"/>
+        <w:rPr>
+          <w:color w:val="1b1c1d"/>
+          <w:sz w:val="16"/>
+          <w:szCs w:val="16"/>
+        </w:rPr>
+      </w:pPr>
+      <w:r>
+        <w:rPr>
+          <w:color w:val="1b1c1d"/>
+          <w:sz w:val="16"/>
+          <w:szCs w:val="16"/>
+          <w:rtl w:val="0"/>
+        </w:rPr>
+        <w:t xml:space="preserve">SkinThickness</w:t>
+      </w:r>
+    </w:p>
+    <w:p>
+      <w:pPr>
+        <w:numPr>
+          <w:ilvl w:val="2"/>
+          <w:numId w:val="6"/>
+        </w:numPr>
+        <w:pBdr>
+          <w:top w:color="auto" w:space="0" w:sz="0" w:val="none"/>
+          <w:bottom w:color="auto" w:space="0" w:sz="0" w:val="none"/>
+          <w:right w:color="auto" w:space="0" w:sz="0" w:val="none"/>
+          <w:between w:color="auto" w:space="0" w:sz="0" w:val="none"/>
+        </w:pBdr>
+        <w:spacing w:after="0" w:afterAutospacing="0" w:lineRule="auto"/>
+        <w:ind w:left="2160" w:hanging="360"/>
+        <w:rPr>
+          <w:color w:val="1b1c1d"/>
+          <w:sz w:val="16"/>
+          <w:szCs w:val="16"/>
+        </w:rPr>
+      </w:pPr>
+      <w:r>
+        <w:rPr>
+          <w:color w:val="1b1c1d"/>
+          <w:sz w:val="16"/>
+          <w:szCs w:val="16"/>
+          <w:rtl w:val="0"/>
+        </w:rPr>
+        <w:t xml:space="preserve">Coeficiente: 0.127954</w:t>
+        <w:br w:type="textWrapping"/>
+      </w:r>
+    </w:p>
+    <w:p>
+      <w:pPr>
+        <w:numPr>
+          <w:ilvl w:val="1"/>
+          <w:numId w:val="6"/>
+        </w:numPr>
+        <w:pBdr>
+          <w:top w:color="auto" w:space="0" w:sz="0" w:val="none"/>
+          <w:bottom w:color="auto" w:space="0" w:sz="0" w:val="none"/>
+          <w:right w:color="auto" w:space="0" w:sz="0" w:val="none"/>
+          <w:between w:color="auto" w:space="0" w:sz="0" w:val="none"/>
+        </w:pBdr>
+        <w:spacing w:after="0" w:afterAutospacing="0" w:lineRule="auto"/>
+        <w:ind w:left="1440" w:hanging="360"/>
+        <w:rPr>
+          <w:color w:val="1b1c1d"/>
+          <w:sz w:val="16"/>
+          <w:szCs w:val="16"/>
+        </w:rPr>
+      </w:pPr>
+      <w:r>
+        <w:rPr>
+          <w:color w:val="1b1c1d"/>
+          <w:sz w:val="16"/>
+          <w:szCs w:val="16"/>
+          <w:rtl w:val="0"/>
+        </w:rPr>
+        <w:t xml:space="preserve">Age </w:t>
+      </w:r>
+    </w:p>
+    <w:p>
+      <w:pPr>
+        <w:numPr>
+          <w:ilvl w:val="2"/>
+          <w:numId w:val="6"/>
+        </w:numPr>
+        <w:pBdr>
+          <w:top w:color="auto" w:space="0" w:sz="0" w:val="none"/>
+          <w:bottom w:color="auto" w:space="0" w:sz="0" w:val="none"/>
+          <w:right w:color="auto" w:space="0" w:sz="0" w:val="none"/>
+          <w:between w:color="auto" w:space="0" w:sz="0" w:val="none"/>
+        </w:pBdr>
+        <w:spacing w:after="0" w:afterAutospacing="0" w:lineRule="auto"/>
+        <w:ind w:left="2160" w:hanging="360"/>
+        <w:rPr>
+          <w:color w:val="1b1c1d"/>
+          <w:sz w:val="16"/>
+          <w:szCs w:val="16"/>
+        </w:rPr>
+      </w:pPr>
+      <w:r>
+        <w:rPr>
+          <w:color w:val="1b1c1d"/>
+          <w:sz w:val="16"/>
+          <w:szCs w:val="16"/>
+          <w:rtl w:val="0"/>
+        </w:rPr>
+        <w:t xml:space="preserve">Coeficiente: 0.081665</w:t>
+        <w:br w:type="textWrapping"/>
+      </w:r>
+    </w:p>
+    <w:p>
+      <w:pPr>
+        <w:numPr>
+          <w:ilvl w:val="1"/>
+          <w:numId w:val="6"/>
+        </w:numPr>
+        <w:pBdr>
+          <w:top w:color="auto" w:space="0" w:sz="0" w:val="none"/>
+          <w:bottom w:color="auto" w:space="0" w:sz="0" w:val="none"/>
+          <w:right w:color="auto" w:space="0" w:sz="0" w:val="none"/>
+          <w:between w:color="auto" w:space="0" w:sz="0" w:val="none"/>
+        </w:pBdr>
+        <w:spacing w:after="0" w:afterAutospacing="0" w:lineRule="auto"/>
+        <w:ind w:left="1440" w:hanging="360"/>
+        <w:rPr>
+          <w:color w:val="1b1c1d"/>
+          <w:sz w:val="16"/>
+          <w:szCs w:val="16"/>
+        </w:rPr>
+      </w:pPr>
+      <w:r>
+        <w:rPr>
+          <w:color w:val="1b1c1d"/>
+          <w:sz w:val="16"/>
+          <w:szCs w:val="16"/>
+          <w:rtl w:val="0"/>
+        </w:rPr>
+        <w:t xml:space="preserve">Insulin</w:t>
+      </w:r>
+    </w:p>
+    <w:p>
+      <w:pPr>
+        <w:numPr>
+          <w:ilvl w:val="2"/>
+          <w:numId w:val="6"/>
+        </w:numPr>
+        <w:pBdr>
+          <w:top w:color="auto" w:space="0" w:sz="0" w:val="none"/>
+          <w:bottom w:color="auto" w:space="0" w:sz="0" w:val="none"/>
+          <w:right w:color="auto" w:space="0" w:sz="0" w:val="none"/>
+          <w:between w:color="auto" w:space="0" w:sz="0" w:val="none"/>
+        </w:pBdr>
+        <w:spacing w:after="0" w:afterAutospacing="0" w:lineRule="auto"/>
+        <w:ind w:left="2160" w:hanging="360"/>
+        <w:rPr>
+          <w:color w:val="1b1c1d"/>
+          <w:sz w:val="16"/>
+          <w:szCs w:val="16"/>
+        </w:rPr>
+      </w:pPr>
+      <w:r>
+        <w:rPr>
+          <w:color w:val="1b1c1d"/>
+          <w:sz w:val="16"/>
+          <w:szCs w:val="16"/>
+          <w:rtl w:val="0"/>
+        </w:rPr>
+        <w:t xml:space="preserve">Coeficiente: -0.094968</w:t>
+        <w:br w:type="textWrapping"/>
+      </w:r>
+    </w:p>
+    <w:p>
+      <w:pPr>
+        <w:numPr>
+          <w:ilvl w:val="1"/>
+          <w:numId w:val="6"/>
+        </w:numPr>
+        <w:pBdr>
+          <w:top w:color="auto" w:space="0" w:sz="0" w:val="none"/>
+          <w:bottom w:color="auto" w:space="0" w:sz="0" w:val="none"/>
+          <w:right w:color="auto" w:space="0" w:sz="0" w:val="none"/>
+          <w:between w:color="auto" w:space="0" w:sz="0" w:val="none"/>
+        </w:pBdr>
+        <w:spacing w:after="0" w:afterAutospacing="0" w:lineRule="auto"/>
+        <w:ind w:left="1440" w:hanging="360"/>
+        <w:rPr>
+          <w:color w:val="1b1c1d"/>
+          <w:sz w:val="16"/>
+          <w:szCs w:val="16"/>
+        </w:rPr>
+      </w:pPr>
+      <w:r>
+        <w:rPr>
+          <w:color w:val="1b1c1d"/>
+          <w:sz w:val="16"/>
+          <w:szCs w:val="16"/>
+          <w:rtl w:val="0"/>
+        </w:rPr>
+        <w:t xml:space="preserve">BloodPressure</w:t>
+      </w:r>
+    </w:p>
+    <w:p>
+      <w:pPr>
+        <w:numPr>
+          <w:ilvl w:val="2"/>
+          <w:numId w:val="6"/>
+        </w:numPr>
+        <w:pBdr>
+          <w:top w:color="auto" w:space="0" w:sz="0" w:val="none"/>
+          <w:bottom w:color="auto" w:space="0" w:sz="0" w:val="none"/>
+          <w:right w:color="auto" w:space="0" w:sz="0" w:val="none"/>
+          <w:between w:color="auto" w:space="0" w:sz="0" w:val="none"/>
+        </w:pBdr>
+        <w:spacing w:after="0" w:afterAutospacing="0" w:lineRule="auto"/>
+        <w:ind w:left="2160" w:hanging="360"/>
+        <w:rPr>
+          <w:color w:val="1b1c1d"/>
+          <w:sz w:val="16"/>
+          <w:szCs w:val="16"/>
+        </w:rPr>
+      </w:pPr>
+      <w:r>
+        <w:rPr>
+          <w:color w:val="1b1c1d"/>
+          <w:sz w:val="16"/>
+          <w:szCs w:val="16"/>
+          <w:rtl w:val="0"/>
+        </w:rPr>
+        <w:t xml:space="preserve">Coeficiente: -0.020172</w:t>
+        <w:br w:type="textWrapping"/>
+      </w:r>
+      <w:r>
+        <w:rPr>
+          <w:color w:val="1b1c1d"/>
+          <w:rtl w:val="0"/>
+        </w:rPr>
+        <w:tab/>
+      </w:r>
+    </w:p>
+    <w:p>
+      <w:pPr>
+        <w:numPr>
+          <w:ilvl w:val="0"/>
+          <w:numId w:val="6"/>
+        </w:numPr>
+        <w:pBdr>
+          <w:top w:color="auto" w:space="0" w:sz="0" w:val="none"/>
+          <w:bottom w:color="auto" w:space="0" w:sz="0" w:val="none"/>
+          <w:right w:color="auto" w:space="0" w:sz="0" w:val="none"/>
+          <w:between w:color="auto" w:space="0" w:sz="0" w:val="none"/>
+        </w:pBdr>
+        <w:spacing w:after="0" w:afterAutospacing="0" w:lineRule="auto"/>
+        <w:ind w:left="720" w:hanging="360"/>
+      </w:pPr>
+      <w:r>
+        <w:rPr>
+          <w:b w:val="1"/>
+          <w:color w:val="1b1c1d"/>
+          <w:rtl w:val="0"/>
+        </w:rPr>
+        <w:t xml:space="preserve">Análise de Correção entre as features</w:t>
+      </w:r>
+    </w:p>
+    <w:p>
+      <w:pPr>
+        <w:numPr>
+          <w:ilvl w:val="1"/>
+          <w:numId w:val="6"/>
+        </w:numPr>
+        <w:pBdr>
+          <w:top w:color="auto" w:space="0" w:sz="0" w:val="none"/>
+          <w:bottom w:color="auto" w:space="0" w:sz="0" w:val="none"/>
+          <w:right w:color="auto" w:space="0" w:sz="0" w:val="none"/>
+          <w:between w:color="auto" w:space="0" w:sz="0" w:val="none"/>
+        </w:pBdr>
         <w:spacing w:after="360" w:lineRule="auto"/>
+        <w:ind w:left="1440" w:hanging="360"/>
+        <w:rPr>
+          <w:color w:val="1b1c1d"/>
+        </w:rPr>
+      </w:pPr>
+      <w:r>
+        <w:rPr>
+          <w:color w:val="1b1c1d"/>
+          <w:rtl w:val="0"/>
+        </w:rPr>
+        <w:t xml:space="preserve">Foi aplicada uma análise de correção e foi plotado um gráfico do tipo heatmap</w:t>
+      </w:r>
+    </w:p>
+    <w:p>
+      <w:pPr>
+        <w:pBdr>
+          <w:top w:color="auto" w:space="0" w:sz="0" w:val="none"/>
+          <w:bottom w:color="auto" w:space="0" w:sz="0" w:val="none"/>
+          <w:right w:color="auto" w:space="0" w:sz="0" w:val="none"/>
+          <w:between w:color="auto" w:space="0" w:sz="0" w:val="none"/>
+        </w:pBdr>
+        <w:spacing w:after="360" w:lineRule="auto"/>
+        <w:ind w:left="720" w:firstLine="0"/>
+        <w:rPr>
+          <w:color w:val="1b1c1d"/>
+        </w:rPr>
+      </w:pPr>
+      <w:r>
+        <w:rPr>
+          <w:color w:val="1b1c1d"/>
+          <w:rtl w:val="0"/>
+        </w:rPr>
+        <w:tab/>
+      </w:r>
+      <w:r>
+        <w:rPr>
+          <w:color w:val="1b1c1d"/>
+        </w:rPr>
+        <w:drawing>
+          <wp:inline distB="114300" distT="114300" distL="114300" distR="114300">
+            <wp:extent cx="4500053" cy="3605938"/>
+            <wp:effectExtent b="0" l="0" r="0" t="0"/>
+            <wp:docPr id="5" name="image1.png"/>
+            <a:graphic>
+              <a:graphicData uri="http://schemas.openxmlformats.org/drawingml/2006/picture">
+                <pic:pic>
+                  <pic:nvPicPr>
+                    <pic:cNvPr id="0" name="image1.png"/>
+                    <pic:cNvPicPr preferRelativeResize="0"/>
+                  </pic:nvPicPr>
+                  <pic:blipFill>
+                    <a:blip r:embed="rId26"/>
+                    <a:srcRect b="0" l="0" r="0" t="0"/>
+                    <a:stretch>
+                      <a:fillRect/>
+                    </a:stretch>
+                  </pic:blipFill>
+                  <pic:spPr>
+                    <a:xfrm>
+                      <a:off x="0" y="0"/>
+                      <a:ext cx="4500053" cy="3605938"/>
+                    </a:xfrm>
+                    <a:prstGeom prst="rect"/>
+                    <a:ln/>
+                  </pic:spPr>
+                </pic:pic>
+              </a:graphicData>
+            </a:graphic>
+          </wp:inline>
+        </w:drawing>
+      </w:r>
+      <w:r>
+        <w:rPr>
+          <w:rtl w:val="0"/>
+        </w:rPr>
+      </w:r>
+    </w:p>
+    <w:p>
+      <w:pPr>
+        <w:numPr>
+          <w:ilvl w:val="1"/>
+          <w:numId w:val="6"/>
+        </w:numPr>
+        <w:ind w:left="1440" w:hanging="360"/>
+      </w:pPr>
+      <w:r>
+        <w:rPr>
+          <w:rtl w:val="0"/>
+        </w:rPr>
+        <w:t xml:space="preserve">A análise de correlação, visualizada através do heatmap, revela insights importantes sobre as relações entre as features e, principalmente, a capacidade preditiva de cada uma em relação ao desfecho (Outcome - Diabetes).</w:t>
+      </w:r>
+    </w:p>
+    <w:p>
+      <w:pPr>
+        <w:numPr>
+          <w:ilvl w:val="1"/>
+          <w:numId w:val="6"/>
+        </w:numPr>
+        <w:spacing w:after="0" w:afterAutospacing="0"/>
+        <w:ind w:left="1440" w:hanging="360"/>
+      </w:pPr>
+      <w:r>
+        <w:rPr>
+          <w:rtl w:val="0"/>
+        </w:rPr>
+        <w:t xml:space="preserve">Abaixo estão as conclusões resumidas tiradas da análise de correlação:</w:t>
+      </w:r>
+    </w:p>
+    <w:p>
+      <w:pPr>
+        <w:pStyle w:val="Heading3"/>
+        <w:numPr>
+          <w:ilvl w:val="1"/>
+          <w:numId w:val="6"/>
+        </w:numPr>
+        <w:spacing w:after="0" w:afterAutospacing="0" w:before="0" w:beforeAutospacing="0"/>
+        <w:ind w:left="1440" w:hanging="360"/>
+      </w:pPr>
+      <w:bookmarkStart w:colFirst="0" w:colLast="0" w:name="_q2uiuxiz1f1o" w:id="14"/>
+      <w:bookmarkEnd w:id="14"/>
+      <w:r>
+        <w:rPr>
+          <w:color w:val="000000"/>
+          <w:sz w:val="22"/>
+          <w:szCs w:val="22"/>
+          <w:rtl w:val="0"/>
+        </w:rPr>
+        <w:t xml:space="preserve">Principais Fatores de Risco (Correlação com o Outcome - diabetes)</w:t>
+      </w:r>
+    </w:p>
+    <w:p>
+      <w:pPr>
+        <w:numPr>
+          <w:ilvl w:val="1"/>
+          <w:numId w:val="6"/>
+        </w:numPr>
+        <w:ind w:left="1440" w:hanging="360"/>
+      </w:pPr>
+      <w:r>
+        <w:rPr>
+          <w:rtl w:val="0"/>
+        </w:rPr>
+        <w:t xml:space="preserve">As features que demonstraram maior correlação com a variável alvo (Outcome) são as mais importantes para a previsão de diabetes:</w:t>
+      </w:r>
+    </w:p>
+    <w:p>
+      <w:pPr>
+        <w:ind w:left="720" w:firstLine="0"/>
+        <w:rPr/>
+      </w:pPr>
+      <w:r>
+        <w:rPr>
+          <w:rtl w:val="0"/>
+        </w:rPr>
+      </w:r>
+    </w:p>
+    <w:tbl>
+      <w:tblPr>
+        <w:tblStyle w:val="Table8"/>
+        <w:tblW w:w="8309.0" w:type="dxa"/>
+        <w:jc w:val="left"/>
+        <w:tblInd w:w="720.0" w:type="dxa"/>
+        <w:tblBorders>
+          <w:top w:color="000000" w:space="0" w:sz="8" w:val="single"/>
+          <w:left w:color="000000" w:space="0" w:sz="8" w:val="single"/>
+          <w:bottom w:color="000000" w:space="0" w:sz="8" w:val="single"/>
+          <w:right w:color="000000" w:space="0" w:sz="8" w:val="single"/>
+          <w:insideH w:color="000000" w:space="0" w:sz="8" w:val="single"/>
+          <w:insideV w:color="000000" w:space="0" w:sz="8" w:val="single"/>
+        </w:tblBorders>
+        <w:tblLayout w:type="fixed"/>
+        <w:tblLook w:val="0600"/>
+      </w:tblPr>
+      <w:tblGrid>
+        <w:gridCol w:w="2769.6666666666665"/>
+        <w:gridCol w:w="2769.6666666666665"/>
+        <w:gridCol w:w="2769.6666666666665"/>
+        <w:tblGridChange w:id="0">
+          <w:tblGrid>
+            <w:gridCol w:w="2769.6666666666665"/>
+            <w:gridCol w:w="2769.6666666666665"/>
+            <w:gridCol w:w="2769.6666666666665"/>
+          </w:tblGrid>
+        </w:tblGridChange>
+      </w:tblGrid>
+      <w:tr>
+        <w:trPr>
+          <w:cantSplit w:val="0"/>
+          <w:tblHeader w:val="0"/>
+        </w:trPr>
+        <w:tc>
+          <w:tcPr>
+            <w:shd w:fill="auto" w:val="clear"/>
+            <w:tcMar>
+              <w:top w:w="100.0" w:type="dxa"/>
+              <w:left w:w="100.0" w:type="dxa"/>
+              <w:bottom w:w="100.0" w:type="dxa"/>
+              <w:right w:w="100.0" w:type="dxa"/>
+            </w:tcMar>
+            <w:vAlign w:val="top"/>
+          </w:tcPr>
+          <w:p>
+            <w:pPr>
+              <w:keepNext w:val="0"/>
+              <w:keepLines w:val="0"/>
+              <w:pageBreakBefore w:val="0"/>
+              <w:widowControl w:val="0"/>
+              <w:pBdr>
+                <w:top w:space="0" w:sz="0" w:val="nil"/>
+                <w:left w:space="0" w:sz="0" w:val="nil"/>
+                <w:bottom w:space="0" w:sz="0" w:val="nil"/>
+                <w:right w:space="0" w:sz="0" w:val="nil"/>
+                <w:between w:space="0" w:sz="0" w:val="nil"/>
+              </w:pBdr>
+              <w:shd w:fill="auto" w:val="clear"/>
+              <w:spacing w:after="0" w:before="0" w:line="240" w:lineRule="auto"/>
+              <w:ind w:left="0" w:right="0" w:firstLine="0"/>
+              <w:jc w:val="left"/>
+              <w:rPr/>
+            </w:pPr>
+            <w:r>
+              <w:rPr>
+                <w:rtl w:val="0"/>
+              </w:rPr>
+              <w:t xml:space="preserve">Feature</w:t>
+            </w:r>
+          </w:p>
+        </w:tc>
+        <w:tc>
+          <w:tcPr>
+            <w:shd w:fill="auto" w:val="clear"/>
+            <w:tcMar>
+              <w:top w:w="100.0" w:type="dxa"/>
+              <w:left w:w="100.0" w:type="dxa"/>
+              <w:bottom w:w="100.0" w:type="dxa"/>
+              <w:right w:w="100.0" w:type="dxa"/>
+            </w:tcMar>
+            <w:vAlign w:val="top"/>
+          </w:tcPr>
+          <w:p>
+            <w:pPr>
+              <w:keepNext w:val="0"/>
+              <w:keepLines w:val="0"/>
+              <w:pageBreakBefore w:val="0"/>
+              <w:widowControl w:val="0"/>
+              <w:pBdr>
+                <w:top w:space="0" w:sz="0" w:val="nil"/>
+                <w:left w:space="0" w:sz="0" w:val="nil"/>
+                <w:bottom w:space="0" w:sz="0" w:val="nil"/>
+                <w:right w:space="0" w:sz="0" w:val="nil"/>
+                <w:between w:space="0" w:sz="0" w:val="nil"/>
+              </w:pBdr>
+              <w:shd w:fill="auto" w:val="clear"/>
+              <w:spacing w:after="0" w:before="0" w:line="240" w:lineRule="auto"/>
+              <w:ind w:left="0" w:right="0" w:firstLine="0"/>
+              <w:jc w:val="left"/>
+              <w:rPr/>
+            </w:pPr>
+            <w:r>
+              <w:rPr>
+                <w:rtl w:val="0"/>
+              </w:rPr>
+              <w:t xml:space="preserve">Correlação com outcome</w:t>
+            </w:r>
+          </w:p>
+        </w:tc>
+        <w:tc>
+          <w:tcPr>
+            <w:shd w:fill="auto" w:val="clear"/>
+            <w:tcMar>
+              <w:top w:w="100.0" w:type="dxa"/>
+              <w:left w:w="100.0" w:type="dxa"/>
+              <w:bottom w:w="100.0" w:type="dxa"/>
+              <w:right w:w="100.0" w:type="dxa"/>
+            </w:tcMar>
+            <w:vAlign w:val="top"/>
+          </w:tcPr>
+          <w:p>
+            <w:pPr>
+              <w:keepNext w:val="0"/>
+              <w:keepLines w:val="0"/>
+              <w:pageBreakBefore w:val="0"/>
+              <w:widowControl w:val="0"/>
+              <w:pBdr>
+                <w:top w:space="0" w:sz="0" w:val="nil"/>
+                <w:left w:space="0" w:sz="0" w:val="nil"/>
+                <w:bottom w:space="0" w:sz="0" w:val="nil"/>
+                <w:right w:space="0" w:sz="0" w:val="nil"/>
+                <w:between w:space="0" w:sz="0" w:val="nil"/>
+              </w:pBdr>
+              <w:shd w:fill="auto" w:val="clear"/>
+              <w:spacing w:after="0" w:before="0" w:line="240" w:lineRule="auto"/>
+              <w:ind w:left="0" w:right="0" w:firstLine="0"/>
+              <w:jc w:val="left"/>
+              <w:rPr/>
+            </w:pPr>
+            <w:r>
+              <w:rPr>
+                <w:rtl w:val="0"/>
+              </w:rPr>
+              <w:t xml:space="preserve">Conclusão</w:t>
+            </w:r>
+          </w:p>
+        </w:tc>
+      </w:tr>
+      <w:tr>
+        <w:trPr>
+          <w:cantSplit w:val="0"/>
+          <w:tblHeader w:val="0"/>
+        </w:trPr>
+        <w:tc>
+          <w:tcPr>
+            <w:shd w:fill="auto" w:val="clear"/>
+            <w:tcMar>
+              <w:top w:w="100.0" w:type="dxa"/>
+              <w:left w:w="100.0" w:type="dxa"/>
+              <w:bottom w:w="100.0" w:type="dxa"/>
+              <w:right w:w="100.0" w:type="dxa"/>
+            </w:tcMar>
+            <w:vAlign w:val="top"/>
+          </w:tcPr>
+          <w:p>
+            <w:pPr>
+              <w:keepNext w:val="0"/>
+              <w:keepLines w:val="0"/>
+              <w:pageBreakBefore w:val="0"/>
+              <w:widowControl w:val="0"/>
+              <w:pBdr>
+                <w:top w:space="0" w:sz="0" w:val="nil"/>
+                <w:left w:space="0" w:sz="0" w:val="nil"/>
+                <w:bottom w:space="0" w:sz="0" w:val="nil"/>
+                <w:right w:space="0" w:sz="0" w:val="nil"/>
+                <w:between w:space="0" w:sz="0" w:val="nil"/>
+              </w:pBdr>
+              <w:shd w:fill="auto" w:val="clear"/>
+              <w:spacing w:after="0" w:before="0" w:line="240" w:lineRule="auto"/>
+              <w:ind w:left="0" w:right="0" w:firstLine="0"/>
+              <w:jc w:val="left"/>
+              <w:rPr/>
+            </w:pPr>
+            <w:r>
+              <w:rPr>
+                <w:rtl w:val="0"/>
+              </w:rPr>
+              <w:t xml:space="preserve">Glucose</w:t>
+            </w:r>
+          </w:p>
+        </w:tc>
+        <w:tc>
+          <w:tcPr>
+            <w:shd w:fill="auto" w:val="clear"/>
+            <w:tcMar>
+              <w:top w:w="100.0" w:type="dxa"/>
+              <w:left w:w="100.0" w:type="dxa"/>
+              <w:bottom w:w="100.0" w:type="dxa"/>
+              <w:right w:w="100.0" w:type="dxa"/>
+            </w:tcMar>
+            <w:vAlign w:val="top"/>
+          </w:tcPr>
+          <w:p>
+            <w:pPr>
+              <w:keepNext w:val="0"/>
+              <w:keepLines w:val="0"/>
+              <w:pageBreakBefore w:val="0"/>
+              <w:widowControl w:val="0"/>
+              <w:pBdr>
+                <w:top w:space="0" w:sz="0" w:val="nil"/>
+                <w:left w:space="0" w:sz="0" w:val="nil"/>
+                <w:bottom w:space="0" w:sz="0" w:val="nil"/>
+                <w:right w:space="0" w:sz="0" w:val="nil"/>
+                <w:between w:space="0" w:sz="0" w:val="nil"/>
+              </w:pBdr>
+              <w:shd w:fill="auto" w:val="clear"/>
+              <w:spacing w:after="0" w:before="0" w:line="240" w:lineRule="auto"/>
+              <w:ind w:left="0" w:right="0" w:firstLine="0"/>
+              <w:jc w:val="left"/>
+              <w:rPr/>
+            </w:pPr>
+            <w:r>
+              <w:rPr>
+                <w:rtl w:val="0"/>
+              </w:rPr>
+              <w:t xml:space="preserve">Forte Correlação Positiva (próximo de 0.50)</w:t>
+            </w:r>
+          </w:p>
+        </w:tc>
+        <w:tc>
+          <w:tcPr>
+            <w:shd w:fill="auto" w:val="clear"/>
+            <w:tcMar>
+              <w:top w:w="100.0" w:type="dxa"/>
+              <w:left w:w="100.0" w:type="dxa"/>
+              <w:bottom w:w="100.0" w:type="dxa"/>
+              <w:right w:w="100.0" w:type="dxa"/>
+            </w:tcMar>
+            <w:vAlign w:val="top"/>
+          </w:tcPr>
+          <w:p>
+            <w:pPr>
+              <w:keepNext w:val="0"/>
+              <w:keepLines w:val="0"/>
+              <w:pageBreakBefore w:val="0"/>
+              <w:widowControl w:val="0"/>
+              <w:pBdr>
+                <w:top w:space="0" w:sz="0" w:val="nil"/>
+                <w:left w:space="0" w:sz="0" w:val="nil"/>
+                <w:bottom w:space="0" w:sz="0" w:val="nil"/>
+                <w:right w:space="0" w:sz="0" w:val="nil"/>
+                <w:between w:space="0" w:sz="0" w:val="nil"/>
+              </w:pBdr>
+              <w:shd w:fill="auto" w:val="clear"/>
+              <w:spacing w:after="0" w:before="0" w:line="240" w:lineRule="auto"/>
+              <w:ind w:left="0" w:right="0" w:firstLine="0"/>
+              <w:jc w:val="left"/>
+              <w:rPr/>
+            </w:pPr>
+            <w:r>
+              <w:rPr>
+                <w:rtl w:val="0"/>
+              </w:rPr>
+              <w:t xml:space="preserve">É o indicador mais forte de diabetes. Um aumento nos níveis de glicose está altamente associado a um resultado positivo para diabetes.</w:t>
+            </w:r>
+          </w:p>
+        </w:tc>
+      </w:tr>
+      <w:tr>
+        <w:trPr>
+          <w:cantSplit w:val="0"/>
+          <w:tblHeader w:val="0"/>
+        </w:trPr>
+        <w:tc>
+          <w:tcPr>
+            <w:shd w:fill="auto" w:val="clear"/>
+            <w:tcMar>
+              <w:top w:w="100.0" w:type="dxa"/>
+              <w:left w:w="100.0" w:type="dxa"/>
+              <w:bottom w:w="100.0" w:type="dxa"/>
+              <w:right w:w="100.0" w:type="dxa"/>
+            </w:tcMar>
+            <w:vAlign w:val="top"/>
+          </w:tcPr>
+          <w:p>
+            <w:pPr>
+              <w:keepNext w:val="0"/>
+              <w:keepLines w:val="0"/>
+              <w:pageBreakBefore w:val="0"/>
+              <w:widowControl w:val="0"/>
+              <w:pBdr>
+                <w:top w:space="0" w:sz="0" w:val="nil"/>
+                <w:left w:space="0" w:sz="0" w:val="nil"/>
+                <w:bottom w:space="0" w:sz="0" w:val="nil"/>
+                <w:right w:space="0" w:sz="0" w:val="nil"/>
+                <w:between w:space="0" w:sz="0" w:val="nil"/>
+              </w:pBdr>
+              <w:shd w:fill="auto" w:val="clear"/>
+              <w:spacing w:after="0" w:before="0" w:line="240" w:lineRule="auto"/>
+              <w:ind w:left="0" w:right="0" w:firstLine="0"/>
+              <w:jc w:val="left"/>
+              <w:rPr/>
+            </w:pPr>
+            <w:r>
+              <w:rPr>
+                <w:rtl w:val="0"/>
+              </w:rPr>
+              <w:t xml:space="preserve">Pregnancies</w:t>
+            </w:r>
+          </w:p>
+        </w:tc>
+        <w:tc>
+          <w:tcPr>
+            <w:shd w:fill="auto" w:val="clear"/>
+            <w:tcMar>
+              <w:top w:w="100.0" w:type="dxa"/>
+              <w:left w:w="100.0" w:type="dxa"/>
+              <w:bottom w:w="100.0" w:type="dxa"/>
+              <w:right w:w="100.0" w:type="dxa"/>
+            </w:tcMar>
+            <w:vAlign w:val="top"/>
+          </w:tcPr>
+          <w:p>
+            <w:pPr>
+              <w:keepNext w:val="0"/>
+              <w:keepLines w:val="0"/>
+              <w:pageBreakBefore w:val="0"/>
+              <w:widowControl w:val="0"/>
+              <w:pBdr>
+                <w:top w:space="0" w:sz="0" w:val="nil"/>
+                <w:left w:space="0" w:sz="0" w:val="nil"/>
+                <w:bottom w:space="0" w:sz="0" w:val="nil"/>
+                <w:right w:space="0" w:sz="0" w:val="nil"/>
+                <w:between w:space="0" w:sz="0" w:val="nil"/>
+              </w:pBdr>
+              <w:shd w:fill="auto" w:val="clear"/>
+              <w:spacing w:after="0" w:before="0" w:line="240" w:lineRule="auto"/>
+              <w:ind w:left="0" w:right="0" w:firstLine="0"/>
+              <w:jc w:val="left"/>
+              <w:rPr/>
+            </w:pPr>
+            <w:r>
+              <w:rPr>
+                <w:rtl w:val="0"/>
+              </w:rPr>
+              <w:t xml:space="preserve">Correlação Positiva Moderada (próximo de 0.43)</w:t>
+            </w:r>
+          </w:p>
+        </w:tc>
+        <w:tc>
+          <w:tcPr>
+            <w:shd w:fill="auto" w:val="clear"/>
+            <w:tcMar>
+              <w:top w:w="100.0" w:type="dxa"/>
+              <w:left w:w="100.0" w:type="dxa"/>
+              <w:bottom w:w="100.0" w:type="dxa"/>
+              <w:right w:w="100.0" w:type="dxa"/>
+            </w:tcMar>
+            <w:vAlign w:val="top"/>
+          </w:tcPr>
+          <w:p>
+            <w:pPr>
+              <w:keepNext w:val="0"/>
+              <w:keepLines w:val="0"/>
+              <w:pageBreakBefore w:val="0"/>
+              <w:widowControl w:val="0"/>
+              <w:pBdr>
+                <w:top w:space="0" w:sz="0" w:val="nil"/>
+                <w:left w:space="0" w:sz="0" w:val="nil"/>
+                <w:bottom w:space="0" w:sz="0" w:val="nil"/>
+                <w:right w:space="0" w:sz="0" w:val="nil"/>
+                <w:between w:space="0" w:sz="0" w:val="nil"/>
+              </w:pBdr>
+              <w:shd w:fill="auto" w:val="clear"/>
+              <w:spacing w:after="0" w:before="0" w:line="240" w:lineRule="auto"/>
+              <w:ind w:left="0" w:right="0" w:firstLine="0"/>
+              <w:jc w:val="left"/>
+              <w:rPr/>
+            </w:pPr>
+            <w:r>
+              <w:rPr>
+                <w:rtl w:val="0"/>
+              </w:rPr>
+              <w:t xml:space="preserve">O número de gestações tem uma influência considerável, indicando que quanto maior o número, maior a probabilidade de um diagnóstico positivo.</w:t>
+            </w:r>
+          </w:p>
+        </w:tc>
+      </w:tr>
+      <w:tr>
+        <w:trPr>
+          <w:cantSplit w:val="0"/>
+          <w:tblHeader w:val="0"/>
+        </w:trPr>
+        <w:tc>
+          <w:tcPr>
+            <w:shd w:fill="auto" w:val="clear"/>
+            <w:tcMar>
+              <w:top w:w="100.0" w:type="dxa"/>
+              <w:left w:w="100.0" w:type="dxa"/>
+              <w:bottom w:w="100.0" w:type="dxa"/>
+              <w:right w:w="100.0" w:type="dxa"/>
+            </w:tcMar>
+            <w:vAlign w:val="top"/>
+          </w:tcPr>
+          <w:p>
+            <w:pPr>
+              <w:keepNext w:val="0"/>
+              <w:keepLines w:val="0"/>
+              <w:pageBreakBefore w:val="0"/>
+              <w:widowControl w:val="0"/>
+              <w:pBdr>
+                <w:top w:space="0" w:sz="0" w:val="nil"/>
+                <w:left w:space="0" w:sz="0" w:val="nil"/>
+                <w:bottom w:space="0" w:sz="0" w:val="nil"/>
+                <w:right w:space="0" w:sz="0" w:val="nil"/>
+                <w:between w:space="0" w:sz="0" w:val="nil"/>
+              </w:pBdr>
+              <w:shd w:fill="auto" w:val="clear"/>
+              <w:spacing w:after="0" w:before="0" w:line="240" w:lineRule="auto"/>
+              <w:ind w:left="0" w:right="0" w:firstLine="0"/>
+              <w:jc w:val="left"/>
+              <w:rPr/>
+            </w:pPr>
+            <w:r>
+              <w:rPr>
+                <w:rtl w:val="0"/>
+              </w:rPr>
+              <w:t xml:space="preserve">Age</w:t>
+            </w:r>
+          </w:p>
+        </w:tc>
+        <w:tc>
+          <w:tcPr>
+            <w:shd w:fill="auto" w:val="clear"/>
+            <w:tcMar>
+              <w:top w:w="100.0" w:type="dxa"/>
+              <w:left w:w="100.0" w:type="dxa"/>
+              <w:bottom w:w="100.0" w:type="dxa"/>
+              <w:right w:w="100.0" w:type="dxa"/>
+            </w:tcMar>
+            <w:vAlign w:val="top"/>
+          </w:tcPr>
+          <w:p>
+            <w:pPr>
+              <w:keepNext w:val="0"/>
+              <w:keepLines w:val="0"/>
+              <w:pageBreakBefore w:val="0"/>
+              <w:widowControl w:val="0"/>
+              <w:pBdr>
+                <w:top w:space="0" w:sz="0" w:val="nil"/>
+                <w:left w:space="0" w:sz="0" w:val="nil"/>
+                <w:bottom w:space="0" w:sz="0" w:val="nil"/>
+                <w:right w:space="0" w:sz="0" w:val="nil"/>
+                <w:between w:space="0" w:sz="0" w:val="nil"/>
+              </w:pBdr>
+              <w:shd w:fill="auto" w:val="clear"/>
+              <w:spacing w:after="0" w:before="0" w:line="240" w:lineRule="auto"/>
+              <w:ind w:left="0" w:right="0" w:firstLine="0"/>
+              <w:jc w:val="left"/>
+              <w:rPr/>
+            </w:pPr>
+            <w:r>
+              <w:rPr>
+                <w:rtl w:val="0"/>
+              </w:rPr>
+              <w:t xml:space="preserve">Correlação Positiva Moderada (próximo de 0.43)</w:t>
+            </w:r>
+          </w:p>
+        </w:tc>
+        <w:tc>
+          <w:tcPr>
+            <w:shd w:fill="auto" w:val="clear"/>
+            <w:tcMar>
+              <w:top w:w="100.0" w:type="dxa"/>
+              <w:left w:w="100.0" w:type="dxa"/>
+              <w:bottom w:w="100.0" w:type="dxa"/>
+              <w:right w:w="100.0" w:type="dxa"/>
+            </w:tcMar>
+            <w:vAlign w:val="top"/>
+          </w:tcPr>
+          <w:p>
+            <w:pPr>
+              <w:keepNext w:val="0"/>
+              <w:keepLines w:val="0"/>
+              <w:pageBreakBefore w:val="0"/>
+              <w:widowControl w:val="0"/>
+              <w:pBdr>
+                <w:top w:space="0" w:sz="0" w:val="nil"/>
+                <w:left w:space="0" w:sz="0" w:val="nil"/>
+                <w:bottom w:space="0" w:sz="0" w:val="nil"/>
+                <w:right w:space="0" w:sz="0" w:val="nil"/>
+                <w:between w:space="0" w:sz="0" w:val="nil"/>
+              </w:pBdr>
+              <w:shd w:fill="auto" w:val="clear"/>
+              <w:spacing w:after="0" w:before="0" w:line="240" w:lineRule="auto"/>
+              <w:ind w:left="0" w:right="0" w:firstLine="0"/>
+              <w:jc w:val="left"/>
+              <w:rPr/>
+            </w:pPr>
+            <w:r>
+              <w:rPr>
+                <w:rtl w:val="0"/>
+              </w:rPr>
+              <w:t xml:space="preserve">O número de gestações tem uma influência considerável, indicando que quanto maior o número, maior a probabilidade de um diagnóstico positivo.</w:t>
+            </w:r>
+          </w:p>
+        </w:tc>
+      </w:tr>
+      <w:tr>
+        <w:trPr>
+          <w:cantSplit w:val="0"/>
+          <w:tblHeader w:val="0"/>
+        </w:trPr>
+        <w:tc>
+          <w:tcPr>
+            <w:shd w:fill="auto" w:val="clear"/>
+            <w:tcMar>
+              <w:top w:w="100.0" w:type="dxa"/>
+              <w:left w:w="100.0" w:type="dxa"/>
+              <w:bottom w:w="100.0" w:type="dxa"/>
+              <w:right w:w="100.0" w:type="dxa"/>
+            </w:tcMar>
+            <w:vAlign w:val="top"/>
+          </w:tcPr>
+          <w:p>
+            <w:pPr>
+              <w:keepNext w:val="0"/>
+              <w:keepLines w:val="0"/>
+              <w:pageBreakBefore w:val="0"/>
+              <w:widowControl w:val="0"/>
+              <w:pBdr>
+                <w:top w:space="0" w:sz="0" w:val="nil"/>
+                <w:left w:space="0" w:sz="0" w:val="nil"/>
+                <w:bottom w:space="0" w:sz="0" w:val="nil"/>
+                <w:right w:space="0" w:sz="0" w:val="nil"/>
+                <w:between w:space="0" w:sz="0" w:val="nil"/>
+              </w:pBdr>
+              <w:shd w:fill="auto" w:val="clear"/>
+              <w:spacing w:after="0" w:before="0" w:line="240" w:lineRule="auto"/>
+              <w:ind w:left="0" w:right="0" w:firstLine="0"/>
+              <w:jc w:val="left"/>
+              <w:rPr/>
+            </w:pPr>
+            <w:r>
+              <w:rPr>
+                <w:rtl w:val="0"/>
+              </w:rPr>
+              <w:t xml:space="preserve">BMI (IMC)</w:t>
+            </w:r>
+          </w:p>
+        </w:tc>
+        <w:tc>
+          <w:tcPr>
+            <w:shd w:fill="auto" w:val="clear"/>
+            <w:tcMar>
+              <w:top w:w="100.0" w:type="dxa"/>
+              <w:left w:w="100.0" w:type="dxa"/>
+              <w:bottom w:w="100.0" w:type="dxa"/>
+              <w:right w:w="100.0" w:type="dxa"/>
+            </w:tcMar>
+            <w:vAlign w:val="top"/>
+          </w:tcPr>
+          <w:p>
+            <w:pPr>
+              <w:keepNext w:val="0"/>
+              <w:keepLines w:val="0"/>
+              <w:pageBreakBefore w:val="0"/>
+              <w:widowControl w:val="0"/>
+              <w:pBdr>
+                <w:top w:space="0" w:sz="0" w:val="nil"/>
+                <w:left w:space="0" w:sz="0" w:val="nil"/>
+                <w:bottom w:space="0" w:sz="0" w:val="nil"/>
+                <w:right w:space="0" w:sz="0" w:val="nil"/>
+                <w:between w:space="0" w:sz="0" w:val="nil"/>
+              </w:pBdr>
+              <w:shd w:fill="auto" w:val="clear"/>
+              <w:spacing w:after="0" w:before="0" w:line="240" w:lineRule="auto"/>
+              <w:ind w:left="0" w:right="0" w:firstLine="0"/>
+              <w:jc w:val="left"/>
+              <w:rPr/>
+            </w:pPr>
+            <w:r>
+              <w:rPr>
+                <w:rtl w:val="0"/>
+              </w:rPr>
+              <w:t xml:space="preserve">Correlação Positiva Moderada (próximo de 0.31)</w:t>
+            </w:r>
+          </w:p>
+        </w:tc>
+        <w:tc>
+          <w:tcPr>
+            <w:shd w:fill="auto" w:val="clear"/>
+            <w:tcMar>
+              <w:top w:w="100.0" w:type="dxa"/>
+              <w:left w:w="100.0" w:type="dxa"/>
+              <w:bottom w:w="100.0" w:type="dxa"/>
+              <w:right w:w="100.0" w:type="dxa"/>
+            </w:tcMar>
+            <w:vAlign w:val="top"/>
+          </w:tcPr>
+          <w:p>
+            <w:pPr>
+              <w:keepNext w:val="0"/>
+              <w:keepLines w:val="0"/>
+              <w:pageBreakBefore w:val="0"/>
+              <w:widowControl w:val="0"/>
+              <w:pBdr>
+                <w:top w:space="0" w:sz="0" w:val="nil"/>
+                <w:left w:space="0" w:sz="0" w:val="nil"/>
+                <w:bottom w:space="0" w:sz="0" w:val="nil"/>
+                <w:right w:space="0" w:sz="0" w:val="nil"/>
+                <w:between w:space="0" w:sz="0" w:val="nil"/>
+              </w:pBdr>
+              <w:shd w:fill="auto" w:val="clear"/>
+              <w:spacing w:after="0" w:before="0" w:line="240" w:lineRule="auto"/>
+              <w:ind w:left="0" w:right="0" w:firstLine="0"/>
+              <w:jc w:val="left"/>
+              <w:rPr/>
+            </w:pPr>
+            <w:r>
+              <w:rPr>
+                <w:rtl w:val="0"/>
+              </w:rPr>
+              <w:t xml:space="preserve">Um Índice de Massa Corporal mais alto está associado a um maior risco de diabetes.</w:t>
+            </w:r>
+          </w:p>
+        </w:tc>
+      </w:tr>
+    </w:tbl>
+    <w:p>
+      <w:pPr>
+        <w:ind w:left="720" w:firstLine="0"/>
+        <w:rPr/>
+      </w:pPr>
+      <w:r>
+        <w:rPr>
+          <w:rtl w:val="0"/>
+        </w:rPr>
+      </w:r>
+    </w:p>
+    <w:p>
+      <w:pPr>
+        <w:numPr>
+          <w:ilvl w:val="1"/>
+          <w:numId w:val="6"/>
+        </w:numPr>
+        <w:ind w:left="1440" w:hanging="360"/>
+      </w:pPr>
+      <w:r>
+        <w:rPr>
+          <w:rtl w:val="0"/>
+        </w:rPr>
+        <w:t xml:space="preserve">Correção entre as próprias features (Risco de Multicolinearidade)</w:t>
+      </w:r>
+    </w:p>
+    <w:p>
+      <w:pPr>
+        <w:numPr>
+          <w:ilvl w:val="2"/>
+          <w:numId w:val="6"/>
+        </w:numPr>
+        <w:ind w:left="2160" w:hanging="360"/>
+      </w:pPr>
+      <w:r>
+        <w:rPr>
+          <w:rtl w:val="0"/>
+        </w:rPr>
+        <w:t xml:space="preserve">Idade e Gravidez (Age e Pregnancies): Existe uma correlação positiva moderada (cerca de 0.51) entre essas duas variáveis, o que é biologicamente esperado (mulheres mais velhas tendem a ter mais gestações). Essa relação não é forte o suficiente para causar problemas graves de multicolinearidade na Regressão Logística, mas é um ponto a ser notado.</w:t>
+      </w:r>
+    </w:p>
+    <w:p>
+      <w:pPr>
+        <w:numPr>
+          <w:ilvl w:val="2"/>
+          <w:numId w:val="6"/>
+        </w:numPr>
+        <w:ind w:left="2160" w:hanging="360"/>
+      </w:pPr>
+      <w:r>
+        <w:rPr>
+          <w:rtl w:val="0"/>
+        </w:rPr>
+        <w:t xml:space="preserve">Outras Correlações Fracas: Após a limpeza e o tratamento de outliers (e imputação da mediana), as correlações entre variáveis que classicamente seriam correlacionadas, como SkinThickness e Insulin, ou BMI e SkinThickness, se tornaram fracas.</w:t>
+      </w:r>
+    </w:p>
+    <w:p>
+      <w:pPr>
+        <w:numPr>
+          <w:ilvl w:val="1"/>
+          <w:numId w:val="6"/>
+        </w:numPr>
+        <w:ind w:left="1440" w:hanging="360"/>
+        <w:rPr>
+          <w:b w:val="1"/>
+        </w:rPr>
+      </w:pPr>
+      <w:r>
+        <w:rPr>
+          <w:b w:val="1"/>
+          <w:rtl w:val="0"/>
+        </w:rPr>
+        <w:t xml:space="preserve">Conclusão Geral para o Modelo:</w:t>
+      </w:r>
+    </w:p>
+    <w:p>
+      <w:pPr>
+        <w:numPr>
+          <w:ilvl w:val="2"/>
+          <w:numId w:val="6"/>
+        </w:numPr>
+        <w:ind w:left="2160" w:hanging="360"/>
+      </w:pPr>
+      <w:r>
+        <w:rPr>
+          <w:rtl w:val="0"/>
+        </w:rPr>
+        <w:t xml:space="preserve">A análise de correlação sustenta a ideia de que Glicose, Número de Gestações e Idade são os pilares mais fortes para a construção de um modelo preditivo eficiente para o diagnóstico de diabetes.</w:t>
+      </w:r>
+    </w:p>
+    <w:p>
+      <w:pPr>
+        <w:numPr>
+          <w:ilvl w:val="2"/>
+          <w:numId w:val="6"/>
+        </w:numPr>
+        <w:ind w:left="2160" w:hanging="360"/>
+      </w:pPr>
+      <w:r>
+        <w:rPr>
+          <w:b w:val="1"/>
+          <w:rtl w:val="0"/>
+        </w:rPr>
+        <w:t xml:space="preserve">Análise de Coeficientes:</w:t>
+      </w:r>
+      <w:r>
+        <w:rPr>
+          <w:rtl w:val="0"/>
+        </w:rPr>
+        <w:t xml:space="preserve"> O resultado mais valioso no seu código é a </w:t>
+      </w:r>
+      <w:r>
+        <w:rPr>
+          <w:b w:val="1"/>
+          <w:rtl w:val="0"/>
+        </w:rPr>
+        <w:t xml:space="preserve">Análise dos Coeficientes</w:t>
+      </w:r>
+      <w:r>
+        <w:rPr>
+          <w:rtl w:val="0"/>
+        </w:rPr>
+        <w:t xml:space="preserve"> (final do código). O modelo não apenas diz </w:t>
+      </w:r>
+      <w:r>
+        <w:rPr>
+          <w:b w:val="1"/>
+          <w:rtl w:val="0"/>
+        </w:rPr>
+        <w:t xml:space="preserve">se</w:t>
+      </w:r>
+      <w:r>
+        <w:rPr>
+          <w:rtl w:val="0"/>
+        </w:rPr>
+        <w:t xml:space="preserve"> o paciente tem diabetes, mas também </w:t>
+      </w:r>
+      <w:r>
+        <w:rPr>
+          <w:b w:val="1"/>
+          <w:rtl w:val="0"/>
+        </w:rPr>
+        <w:t xml:space="preserve">como</w:t>
+      </w:r>
+      <w:r>
+        <w:rPr>
+          <w:rtl w:val="0"/>
+        </w:rPr>
+        <w:t xml:space="preserve"> cada fator de risco (feature) contribui para essa probabilidade.</w:t>
+      </w:r>
+    </w:p>
+    <w:p>
+      <w:pPr>
+        <w:numPr>
+          <w:ilvl w:val="2"/>
+          <w:numId w:val="6"/>
+        </w:numPr>
+        <w:ind w:left="2160" w:hanging="360"/>
+      </w:pPr>
+      <w:r>
+        <w:rPr>
+          <w:rtl w:val="0"/>
+        </w:rPr>
+        <w:t xml:space="preserve">Os resultados obtidos pelo uso do algorítmo de Regressão Logística </w:t>
+      </w:r>
+      <w:r>
+        <w:rPr>
+          <w:rtl w:val="0"/>
+        </w:rPr>
+        <w:t xml:space="preserve">mostra que Glucose e BMI (IMC) são as features mais influentes. Coeficientes positivos altos, como para Glicose, indicam que um aumento nesse valor está fortemente associado a um aumento na probabilidade de ter diabetes.</w:t>
+      </w:r>
+    </w:p>
+    <w:p>
+      <w:pPr>
+        <w:numPr>
+          <w:ilvl w:val="0"/>
+          <w:numId w:val="6"/>
+        </w:numPr>
+        <w:pBdr>
+          <w:top w:color="auto" w:space="0" w:sz="0" w:val="none"/>
+          <w:bottom w:color="auto" w:space="0" w:sz="0" w:val="none"/>
+          <w:right w:color="auto" w:space="0" w:sz="0" w:val="none"/>
+          <w:between w:color="auto" w:space="0" w:sz="0" w:val="none"/>
+        </w:pBdr>
+        <w:spacing w:after="0" w:afterAutospacing="0" w:lineRule="auto"/>
         <w:ind w:left="720" w:hanging="360"/>
       </w:pPr>
       <w:r>
@@ -5333,46 +8775,56 @@
           <w:color w:val="1b1c1d"/>
           <w:rtl w:val="0"/>
         </w:rPr>
-        <w:t xml:space="preserve">Próximos Passos:</w:t>
-      </w:r>
-      <w:r>
-        <w:rPr>
-          <w:color w:val="1b1c1d"/>
-          <w:rtl w:val="0"/>
-        </w:rPr>
-        <w:t xml:space="preserve"> Sugestões para melhorias futuras incluem a exploração de modelos de </w:t>
-      </w:r>
-      <w:r>
-        <w:rPr>
-          <w:i w:val="1"/>
-          <w:color w:val="1b1c1d"/>
-          <w:rtl w:val="0"/>
-        </w:rPr>
-        <w:t xml:space="preserve">Ensemble</w:t>
-      </w:r>
-      <w:r>
-        <w:rPr>
-          <w:color w:val="1b1c1d"/>
-          <w:rtl w:val="0"/>
-        </w:rPr>
-        <w:t xml:space="preserve"> mais complexos ou a coleta de dados adicionais para mitigar o desbalanceamento inicial.</w:t>
-      </w:r>
-    </w:p>
-    <w:p>
-      <w:pPr>
-        <w:rPr>
-          <w:color w:val="1b1c1d"/>
-        </w:rPr>
-      </w:pPr>
-      <w:r>
-        <w:pict>
-          <v:rect style="width:0.0pt;height:1.5pt" o:hr="t" o:hrstd="t" o:hralign="center" fillcolor="#A0A0A0" stroked="f"/>
-        </w:pict>
-      </w:r>
-      <w:r>
-        <w:rPr>
-          <w:rtl w:val="0"/>
-        </w:rPr>
+        <w:t xml:space="preserve">Como pode ser empregado para apoio nos atendimentos:</w:t>
+      </w:r>
+    </w:p>
+    <w:p>
+      <w:pPr>
+        <w:numPr>
+          <w:ilvl w:val="1"/>
+          <w:numId w:val="6"/>
+        </w:numPr>
+        <w:pBdr>
+          <w:top w:color="auto" w:space="0" w:sz="0" w:val="none"/>
+          <w:bottom w:color="auto" w:space="0" w:sz="0" w:val="none"/>
+          <w:right w:color="auto" w:space="0" w:sz="0" w:val="none"/>
+          <w:between w:color="auto" w:space="0" w:sz="0" w:val="none"/>
+        </w:pBdr>
+        <w:spacing w:after="360" w:lineRule="auto"/>
+        <w:ind w:left="1440" w:hanging="360"/>
+      </w:pPr>
+      <w:r>
+        <w:rPr>
+          <w:b w:val="1"/>
+          <w:rtl w:val="0"/>
+        </w:rPr>
+        <w:t xml:space="preserve">Suporte a Decisão Clínica:</w:t>
+      </w:r>
+      <w:r>
+        <w:rPr>
+          <w:rtl w:val="0"/>
+        </w:rPr>
+        <w:t xml:space="preserve"> Essa interpretabilidade permite que o modelo seja usado como um sistema de </w:t>
+      </w:r>
+      <w:r>
+        <w:rPr>
+          <w:b w:val="1"/>
+          <w:rtl w:val="0"/>
+        </w:rPr>
+        <w:t xml:space="preserve">suporte à decisão clínica</w:t>
+      </w:r>
+      <w:r>
+        <w:rPr>
+          <w:rtl w:val="0"/>
+        </w:rPr>
+        <w:t xml:space="preserve">. Os médicos podem ver quais fatores estão impulsionando o risco para um paciente individual, não apenas uma caixa preta (como em Redes Neurais mais complexas).</w:t>
+      </w:r>
+      <w:r>
+        <w:rPr>
+          <w:color w:val="1b1c1d"/>
+          <w:rtl w:val="0"/>
+        </w:rPr>
+        <w:t xml:space="preserve"> </w:t>
       </w:r>
     </w:p>
     <w:p>
@@ -5391,10 +8843,8 @@
       </w:pPr>
       <w:r>
         <w:rPr>
-          <w:color w:val="1b1c1d"/>
-          <w:rtl w:val="0"/>
-        </w:rPr>
-        <w:t xml:space="preserve">Gostaria de ajuda para detalhar o conteúdo técnico de algum desses capítulos (ex: quais códigos mostrar, quais gráficos incluir) para o seu vídeo ou para a documentação?</w:t>
+          <w:rtl w:val="0"/>
+        </w:rPr>
       </w:r>
     </w:p>
     <w:p>
@@ -6214,6 +9664,226 @@
       <w:rPr>
         <w:rFonts w:ascii="Arial" w:cs="Arial" w:eastAsia="Arial" w:hAnsi="Arial"/>
         <w:color w:val="1b1c1d"/>
+        <w:u w:val="none"/>
+      </w:rPr>
+    </w:lvl>
+    <w:lvl w:ilvl="1">
+      <w:start w:val="1"/>
+      <w:numFmt w:val="bullet"/>
+      <w:lvlText w:val="○"/>
+      <w:lvlJc w:val="left"/>
+      <w:pPr>
+        <w:ind w:left="1440" w:hanging="360"/>
+      </w:pPr>
+      <w:rPr>
+        <w:u w:val="none"/>
+      </w:rPr>
+    </w:lvl>
+    <w:lvl w:ilvl="2">
+      <w:start w:val="1"/>
+      <w:numFmt w:val="bullet"/>
+      <w:lvlText w:val="■"/>
+      <w:lvlJc w:val="left"/>
+      <w:pPr>
+        <w:ind w:left="2160" w:hanging="360"/>
+      </w:pPr>
+      <w:rPr>
+        <w:u w:val="none"/>
+      </w:rPr>
+    </w:lvl>
+    <w:lvl w:ilvl="3">
+      <w:start w:val="1"/>
+      <w:numFmt w:val="bullet"/>
+      <w:lvlText w:val="●"/>
+      <w:lvlJc w:val="left"/>
+      <w:pPr>
+        <w:ind w:left="2880" w:hanging="360"/>
+      </w:pPr>
+      <w:rPr>
+        <w:u w:val="none"/>
+      </w:rPr>
+    </w:lvl>
+    <w:lvl w:ilvl="4">
+      <w:start w:val="1"/>
+      <w:numFmt w:val="bullet"/>
+      <w:lvlText w:val="○"/>
+      <w:lvlJc w:val="left"/>
+      <w:pPr>
+        <w:ind w:left="3600" w:hanging="360"/>
+      </w:pPr>
+      <w:rPr>
+        <w:u w:val="none"/>
+      </w:rPr>
+    </w:lvl>
+    <w:lvl w:ilvl="5">
+      <w:start w:val="1"/>
+      <w:numFmt w:val="bullet"/>
+      <w:lvlText w:val="■"/>
+      <w:lvlJc w:val="left"/>
+      <w:pPr>
+        <w:ind w:left="4320" w:hanging="360"/>
+      </w:pPr>
+      <w:rPr>
+        <w:u w:val="none"/>
+      </w:rPr>
+    </w:lvl>
+    <w:lvl w:ilvl="6">
+      <w:start w:val="1"/>
+      <w:numFmt w:val="bullet"/>
+      <w:lvlText w:val="●"/>
+      <w:lvlJc w:val="left"/>
+      <w:pPr>
+        <w:ind w:left="5040" w:hanging="360"/>
+      </w:pPr>
+      <w:rPr>
+        <w:u w:val="none"/>
+      </w:rPr>
+    </w:lvl>
+    <w:lvl w:ilvl="7">
+      <w:start w:val="1"/>
+      <w:numFmt w:val="bullet"/>
+      <w:lvlText w:val="○"/>
+      <w:lvlJc w:val="left"/>
+      <w:pPr>
+        <w:ind w:left="5760" w:hanging="360"/>
+      </w:pPr>
+      <w:rPr>
+        <w:u w:val="none"/>
+      </w:rPr>
+    </w:lvl>
+    <w:lvl w:ilvl="8">
+      <w:start w:val="1"/>
+      <w:numFmt w:val="bullet"/>
+      <w:lvlText w:val="■"/>
+      <w:lvlJc w:val="left"/>
+      <w:pPr>
+        <w:ind w:left="6480" w:hanging="360"/>
+      </w:pPr>
+      <w:rPr>
+        <w:u w:val="none"/>
+      </w:rPr>
+    </w:lvl>
+  </w:abstractNum>
+  <w:abstractNum w:abstractNumId="9">
+    <w:lvl w:ilvl="0">
+      <w:start w:val="1"/>
+      <w:numFmt w:val="bullet"/>
+      <w:lvlText w:val="●"/>
+      <w:lvlJc w:val="left"/>
+      <w:pPr>
+        <w:ind w:left="1440" w:hanging="360"/>
+      </w:pPr>
+      <w:rPr>
+        <w:u w:val="none"/>
+      </w:rPr>
+    </w:lvl>
+    <w:lvl w:ilvl="1">
+      <w:start w:val="1"/>
+      <w:numFmt w:val="bullet"/>
+      <w:lvlText w:val="○"/>
+      <w:lvlJc w:val="left"/>
+      <w:pPr>
+        <w:ind w:left="2160" w:hanging="360"/>
+      </w:pPr>
+      <w:rPr>
+        <w:u w:val="none"/>
+      </w:rPr>
+    </w:lvl>
+    <w:lvl w:ilvl="2">
+      <w:start w:val="1"/>
+      <w:numFmt w:val="bullet"/>
+      <w:lvlText w:val="■"/>
+      <w:lvlJc w:val="left"/>
+      <w:pPr>
+        <w:ind w:left="2880" w:hanging="360"/>
+      </w:pPr>
+      <w:rPr>
+        <w:u w:val="none"/>
+      </w:rPr>
+    </w:lvl>
+    <w:lvl w:ilvl="3">
+      <w:start w:val="1"/>
+      <w:numFmt w:val="bullet"/>
+      <w:lvlText w:val="●"/>
+      <w:lvlJc w:val="left"/>
+      <w:pPr>
+        <w:ind w:left="3600" w:hanging="360"/>
+      </w:pPr>
+      <w:rPr>
+        <w:u w:val="none"/>
+      </w:rPr>
+    </w:lvl>
+    <w:lvl w:ilvl="4">
+      <w:start w:val="1"/>
+      <w:numFmt w:val="bullet"/>
+      <w:lvlText w:val="○"/>
+      <w:lvlJc w:val="left"/>
+      <w:pPr>
+        <w:ind w:left="4320" w:hanging="360"/>
+      </w:pPr>
+      <w:rPr>
+        <w:u w:val="none"/>
+      </w:rPr>
+    </w:lvl>
+    <w:lvl w:ilvl="5">
+      <w:start w:val="1"/>
+      <w:numFmt w:val="bullet"/>
+      <w:lvlText w:val="■"/>
+      <w:lvlJc w:val="left"/>
+      <w:pPr>
+        <w:ind w:left="5040" w:hanging="360"/>
+      </w:pPr>
+      <w:rPr>
+        <w:u w:val="none"/>
+      </w:rPr>
+    </w:lvl>
+    <w:lvl w:ilvl="6">
+      <w:start w:val="1"/>
+      <w:numFmt w:val="bullet"/>
+      <w:lvlText w:val="●"/>
+      <w:lvlJc w:val="left"/>
+      <w:pPr>
+        <w:ind w:left="5760" w:hanging="360"/>
+      </w:pPr>
+      <w:rPr>
+        <w:u w:val="none"/>
+      </w:rPr>
+    </w:lvl>
+    <w:lvl w:ilvl="7">
+      <w:start w:val="1"/>
+      <w:numFmt w:val="bullet"/>
+      <w:lvlText w:val="○"/>
+      <w:lvlJc w:val="left"/>
+      <w:pPr>
+        <w:ind w:left="6480" w:hanging="360"/>
+      </w:pPr>
+      <w:rPr>
+        <w:u w:val="none"/>
+      </w:rPr>
+    </w:lvl>
+    <w:lvl w:ilvl="8">
+      <w:start w:val="1"/>
+      <w:numFmt w:val="bullet"/>
+      <w:lvlText w:val="■"/>
+      <w:lvlJc w:val="left"/>
+      <w:pPr>
+        <w:ind w:left="7200" w:hanging="360"/>
+      </w:pPr>
+      <w:rPr>
+        <w:u w:val="none"/>
+      </w:rPr>
+    </w:lvl>
+  </w:abstractNum>
+  <w:abstractNum w:abstractNumId="10">
+    <w:lvl w:ilvl="0">
+      <w:start w:val="1"/>
+      <w:numFmt w:val="bullet"/>
+      <w:lvlText w:val="●"/>
+      <w:lvlJc w:val="left"/>
+      <w:pPr>
+        <w:ind w:left="720" w:hanging="360"/>
+      </w:pPr>
+      <w:rPr>
         <w:u w:val="none"/>
       </w:rPr>
     </w:lvl>
@@ -6337,6 +10007,12 @@
   </w:num>
   <w:num w:numId="8">
     <w:abstractNumId w:val="8"/>
+  </w:num>
+  <w:num w:numId="9">
+    <w:abstractNumId w:val="9"/>
+  </w:num>
+  <w:num w:numId="10">
+    <w:abstractNumId w:val="10"/>
   </w:num>
 </w:numbering>
 </file>
@@ -6528,7 +10204,6 @@
     <w:tblPr>
       <w:tblStyleRowBandSize w:val="1"/>
       <w:tblStyleColBandSize w:val="1"/>
-      <w:tblCellMar/>
     </w:tblPr>
   </w:style>
   <w:style w:type="table" w:styleId="Table5">
@@ -6536,6 +10211,7 @@
     <w:tblPr>
       <w:tblStyleRowBandSize w:val="1"/>
       <w:tblStyleColBandSize w:val="1"/>
+      <w:tblCellMar/>
     </w:tblPr>
   </w:style>
   <w:style w:type="table" w:styleId="Table6">
@@ -6543,7 +10219,21 @@
     <w:tblPr>
       <w:tblStyleRowBandSize w:val="1"/>
       <w:tblStyleColBandSize w:val="1"/>
+    </w:tblPr>
+  </w:style>
+  <w:style w:type="table" w:styleId="Table7">
+    <w:basedOn w:val="TableNormal"/>
+    <w:tblPr>
+      <w:tblStyleRowBandSize w:val="1"/>
+      <w:tblStyleColBandSize w:val="1"/>
       <w:tblCellMar/>
+    </w:tblPr>
+  </w:style>
+  <w:style w:type="table" w:styleId="Table8">
+    <w:basedOn w:val="TableNormal"/>
+    <w:tblPr>
+      <w:tblStyleRowBandSize w:val="1"/>
+      <w:tblStyleColBandSize w:val="1"/>
     </w:tblPr>
   </w:style>
 </w:styles>

</xml_diff>

<commit_message>
Atualização final dos códigos do algorítmo de Regressão Logística para o TechChallenger 1 - PosTech IA para Devs da FIAP - Ano 2025
</commit_message>
<xml_diff>
--- a/documentacao/Documentação do Projeto_ Algoritmo de Machine Learning - Regressão Logística para Diagnóstico de Diabetes.docx
+++ b/documentacao/Documentação do Projeto_ Algoritmo de Machine Learning - Regressão Logística para Diagnóstico de Diabetes.docx
@@ -325,6 +325,7 @@
           <w:between w:color="auto" w:space="0" w:sz="0" w:val="none"/>
         </w:pBdr>
         <w:spacing w:before="0" w:lineRule="auto"/>
+        <w:ind w:left="720" w:firstLine="0"/>
         <w:rPr>
           <w:b w:val="1"/>
           <w:color w:val="1b1c1d"/>
@@ -347,6 +348,7 @@
     </w:p>
     <w:p>
       <w:pPr>
+        <w:ind w:left="720" w:firstLine="0"/>
         <w:rPr/>
       </w:pPr>
       <w:r>
@@ -368,6 +370,7 @@
           <w:between w:color="auto" w:space="0" w:sz="0" w:val="none"/>
         </w:pBdr>
         <w:spacing w:before="0" w:lineRule="auto"/>
+        <w:ind w:left="720" w:firstLine="0"/>
         <w:rPr>
           <w:b w:val="1"/>
           <w:color w:val="1b1c1d"/>
@@ -401,7 +404,7 @@
           <w:between w:color="auto" w:space="0" w:sz="0" w:val="none"/>
         </w:pBdr>
         <w:spacing w:after="0" w:afterAutospacing="0" w:lineRule="auto"/>
-        <w:ind w:left="720" w:hanging="360"/>
+        <w:ind w:left="1440" w:hanging="360"/>
       </w:pPr>
       <w:r>
         <w:rPr>
@@ -424,7 +427,7 @@
           <w:between w:color="auto" w:space="0" w:sz="0" w:val="none"/>
         </w:pBdr>
         <w:spacing w:after="0" w:afterAutospacing="0" w:lineRule="auto"/>
-        <w:ind w:left="720" w:hanging="360"/>
+        <w:ind w:left="1440" w:hanging="360"/>
       </w:pPr>
       <w:r>
         <w:rPr>
@@ -447,7 +450,7 @@
           <w:between w:color="auto" w:space="0" w:sz="0" w:val="none"/>
         </w:pBdr>
         <w:spacing w:after="0" w:afterAutospacing="0" w:lineRule="auto"/>
-        <w:ind w:left="720" w:hanging="360"/>
+        <w:ind w:left="1440" w:hanging="360"/>
       </w:pPr>
       <w:r>
         <w:rPr>
@@ -470,7 +473,7 @@
           <w:between w:color="auto" w:space="0" w:sz="0" w:val="none"/>
         </w:pBdr>
         <w:spacing w:after="0" w:afterAutospacing="0" w:lineRule="auto"/>
-        <w:ind w:left="720" w:hanging="360"/>
+        <w:ind w:left="1440" w:hanging="360"/>
       </w:pPr>
       <w:r>
         <w:rPr>
@@ -493,7 +496,7 @@
           <w:between w:color="auto" w:space="0" w:sz="0" w:val="none"/>
         </w:pBdr>
         <w:spacing w:after="0" w:afterAutospacing="0" w:lineRule="auto"/>
-        <w:ind w:left="720" w:hanging="360"/>
+        <w:ind w:left="1440" w:hanging="360"/>
       </w:pPr>
       <w:r>
         <w:rPr>
@@ -516,7 +519,7 @@
           <w:between w:color="auto" w:space="0" w:sz="0" w:val="none"/>
         </w:pBdr>
         <w:spacing w:after="0" w:afterAutospacing="0" w:lineRule="auto"/>
-        <w:ind w:left="720" w:hanging="360"/>
+        <w:ind w:left="1440" w:hanging="360"/>
       </w:pPr>
       <w:r>
         <w:rPr>
@@ -539,7 +542,7 @@
           <w:between w:color="auto" w:space="0" w:sz="0" w:val="none"/>
         </w:pBdr>
         <w:spacing w:after="0" w:afterAutospacing="0" w:lineRule="auto"/>
-        <w:ind w:left="720" w:hanging="360"/>
+        <w:ind w:left="1440" w:hanging="360"/>
       </w:pPr>
       <w:r>
         <w:rPr>
@@ -562,7 +565,7 @@
           <w:between w:color="auto" w:space="0" w:sz="0" w:val="none"/>
         </w:pBdr>
         <w:spacing w:after="360" w:lineRule="auto"/>
-        <w:ind w:left="720" w:hanging="360"/>
+        <w:ind w:left="1440" w:hanging="360"/>
       </w:pPr>
       <w:r>
         <w:rPr>
@@ -646,23 +649,69 @@
         <w:rPr>
           <w:rtl w:val="0"/>
         </w:rPr>
-        <w:t xml:space="preserve">Um grande hospital universitário busca implementar um sistema inteligente de suporte ao diagnóstico, capaz de ajudar médicos e equipes clínicas na análise inicial de exames e no processamento de dados médicos.</w:t>
+        <w:t xml:space="preserve">Um grande hospital universitário busca implementar um sistema inteligente de suporte ao diagnóstico, capaz de auxiliar médicos e equipes clínicas na análise inicial de exames e no processamento de dados médicos.</w:t>
         <w:br w:type="textWrapping"/>
       </w:r>
     </w:p>
     <w:p>
       <w:pPr>
         <w:jc w:val="both"/>
-        <w:rPr>
-          <w:color w:val="1b1c1d"/>
-        </w:rPr>
-      </w:pPr>
-      <w:r>
-        <w:rPr>
-          <w:rtl w:val="0"/>
-        </w:rPr>
-        <w:t xml:space="preserve">O presente trabalho visa o desenvolvimento e a validação de um modelo de algoritmo preditivo baseado em Machine Learning para auxiliar no diagnóstico de diabetes. O objetivo principal é criar um algoritmo capaz de classificar exames médicos e documentos clínicos de pacientes com alta eficácia.</w:t>
-      </w:r>
+        <w:rPr/>
+      </w:pPr>
+      <w:r>
+        <w:rPr>
+          <w:rtl w:val="0"/>
+        </w:rPr>
+        <w:t xml:space="preserve">O presente trabalho visa o desenvolvimento e a validação de um modelo de algoritmo preditivo baseado em Machine Learning para auxiliar no diagnóstico de diabetes. </w:t>
+      </w:r>
+    </w:p>
+    <w:p>
+      <w:pPr>
+        <w:jc w:val="both"/>
+        <w:rPr/>
+      </w:pPr>
+      <w:r>
+        <w:rPr>
+          <w:rtl w:val="0"/>
+        </w:rPr>
+      </w:r>
+    </w:p>
+    <w:p>
+      <w:pPr>
+        <w:rPr/>
+      </w:pPr>
+      <w:r>
+        <w:rPr>
+          <w:rtl w:val="0"/>
+        </w:rPr>
+        <w:t xml:space="preserve">O objetivo principal consiste no treinamento do algoritmo com dados históricos e prever, com base em medições de diagnóstico, se uma paciente tem diabetes.</w:t>
+      </w:r>
+    </w:p>
+    <w:p>
+      <w:pPr>
+        <w:rPr/>
+      </w:pPr>
+      <w:r>
+        <w:rPr>
+          <w:rtl w:val="0"/>
+        </w:rPr>
+      </w:r>
+    </w:p>
+    <w:p>
+      <w:pPr>
+        <w:rPr/>
+      </w:pPr>
+      <w:r>
+        <w:rPr>
+          <w:rtl w:val="0"/>
+        </w:rPr>
+      </w:r>
+    </w:p>
+    <w:p>
+      <w:pPr>
+        <w:jc w:val="both"/>
+        <w:rPr/>
+      </w:pPr>
       <w:r>
         <w:rPr>
           <w:rtl w:val="0"/>
@@ -816,7 +865,7 @@
         <w:rPr>
           <w:rtl w:val="0"/>
         </w:rPr>
-        <w:t xml:space="preserve">Este conjunto de dados é originário do Instituto Nacional de Diabetes e Doenças Digestivas e Renais (National Institute of Diabetes and Digestive and Kidney Diseases). O objetivo é prever, com base em medições de diagnóstico, se uma paciente tem diabetes.</w:t>
+        <w:t xml:space="preserve">Este conjunto de dados é de origem do Instituto Nacional de Diabetes e Doenças Digestivas e Renais (National Institute of Diabetes and Digestive and Kidney Diseases). </w:t>
       </w:r>
     </w:p>
     <w:p>
@@ -856,12 +905,12 @@
             <wp:extent cx="1479550" cy="932171"/>
             <wp:effectExtent b="0" l="0" r="0" t="0"/>
             <wp:wrapSquare wrapText="bothSides" distB="114300" distT="114300" distL="114300" distR="114300"/>
-            <wp:docPr id="14" name="image10.png"/>
+            <wp:docPr id="14" name="image12.png"/>
             <a:graphic>
               <a:graphicData uri="http://schemas.openxmlformats.org/drawingml/2006/picture">
                 <pic:pic>
                   <pic:nvPicPr>
-                    <pic:cNvPr id="0" name="image10.png"/>
+                    <pic:cNvPr id="0" name="image12.png"/>
                     <pic:cNvPicPr preferRelativeResize="0"/>
                   </pic:nvPicPr>
                   <pic:blipFill>
@@ -1058,7 +1107,7 @@
                   <w:u w:val="single"/>
                   <w:rtl w:val="0"/>
                 </w:rPr>
-                <w:t xml:space="preserve">https://www.kaggle.com/datasets/mathchi/diabetes-data-set/data</w:t>
+                <w:t xml:space="preserve">https://www.kaggle.com/uciml/pima-indians-diabetes-database</w:t>
               </w:r>
             </w:hyperlink>
             <w:r>
@@ -1213,12 +1262,12 @@
           <wp:inline distB="114300" distT="114300" distL="114300" distR="114300">
             <wp:extent cx="5731200" cy="977900"/>
             <wp:effectExtent b="0" l="0" r="0" t="0"/>
-            <wp:docPr id="13" name="image3.png"/>
+            <wp:docPr id="13" name="image13.png"/>
             <a:graphic>
               <a:graphicData uri="http://schemas.openxmlformats.org/drawingml/2006/picture">
                 <pic:pic>
                   <pic:nvPicPr>
-                    <pic:cNvPr id="0" name="image3.png"/>
+                    <pic:cNvPr id="0" name="image13.png"/>
                     <pic:cNvPicPr preferRelativeResize="0"/>
                   </pic:nvPicPr>
                   <pic:blipFill>
@@ -1290,12 +1339,12 @@
           <wp:inline distB="114300" distT="114300" distL="114300" distR="114300">
             <wp:extent cx="2814638" cy="1350419"/>
             <wp:effectExtent b="0" l="0" r="0" t="0"/>
-            <wp:docPr id="10" name="image19.png"/>
+            <wp:docPr id="10" name="image8.png"/>
             <a:graphic>
               <a:graphicData uri="http://schemas.openxmlformats.org/drawingml/2006/picture">
                 <pic:pic>
                   <pic:nvPicPr>
-                    <pic:cNvPr id="0" name="image19.png"/>
+                    <pic:cNvPr id="0" name="image8.png"/>
                     <pic:cNvPicPr preferRelativeResize="0"/>
                   </pic:nvPicPr>
                   <pic:blipFill>
@@ -1386,12 +1435,12 @@
           <wp:inline distB="114300" distT="114300" distL="114300" distR="114300">
             <wp:extent cx="4357688" cy="977222"/>
             <wp:effectExtent b="0" l="0" r="0" t="0"/>
-            <wp:docPr id="2" name="image14.png"/>
+            <wp:docPr id="2" name="image3.png"/>
             <a:graphic>
               <a:graphicData uri="http://schemas.openxmlformats.org/drawingml/2006/picture">
                 <pic:pic>
                   <pic:nvPicPr>
-                    <pic:cNvPr id="0" name="image14.png"/>
+                    <pic:cNvPr id="0" name="image3.png"/>
                     <pic:cNvPicPr preferRelativeResize="0"/>
                   </pic:nvPicPr>
                   <pic:blipFill>
@@ -1914,12 +1963,12 @@
           <wp:inline distB="114300" distT="114300" distL="114300" distR="114300">
             <wp:extent cx="3571550" cy="2141744"/>
             <wp:effectExtent b="0" l="0" r="0" t="0"/>
-            <wp:docPr id="4" name="image1.png"/>
+            <wp:docPr id="4" name="image4.png"/>
             <a:graphic>
               <a:graphicData uri="http://schemas.openxmlformats.org/drawingml/2006/picture">
                 <pic:pic>
                   <pic:nvPicPr>
-                    <pic:cNvPr id="0" name="image1.png"/>
+                    <pic:cNvPr id="0" name="image4.png"/>
                     <pic:cNvPicPr preferRelativeResize="0"/>
                   </pic:nvPicPr>
                   <pic:blipFill>
@@ -2052,12 +2101,12 @@
           <wp:inline distB="114300" distT="114300" distL="114300" distR="114300">
             <wp:extent cx="5731200" cy="4584700"/>
             <wp:effectExtent b="0" l="0" r="0" t="0"/>
-            <wp:docPr id="15" name="image5.png"/>
+            <wp:docPr id="15" name="image14.png"/>
             <a:graphic>
               <a:graphicData uri="http://schemas.openxmlformats.org/drawingml/2006/picture">
                 <pic:pic>
                   <pic:nvPicPr>
-                    <pic:cNvPr id="0" name="image5.png"/>
+                    <pic:cNvPr id="0" name="image14.png"/>
                     <pic:cNvPicPr preferRelativeResize="0"/>
                   </pic:nvPicPr>
                   <pic:blipFill>
@@ -3894,12 +3943,12 @@
           <wp:inline distB="114300" distT="114300" distL="114300" distR="114300">
             <wp:extent cx="3424238" cy="904408"/>
             <wp:effectExtent b="0" l="0" r="0" t="0"/>
-            <wp:docPr id="11" name="image15.png"/>
+            <wp:docPr id="11" name="image10.png"/>
             <a:graphic>
               <a:graphicData uri="http://schemas.openxmlformats.org/drawingml/2006/picture">
                 <pic:pic>
                   <pic:nvPicPr>
-                    <pic:cNvPr id="0" name="image15.png"/>
+                    <pic:cNvPr id="0" name="image10.png"/>
                     <pic:cNvPicPr preferRelativeResize="0"/>
                   </pic:nvPicPr>
                   <pic:blipFill>
@@ -4081,12 +4130,12 @@
           <wp:inline distB="114300" distT="114300" distL="114300" distR="114300">
             <wp:extent cx="3149600" cy="1661398"/>
             <wp:effectExtent b="0" l="0" r="0" t="0"/>
-            <wp:docPr id="9" name="image12.png"/>
+            <wp:docPr id="9" name="image7.png"/>
             <a:graphic>
               <a:graphicData uri="http://schemas.openxmlformats.org/drawingml/2006/picture">
                 <pic:pic>
                   <pic:nvPicPr>
-                    <pic:cNvPr id="0" name="image12.png"/>
+                    <pic:cNvPr id="0" name="image7.png"/>
                     <pic:cNvPicPr preferRelativeResize="0"/>
                   </pic:nvPicPr>
                   <pic:blipFill>
@@ -4908,12 +4957,12 @@
                 <wp:inline distB="114300" distT="114300" distL="114300" distR="114300">
                   <wp:extent cx="2724150" cy="2171700"/>
                   <wp:effectExtent b="0" l="0" r="0" t="0"/>
-                  <wp:docPr id="20" name="image6.png"/>
+                  <wp:docPr id="20" name="image18.png"/>
                   <a:graphic>
                     <a:graphicData uri="http://schemas.openxmlformats.org/drawingml/2006/picture">
                       <pic:pic>
                         <pic:nvPicPr>
-                          <pic:cNvPr id="0" name="image6.png"/>
+                          <pic:cNvPr id="0" name="image18.png"/>
                           <pic:cNvPicPr preferRelativeResize="0"/>
                         </pic:nvPicPr>
                         <pic:blipFill>
@@ -4980,12 +5029,12 @@
                 <wp:inline distB="114300" distT="114300" distL="114300" distR="114300">
                   <wp:extent cx="2724150" cy="2146300"/>
                   <wp:effectExtent b="0" l="0" r="0" t="0"/>
-                  <wp:docPr id="8" name="image11.png"/>
+                  <wp:docPr id="8" name="image9.png"/>
                   <a:graphic>
                     <a:graphicData uri="http://schemas.openxmlformats.org/drawingml/2006/picture">
                       <pic:pic>
                         <pic:nvPicPr>
-                          <pic:cNvPr id="0" name="image11.png"/>
+                          <pic:cNvPr id="0" name="image9.png"/>
                           <pic:cNvPicPr preferRelativeResize="0"/>
                         </pic:nvPicPr>
                         <pic:blipFill>
@@ -5058,12 +5107,12 @@
                 <wp:inline distB="114300" distT="114300" distL="114300" distR="114300">
                   <wp:extent cx="2724150" cy="2159000"/>
                   <wp:effectExtent b="0" l="0" r="0" t="0"/>
-                  <wp:docPr id="17" name="image7.png"/>
+                  <wp:docPr id="17" name="image16.png"/>
                   <a:graphic>
                     <a:graphicData uri="http://schemas.openxmlformats.org/drawingml/2006/picture">
                       <pic:pic>
                         <pic:nvPicPr>
-                          <pic:cNvPr id="0" name="image7.png"/>
+                          <pic:cNvPr id="0" name="image16.png"/>
                           <pic:cNvPicPr preferRelativeResize="0"/>
                         </pic:nvPicPr>
                         <pic:blipFill>
@@ -5130,12 +5179,12 @@
                 <wp:inline distB="114300" distT="114300" distL="114300" distR="114300">
                   <wp:extent cx="2724150" cy="2159000"/>
                   <wp:effectExtent b="0" l="0" r="0" t="0"/>
-                  <wp:docPr id="7" name="image17.png"/>
+                  <wp:docPr id="7" name="image6.png"/>
                   <a:graphic>
                     <a:graphicData uri="http://schemas.openxmlformats.org/drawingml/2006/picture">
                       <pic:pic>
                         <pic:nvPicPr>
-                          <pic:cNvPr id="0" name="image17.png"/>
+                          <pic:cNvPr id="0" name="image6.png"/>
                           <pic:cNvPicPr preferRelativeResize="0"/>
                         </pic:nvPicPr>
                         <pic:blipFill>
@@ -5208,12 +5257,12 @@
                 <wp:inline distB="114300" distT="114300" distL="114300" distR="114300">
                   <wp:extent cx="2724150" cy="2578100"/>
                   <wp:effectExtent b="0" l="0" r="0" t="0"/>
-                  <wp:docPr id="18" name="image20.png"/>
+                  <wp:docPr id="18" name="image19.png"/>
                   <a:graphic>
                     <a:graphicData uri="http://schemas.openxmlformats.org/drawingml/2006/picture">
                       <pic:pic>
                         <pic:nvPicPr>
-                          <pic:cNvPr id="0" name="image20.png"/>
+                          <pic:cNvPr id="0" name="image19.png"/>
                           <pic:cNvPicPr preferRelativeResize="0"/>
                         </pic:nvPicPr>
                         <pic:blipFill>
@@ -5280,12 +5329,12 @@
                 <wp:inline distB="114300" distT="114300" distL="114300" distR="114300">
                   <wp:extent cx="2724150" cy="2501900"/>
                   <wp:effectExtent b="0" l="0" r="0" t="0"/>
-                  <wp:docPr id="19" name="image2.png"/>
+                  <wp:docPr id="19" name="image17.png"/>
                   <a:graphic>
                     <a:graphicData uri="http://schemas.openxmlformats.org/drawingml/2006/picture">
                       <pic:pic>
                         <pic:nvPicPr>
-                          <pic:cNvPr id="0" name="image2.png"/>
+                          <pic:cNvPr id="0" name="image17.png"/>
                           <pic:cNvPicPr preferRelativeResize="0"/>
                         </pic:nvPicPr>
                         <pic:blipFill>
@@ -5358,12 +5407,12 @@
                 <wp:inline distB="114300" distT="114300" distL="114300" distR="114300">
                   <wp:extent cx="2724150" cy="2501900"/>
                   <wp:effectExtent b="0" l="0" r="0" t="0"/>
-                  <wp:docPr id="16" name="image8.png"/>
+                  <wp:docPr id="16" name="image15.png"/>
                   <a:graphic>
                     <a:graphicData uri="http://schemas.openxmlformats.org/drawingml/2006/picture">
                       <pic:pic>
                         <pic:nvPicPr>
-                          <pic:cNvPr id="0" name="image8.png"/>
+                          <pic:cNvPr id="0" name="image15.png"/>
                           <pic:cNvPicPr preferRelativeResize="0"/>
                         </pic:nvPicPr>
                         <pic:blipFill>
@@ -5430,12 +5479,12 @@
                 <wp:inline distB="114300" distT="114300" distL="114300" distR="114300">
                   <wp:extent cx="2724150" cy="2501900"/>
                   <wp:effectExtent b="0" l="0" r="0" t="0"/>
-                  <wp:docPr id="1" name="image9.png"/>
+                  <wp:docPr id="1" name="image1.png"/>
                   <a:graphic>
                     <a:graphicData uri="http://schemas.openxmlformats.org/drawingml/2006/picture">
                       <pic:pic>
                         <pic:nvPicPr>
-                          <pic:cNvPr id="0" name="image9.png"/>
+                          <pic:cNvPr id="0" name="image1.png"/>
                           <pic:cNvPicPr preferRelativeResize="0"/>
                         </pic:nvPicPr>
                         <pic:blipFill>
@@ -5508,12 +5557,12 @@
                 <wp:inline distB="114300" distT="114300" distL="114300" distR="114300">
                   <wp:extent cx="2724150" cy="1841500"/>
                   <wp:effectExtent b="0" l="0" r="0" t="0"/>
-                  <wp:docPr id="6" name="image18.png"/>
+                  <wp:docPr id="6" name="image11.png"/>
                   <a:graphic>
                     <a:graphicData uri="http://schemas.openxmlformats.org/drawingml/2006/picture">
                       <pic:pic>
                         <pic:nvPicPr>
-                          <pic:cNvPr id="0" name="image18.png"/>
+                          <pic:cNvPr id="0" name="image11.png"/>
                           <pic:cNvPicPr preferRelativeResize="0"/>
                         </pic:nvPicPr>
                         <pic:blipFill>
@@ -5580,12 +5629,12 @@
                 <wp:inline distB="114300" distT="114300" distL="114300" distR="114300">
                   <wp:extent cx="2724150" cy="1841500"/>
                   <wp:effectExtent b="0" l="0" r="0" t="0"/>
-                  <wp:docPr id="12" name="image4.png"/>
+                  <wp:docPr id="12" name="image20.png"/>
                   <a:graphic>
                     <a:graphicData uri="http://schemas.openxmlformats.org/drawingml/2006/picture">
                       <pic:pic>
                         <pic:nvPicPr>
-                          <pic:cNvPr id="0" name="image4.png"/>
+                          <pic:cNvPr id="0" name="image20.png"/>
                           <pic:cNvPicPr preferRelativeResize="0"/>
                         </pic:nvPicPr>
                         <pic:blipFill>
@@ -7464,12 +7513,12 @@
             <wp:extent cx="3581400" cy="2683075"/>
             <wp:effectExtent b="0" l="0" r="0" t="0"/>
             <wp:wrapTopAndBottom distB="114300" distT="114300"/>
-            <wp:docPr id="3" name="image13.png"/>
+            <wp:docPr id="3" name="image2.png"/>
             <a:graphic>
               <a:graphicData uri="http://schemas.openxmlformats.org/drawingml/2006/picture">
                 <pic:pic>
                   <pic:nvPicPr>
-                    <pic:cNvPr id="0" name="image13.png"/>
+                    <pic:cNvPr id="0" name="image2.png"/>
                     <pic:cNvPicPr preferRelativeResize="0"/>
                   </pic:nvPicPr>
                   <pic:blipFill>
@@ -9027,12 +9076,12 @@
           <wp:inline distB="114300" distT="114300" distL="114300" distR="114300">
             <wp:extent cx="4500053" cy="3605938"/>
             <wp:effectExtent b="0" l="0" r="0" t="0"/>
-            <wp:docPr id="5" name="image16.png"/>
+            <wp:docPr id="5" name="image5.png"/>
             <a:graphic>
               <a:graphicData uri="http://schemas.openxmlformats.org/drawingml/2006/picture">
                 <pic:pic>
                   <pic:nvPicPr>
-                    <pic:cNvPr id="0" name="image16.png"/>
+                    <pic:cNvPr id="0" name="image5.png"/>
                     <pic:cNvPicPr preferRelativeResize="0"/>
                   </pic:nvPicPr>
                   <pic:blipFill>

</xml_diff>